<commit_message>
Finalización de la documentacion
</commit_message>
<xml_diff>
--- a/documentation/Proyecto final_DOCUMENTACION.docx
+++ b/documentation/Proyecto final_DOCUMENTACION.docx
@@ -1145,23 +1145,6 @@
                               </w:p>
                               <w:p>
                                 <w:pPr>
-                                  <w:rPr>
-                                    <w:rStyle w:val="nfasissutil"/>
-                                    <w:sz w:val="28"/>
-                                    <w:szCs w:val="28"/>
-                                  </w:rPr>
-                                </w:pPr>
-                                <w:r>
-                                  <w:rPr>
-                                    <w:rStyle w:val="nfasissutil"/>
-                                    <w:sz w:val="28"/>
-                                    <w:szCs w:val="28"/>
-                                  </w:rPr>
-                                  <w:t>Fecha: junio 2023</w:t>
-                                </w:r>
-                              </w:p>
-                              <w:p>
-                                <w:pPr>
                                   <w:pStyle w:val="Subttulo"/>
                                 </w:pPr>
                               </w:p>
@@ -1224,23 +1207,6 @@
                         </w:p>
                         <w:p>
                           <w:pPr>
-                            <w:rPr>
-                              <w:rStyle w:val="nfasissutil"/>
-                              <w:sz w:val="28"/>
-                              <w:szCs w:val="28"/>
-                            </w:rPr>
-                          </w:pPr>
-                          <w:r>
-                            <w:rPr>
-                              <w:rStyle w:val="nfasissutil"/>
-                              <w:sz w:val="28"/>
-                              <w:szCs w:val="28"/>
-                            </w:rPr>
-                            <w:t>Fecha: junio 2023</w:t>
-                          </w:r>
-                        </w:p>
-                        <w:p>
-                          <w:pPr>
                             <w:pStyle w:val="Subttulo"/>
                           </w:pPr>
                         </w:p>
@@ -1416,6 +1382,7 @@
       <w:r>
         <w:rPr>
           <w:rFonts w:ascii="Times New Roman" w:hAnsi="Times New Roman" w:cs="Times New Roman"/>
+          <w:noProof/>
           <w:sz w:val="32"/>
           <w:szCs w:val="32"/>
         </w:rPr>
@@ -1443,7 +1410,7 @@
                     <pic:cNvPicPr/>
                   </pic:nvPicPr>
                   <pic:blipFill>
-                    <a:blip r:embed="rId6">
+                    <a:blip r:embed="rId8">
                       <a:extLst>
                         <a:ext uri="{28A0092B-C50C-407E-A947-70E740481C1C}">
                           <a14:useLocalDpi xmlns:a14="http://schemas.microsoft.com/office/drawing/2010/main" val="0"/>
@@ -1633,7 +1600,7 @@
                     <pic:cNvPicPr/>
                   </pic:nvPicPr>
                   <pic:blipFill>
-                    <a:blip r:embed="rId7">
+                    <a:blip r:embed="rId9">
                       <a:extLst>
                         <a:ext uri="{28A0092B-C50C-407E-A947-70E740481C1C}">
                           <a14:useLocalDpi xmlns:a14="http://schemas.microsoft.com/office/drawing/2010/main" val="0"/>
@@ -1762,16 +1729,16 @@
           <w:szCs w:val="32"/>
         </w:rPr>
         <w:drawing>
-          <wp:anchor distT="0" distB="0" distL="114300" distR="114300" simplePos="0" relativeHeight="251666432" behindDoc="1" locked="0" layoutInCell="1" allowOverlap="1" wp14:anchorId="0DA5305E" wp14:editId="239BB7AA">
+          <wp:anchor distT="0" distB="0" distL="114300" distR="114300" simplePos="0" relativeHeight="251666432" behindDoc="1" locked="0" layoutInCell="1" allowOverlap="1" wp14:anchorId="0DA5305E" wp14:editId="4DB9F38E">
             <wp:simplePos x="0" y="0"/>
             <wp:positionH relativeFrom="column">
-              <wp:posOffset>455295</wp:posOffset>
+              <wp:posOffset>2279015</wp:posOffset>
             </wp:positionH>
             <wp:positionV relativeFrom="paragraph">
-              <wp:posOffset>227112</wp:posOffset>
+              <wp:posOffset>65607</wp:posOffset>
             </wp:positionV>
-            <wp:extent cx="3452883" cy="1805852"/>
-            <wp:effectExtent l="0" t="0" r="0" b="4445"/>
+            <wp:extent cx="2076202" cy="1085850"/>
+            <wp:effectExtent l="0" t="0" r="635" b="0"/>
             <wp:wrapNone/>
             <wp:docPr id="798151255" name="Imagen 1"/>
             <wp:cNvGraphicFramePr>
@@ -1785,7 +1752,7 @@
                     <pic:cNvPicPr/>
                   </pic:nvPicPr>
                   <pic:blipFill>
-                    <a:blip r:embed="rId8">
+                    <a:blip r:embed="rId10">
                       <a:extLst>
                         <a:ext uri="{28A0092B-C50C-407E-A947-70E740481C1C}">
                           <a14:useLocalDpi xmlns:a14="http://schemas.microsoft.com/office/drawing/2010/main" val="0"/>
@@ -1799,7 +1766,7 @@
                   <pic:spPr>
                     <a:xfrm>
                       <a:off x="0" y="0"/>
-                      <a:ext cx="3452883" cy="1805852"/>
+                      <a:ext cx="2076202" cy="1085850"/>
                     </a:xfrm>
                     <a:prstGeom prst="rect">
                       <a:avLst/>
@@ -1872,6 +1839,68 @@
           <w:szCs w:val="32"/>
         </w:rPr>
       </w:pPr>
+      <w:r>
+        <w:rPr>
+          <w:rFonts w:ascii="Times New Roman" w:hAnsi="Times New Roman" w:cs="Times New Roman"/>
+          <w:sz w:val="32"/>
+          <w:szCs w:val="32"/>
+        </w:rPr>
+        <w:drawing>
+          <wp:anchor distT="0" distB="0" distL="114300" distR="114300" simplePos="0" relativeHeight="251689984" behindDoc="1" locked="0" layoutInCell="1" allowOverlap="1" wp14:anchorId="4C80A51C" wp14:editId="2DCBF3DE">
+            <wp:simplePos x="0" y="0"/>
+            <wp:positionH relativeFrom="column">
+              <wp:posOffset>1314450</wp:posOffset>
+            </wp:positionH>
+            <wp:positionV relativeFrom="paragraph">
+              <wp:posOffset>23495</wp:posOffset>
+            </wp:positionV>
+            <wp:extent cx="3964940" cy="1619250"/>
+            <wp:effectExtent l="0" t="0" r="0" b="0"/>
+            <wp:wrapNone/>
+            <wp:docPr id="1422777530" name="Imagen 1"/>
+            <wp:cNvGraphicFramePr>
+              <a:graphicFrameLocks xmlns:a="http://schemas.openxmlformats.org/drawingml/2006/main" noChangeAspect="1"/>
+            </wp:cNvGraphicFramePr>
+            <a:graphic xmlns:a="http://schemas.openxmlformats.org/drawingml/2006/main">
+              <a:graphicData uri="http://schemas.openxmlformats.org/drawingml/2006/picture">
+                <pic:pic xmlns:pic="http://schemas.openxmlformats.org/drawingml/2006/picture">
+                  <pic:nvPicPr>
+                    <pic:cNvPr id="1422777530" name=""/>
+                    <pic:cNvPicPr/>
+                  </pic:nvPicPr>
+                  <pic:blipFill>
+                    <a:blip r:embed="rId11">
+                      <a:extLst>
+                        <a:ext uri="{28A0092B-C50C-407E-A947-70E740481C1C}">
+                          <a14:useLocalDpi xmlns:a14="http://schemas.microsoft.com/office/drawing/2010/main" val="0"/>
+                        </a:ext>
+                      </a:extLst>
+                    </a:blip>
+                    <a:stretch>
+                      <a:fillRect/>
+                    </a:stretch>
+                  </pic:blipFill>
+                  <pic:spPr>
+                    <a:xfrm>
+                      <a:off x="0" y="0"/>
+                      <a:ext cx="3964940" cy="1619250"/>
+                    </a:xfrm>
+                    <a:prstGeom prst="rect">
+                      <a:avLst/>
+                    </a:prstGeom>
+                  </pic:spPr>
+                </pic:pic>
+              </a:graphicData>
+            </a:graphic>
+            <wp14:sizeRelH relativeFrom="margin">
+              <wp14:pctWidth>0</wp14:pctWidth>
+            </wp14:sizeRelH>
+            <wp14:sizeRelV relativeFrom="margin">
+              <wp14:pctHeight>0</wp14:pctHeight>
+            </wp14:sizeRelV>
+          </wp:anchor>
+        </w:drawing>
+      </w:r>
     </w:p>
     <w:p>
       <w:pPr>
@@ -1976,7 +2005,7 @@
           <w:szCs w:val="32"/>
         </w:rPr>
         <w:drawing>
-          <wp:anchor distT="0" distB="0" distL="114300" distR="114300" simplePos="0" relativeHeight="251669504" behindDoc="1" locked="0" layoutInCell="1" allowOverlap="1" wp14:anchorId="03C1AF80" wp14:editId="4999379F">
+          <wp:anchor distT="0" distB="0" distL="114300" distR="114300" simplePos="0" relativeHeight="251669504" behindDoc="1" locked="0" layoutInCell="1" allowOverlap="1" wp14:anchorId="03C1AF80" wp14:editId="4068F001">
             <wp:simplePos x="0" y="0"/>
             <wp:positionH relativeFrom="column">
               <wp:posOffset>3990065</wp:posOffset>
@@ -1999,7 +2028,7 @@
                     <pic:cNvPicPr/>
                   </pic:nvPicPr>
                   <pic:blipFill>
-                    <a:blip r:embed="rId9">
+                    <a:blip r:embed="rId12">
                       <a:extLst>
                         <a:ext uri="{28A0092B-C50C-407E-A947-70E740481C1C}">
                           <a14:useLocalDpi xmlns:a14="http://schemas.microsoft.com/office/drawing/2010/main" val="0"/>
@@ -2062,7 +2091,7 @@
                     <pic:cNvPicPr/>
                   </pic:nvPicPr>
                   <pic:blipFill>
-                    <a:blip r:embed="rId10">
+                    <a:blip r:embed="rId13">
                       <a:extLst>
                         <a:ext uri="{28A0092B-C50C-407E-A947-70E740481C1C}">
                           <a14:useLocalDpi xmlns:a14="http://schemas.microsoft.com/office/drawing/2010/main" val="0"/>
@@ -2125,7 +2154,7 @@
                     <pic:cNvPicPr/>
                   </pic:nvPicPr>
                   <pic:blipFill>
-                    <a:blip r:embed="rId11">
+                    <a:blip r:embed="rId14">
                       <a:extLst>
                         <a:ext uri="{28A0092B-C50C-407E-A947-70E740481C1C}">
                           <a14:useLocalDpi xmlns:a14="http://schemas.microsoft.com/office/drawing/2010/main" val="0"/>
@@ -2254,7 +2283,7 @@
                     <pic:cNvPicPr/>
                   </pic:nvPicPr>
                   <pic:blipFill>
-                    <a:blip r:embed="rId12">
+                    <a:blip r:embed="rId15">
                       <a:extLst>
                         <a:ext uri="{28A0092B-C50C-407E-A947-70E740481C1C}">
                           <a14:useLocalDpi xmlns:a14="http://schemas.microsoft.com/office/drawing/2010/main" val="0"/>
@@ -2317,7 +2346,7 @@
                     <pic:cNvPicPr/>
                   </pic:nvPicPr>
                   <pic:blipFill>
-                    <a:blip r:embed="rId13">
+                    <a:blip r:embed="rId16">
                       <a:extLst>
                         <a:ext uri="{28A0092B-C50C-407E-A947-70E740481C1C}">
                           <a14:useLocalDpi xmlns:a14="http://schemas.microsoft.com/office/drawing/2010/main" val="0"/>
@@ -2380,7 +2409,7 @@
                     <pic:cNvPicPr/>
                   </pic:nvPicPr>
                   <pic:blipFill>
-                    <a:blip r:embed="rId14">
+                    <a:blip r:embed="rId17">
                       <a:extLst>
                         <a:ext uri="{28A0092B-C50C-407E-A947-70E740481C1C}">
                           <a14:useLocalDpi xmlns:a14="http://schemas.microsoft.com/office/drawing/2010/main" val="0"/>
@@ -2546,18 +2575,18 @@
           <w:szCs w:val="32"/>
         </w:rPr>
         <w:drawing>
-          <wp:anchor distT="0" distB="0" distL="114300" distR="114300" simplePos="0" relativeHeight="251685888" behindDoc="1" locked="0" layoutInCell="1" allowOverlap="1" wp14:anchorId="6D148378" wp14:editId="43EDE87A">
+          <wp:anchor distT="0" distB="0" distL="114300" distR="114300" simplePos="0" relativeHeight="251688960" behindDoc="1" locked="0" layoutInCell="1" allowOverlap="1" wp14:anchorId="39C1356B" wp14:editId="3499F90F">
             <wp:simplePos x="0" y="0"/>
             <wp:positionH relativeFrom="column">
-              <wp:posOffset>54964</wp:posOffset>
+              <wp:posOffset>319981</wp:posOffset>
             </wp:positionH>
             <wp:positionV relativeFrom="paragraph">
-              <wp:posOffset>167640</wp:posOffset>
+              <wp:posOffset>114905</wp:posOffset>
             </wp:positionV>
-            <wp:extent cx="2860040" cy="1432560"/>
-            <wp:effectExtent l="0" t="0" r="0" b="0"/>
+            <wp:extent cx="2562583" cy="1419423"/>
+            <wp:effectExtent l="0" t="0" r="9525" b="9525"/>
             <wp:wrapNone/>
-            <wp:docPr id="720510248" name="Imagen 720510248"/>
+            <wp:docPr id="1799284446" name="Imagen 1"/>
             <wp:cNvGraphicFramePr>
               <a:graphicFrameLocks xmlns:a="http://schemas.openxmlformats.org/drawingml/2006/main" noChangeAspect="1"/>
             </wp:cNvGraphicFramePr>
@@ -2565,57 +2594,45 @@
               <a:graphicData uri="http://schemas.openxmlformats.org/drawingml/2006/picture">
                 <pic:pic xmlns:pic="http://schemas.openxmlformats.org/drawingml/2006/picture">
                   <pic:nvPicPr>
-                    <pic:cNvPr id="1267375365" name=""/>
+                    <pic:cNvPr id="1799284446" name=""/>
                     <pic:cNvPicPr/>
                   </pic:nvPicPr>
-                  <pic:blipFill rotWithShape="1">
-                    <a:blip r:embed="rId15">
+                  <pic:blipFill>
+                    <a:blip r:embed="rId18">
                       <a:extLst>
                         <a:ext uri="{28A0092B-C50C-407E-A947-70E740481C1C}">
                           <a14:useLocalDpi xmlns:a14="http://schemas.microsoft.com/office/drawing/2010/main" val="0"/>
                         </a:ext>
                       </a:extLst>
                     </a:blip>
-                    <a:srcRect t="58505" r="30244"/>
-                    <a:stretch/>
+                    <a:stretch>
+                      <a:fillRect/>
+                    </a:stretch>
                   </pic:blipFill>
-                  <pic:spPr bwMode="auto">
+                  <pic:spPr>
                     <a:xfrm>
                       <a:off x="0" y="0"/>
-                      <a:ext cx="2860040" cy="1432560"/>
+                      <a:ext cx="2562583" cy="1419423"/>
                     </a:xfrm>
                     <a:prstGeom prst="rect">
                       <a:avLst/>
                     </a:prstGeom>
-                    <a:ln>
-                      <a:noFill/>
-                    </a:ln>
-                    <a:extLst>
-                      <a:ext uri="{53640926-AAD7-44D8-BBD7-CCE9431645EC}">
-                        <a14:shadowObscured xmlns:a14="http://schemas.microsoft.com/office/drawing/2010/main"/>
-                      </a:ext>
-                    </a:extLst>
                   </pic:spPr>
                 </pic:pic>
               </a:graphicData>
             </a:graphic>
-            <wp14:sizeRelH relativeFrom="margin">
-              <wp14:pctWidth>0</wp14:pctWidth>
-            </wp14:sizeRelH>
-            <wp14:sizeRelV relativeFrom="margin">
-              <wp14:pctHeight>0</wp14:pctHeight>
-            </wp14:sizeRelV>
           </wp:anchor>
         </w:drawing>
       </w:r>
       <w:r>
         <w:rPr>
           <w:rFonts w:ascii="Times New Roman" w:hAnsi="Times New Roman" w:cs="Times New Roman"/>
+          <w:noProof/>
           <w:sz w:val="32"/>
           <w:szCs w:val="32"/>
         </w:rPr>
         <w:drawing>
-          <wp:anchor distT="0" distB="0" distL="114300" distR="114300" simplePos="0" relativeHeight="251686912" behindDoc="1" locked="0" layoutInCell="1" allowOverlap="1" wp14:anchorId="057FBAB2" wp14:editId="1ADEEFF8">
+          <wp:anchor distT="0" distB="0" distL="114300" distR="114300" simplePos="0" relativeHeight="251686912" behindDoc="1" locked="0" layoutInCell="1" allowOverlap="1" wp14:anchorId="057FBAB2" wp14:editId="20680AE5">
             <wp:simplePos x="0" y="0"/>
             <wp:positionH relativeFrom="column">
               <wp:posOffset>3367715</wp:posOffset>
@@ -2638,7 +2655,7 @@
                     <pic:cNvPicPr/>
                   </pic:nvPicPr>
                   <pic:blipFill>
-                    <a:blip r:embed="rId16">
+                    <a:blip r:embed="rId19">
                       <a:extLst>
                         <a:ext uri="{28A0092B-C50C-407E-A947-70E740481C1C}">
                           <a14:useLocalDpi xmlns:a14="http://schemas.microsoft.com/office/drawing/2010/main" val="0"/>
@@ -2823,7 +2840,7 @@
                     <pic:cNvPicPr/>
                   </pic:nvPicPr>
                   <pic:blipFill>
-                    <a:blip r:embed="rId17">
+                    <a:blip r:embed="rId20">
                       <a:extLst>
                         <a:ext uri="{28A0092B-C50C-407E-A947-70E740481C1C}">
                           <a14:useLocalDpi xmlns:a14="http://schemas.microsoft.com/office/drawing/2010/main" val="0"/>
@@ -2877,6 +2894,7 @@
       <w:r>
         <w:rPr>
           <w:rFonts w:ascii="Times New Roman" w:hAnsi="Times New Roman" w:cs="Times New Roman"/>
+          <w:noProof/>
           <w:sz w:val="32"/>
           <w:szCs w:val="32"/>
         </w:rPr>
@@ -2904,7 +2922,7 @@
                     <pic:cNvPicPr/>
                   </pic:nvPicPr>
                   <pic:blipFill>
-                    <a:blip r:embed="rId18">
+                    <a:blip r:embed="rId21">
                       <a:extLst>
                         <a:ext uri="{28A0092B-C50C-407E-A947-70E740481C1C}">
                           <a14:useLocalDpi xmlns:a14="http://schemas.microsoft.com/office/drawing/2010/main" val="0"/>
@@ -3080,7 +3098,7 @@
                     <pic:cNvPicPr/>
                   </pic:nvPicPr>
                   <pic:blipFill>
-                    <a:blip r:embed="rId19">
+                    <a:blip r:embed="rId22">
                       <a:extLst>
                         <a:ext uri="{28A0092B-C50C-407E-A947-70E740481C1C}">
                           <a14:useLocalDpi xmlns:a14="http://schemas.microsoft.com/office/drawing/2010/main" val="0"/>
@@ -3143,7 +3161,7 @@
                     <pic:cNvPicPr/>
                   </pic:nvPicPr>
                   <pic:blipFill>
-                    <a:blip r:embed="rId20">
+                    <a:blip r:embed="rId23">
                       <a:extLst>
                         <a:ext uri="{28A0092B-C50C-407E-A947-70E740481C1C}">
                           <a14:useLocalDpi xmlns:a14="http://schemas.microsoft.com/office/drawing/2010/main" val="0"/>
@@ -3258,13 +3276,13 @@
           <w:szCs w:val="32"/>
         </w:rPr>
         <w:drawing>
-          <wp:anchor distT="0" distB="0" distL="114300" distR="114300" simplePos="0" relativeHeight="251679744" behindDoc="1" locked="0" layoutInCell="1" allowOverlap="1" wp14:anchorId="347BABD7" wp14:editId="328B6A57">
+          <wp:anchor distT="0" distB="0" distL="114300" distR="114300" simplePos="0" relativeHeight="251679744" behindDoc="1" locked="0" layoutInCell="1" allowOverlap="1" wp14:anchorId="347BABD7" wp14:editId="6AFDBAF8">
             <wp:simplePos x="0" y="0"/>
             <wp:positionH relativeFrom="column">
-              <wp:posOffset>4835734</wp:posOffset>
+              <wp:posOffset>4397100</wp:posOffset>
             </wp:positionH>
             <wp:positionV relativeFrom="paragraph">
-              <wp:posOffset>107172</wp:posOffset>
+              <wp:posOffset>106680</wp:posOffset>
             </wp:positionV>
             <wp:extent cx="1676634" cy="1762371"/>
             <wp:effectExtent l="0" t="0" r="0" b="9525"/>
@@ -3281,7 +3299,7 @@
                     <pic:cNvPicPr/>
                   </pic:nvPicPr>
                   <pic:blipFill>
-                    <a:blip r:embed="rId21">
+                    <a:blip r:embed="rId24">
                       <a:extLst>
                         <a:ext uri="{28A0092B-C50C-407E-A947-70E740481C1C}">
                           <a14:useLocalDpi xmlns:a14="http://schemas.microsoft.com/office/drawing/2010/main" val="0"/>
@@ -3315,13 +3333,13 @@
           <w:szCs w:val="32"/>
         </w:rPr>
         <w:drawing>
-          <wp:anchor distT="0" distB="0" distL="114300" distR="114300" simplePos="0" relativeHeight="251678720" behindDoc="1" locked="0" layoutInCell="1" allowOverlap="1" wp14:anchorId="042883F1" wp14:editId="1B075530">
+          <wp:anchor distT="0" distB="0" distL="114300" distR="114300" simplePos="0" relativeHeight="251678720" behindDoc="1" locked="0" layoutInCell="1" allowOverlap="1" wp14:anchorId="042883F1" wp14:editId="067259ED">
             <wp:simplePos x="0" y="0"/>
             <wp:positionH relativeFrom="column">
-              <wp:posOffset>2803705</wp:posOffset>
+              <wp:posOffset>2409020</wp:posOffset>
             </wp:positionH>
             <wp:positionV relativeFrom="paragraph">
-              <wp:posOffset>104073</wp:posOffset>
+              <wp:posOffset>103505</wp:posOffset>
             </wp:positionV>
             <wp:extent cx="1800225" cy="1809750"/>
             <wp:effectExtent l="0" t="0" r="0" b="0"/>
@@ -3338,7 +3356,7 @@
                     <pic:cNvPicPr/>
                   </pic:nvPicPr>
                   <pic:blipFill>
-                    <a:blip r:embed="rId22">
+                    <a:blip r:embed="rId25">
                       <a:extLst>
                         <a:ext uri="{28A0092B-C50C-407E-A947-70E740481C1C}">
                           <a14:useLocalDpi xmlns:a14="http://schemas.microsoft.com/office/drawing/2010/main" val="0"/>
@@ -3372,13 +3390,13 @@
           <w:szCs w:val="32"/>
         </w:rPr>
         <w:drawing>
-          <wp:anchor distT="0" distB="0" distL="114300" distR="114300" simplePos="0" relativeHeight="251677696" behindDoc="1" locked="0" layoutInCell="1" allowOverlap="1" wp14:anchorId="7E0A7EA2" wp14:editId="783403EA">
+          <wp:anchor distT="0" distB="0" distL="114300" distR="114300" simplePos="0" relativeHeight="251677696" behindDoc="1" locked="0" layoutInCell="1" allowOverlap="1" wp14:anchorId="7E0A7EA2" wp14:editId="78307454">
             <wp:simplePos x="0" y="0"/>
             <wp:positionH relativeFrom="column">
-              <wp:posOffset>346113</wp:posOffset>
+              <wp:posOffset>18529</wp:posOffset>
             </wp:positionH>
             <wp:positionV relativeFrom="paragraph">
-              <wp:posOffset>176151</wp:posOffset>
+              <wp:posOffset>175895</wp:posOffset>
             </wp:positionV>
             <wp:extent cx="2130473" cy="1733266"/>
             <wp:effectExtent l="0" t="0" r="3175" b="635"/>
@@ -3395,7 +3413,7 @@
                     <pic:cNvPicPr/>
                   </pic:nvPicPr>
                   <pic:blipFill>
-                    <a:blip r:embed="rId23">
+                    <a:blip r:embed="rId26">
                       <a:extLst>
                         <a:ext uri="{28A0092B-C50C-407E-A947-70E740481C1C}">
                           <a14:useLocalDpi xmlns:a14="http://schemas.microsoft.com/office/drawing/2010/main" val="0"/>
@@ -4330,17 +4348,6 @@
     </w:p>
     <w:p>
       <w:pPr>
-        <w:pStyle w:val="Prrafodelista"/>
-        <w:jc w:val="both"/>
-        <w:rPr>
-          <w:rFonts w:ascii="Times New Roman" w:hAnsi="Times New Roman" w:cs="Times New Roman"/>
-          <w:sz w:val="32"/>
-          <w:szCs w:val="32"/>
-        </w:rPr>
-      </w:pPr>
-    </w:p>
-    <w:p>
-      <w:pPr>
         <w:ind w:left="360"/>
         <w:rPr>
           <w:rFonts w:ascii="Times New Roman" w:hAnsi="Times New Roman" w:cs="Times New Roman"/>
@@ -4448,58 +4455,21 @@
       <w:r>
         <w:rPr>
           <w:rFonts w:ascii="Times New Roman" w:hAnsi="Times New Roman" w:cs="Times New Roman"/>
-          <w:sz w:val="32"/>
-          <w:szCs w:val="32"/>
-        </w:rPr>
-        <w:t xml:space="preserve">En la opción “Comer producto”, se muestra el inventario actual y se ingresa el nombre del producto a comer. Se busca el nodo correspondiente y, si se encuentra, se actualiza la cantidad y se elimina si la cantidad llega a 0. Además, se actualiza el </w:t>
-      </w:r>
-      <w:r>
-        <w:rPr>
-          <w:rFonts w:ascii="Times New Roman" w:hAnsi="Times New Roman" w:cs="Times New Roman"/>
-          <w:b/>
-          <w:bCs/>
-          <w:sz w:val="32"/>
-          <w:szCs w:val="32"/>
-        </w:rPr>
-        <w:t xml:space="preserve">‘monedero’ </w:t>
-      </w:r>
-      <w:r>
-        <w:rPr>
-          <w:rFonts w:ascii="Times New Roman" w:hAnsi="Times New Roman" w:cs="Times New Roman"/>
-          <w:sz w:val="32"/>
-          <w:szCs w:val="32"/>
-        </w:rPr>
-        <w:t>al agregar el precio del producto.</w:t>
-      </w:r>
-    </w:p>
-    <w:p>
-      <w:pPr>
-        <w:ind w:left="360"/>
-        <w:jc w:val="both"/>
-        <w:rPr>
-          <w:rFonts w:ascii="Times New Roman" w:hAnsi="Times New Roman" w:cs="Times New Roman"/>
-          <w:sz w:val="32"/>
-          <w:szCs w:val="32"/>
-        </w:rPr>
-      </w:pPr>
-      <w:r>
-        <w:rPr>
-          <w:rFonts w:ascii="Times New Roman" w:hAnsi="Times New Roman" w:cs="Times New Roman"/>
           <w:noProof/>
           <w:sz w:val="32"/>
           <w:szCs w:val="32"/>
         </w:rPr>
         <w:drawing>
-          <wp:anchor distT="0" distB="0" distL="114300" distR="114300" simplePos="0" relativeHeight="251681792" behindDoc="1" locked="0" layoutInCell="1" allowOverlap="1" wp14:anchorId="747DD4FA" wp14:editId="6681D7B6">
+          <wp:anchor distT="0" distB="0" distL="114300" distR="114300" simplePos="0" relativeHeight="251658239" behindDoc="1" locked="0" layoutInCell="1" allowOverlap="1" wp14:anchorId="747DD4FA" wp14:editId="2C858F0E">
             <wp:simplePos x="0" y="0"/>
             <wp:positionH relativeFrom="column">
-              <wp:posOffset>-457873</wp:posOffset>
+              <wp:posOffset>-75907</wp:posOffset>
             </wp:positionH>
             <wp:positionV relativeFrom="paragraph">
-              <wp:posOffset>52458</wp:posOffset>
+              <wp:posOffset>1032510</wp:posOffset>
             </wp:positionV>
-            <wp:extent cx="7383439" cy="2474597"/>
-            <wp:effectExtent l="0" t="0" r="8255" b="1905"/>
+            <wp:extent cx="6678203" cy="2238233"/>
+            <wp:effectExtent l="0" t="0" r="0" b="0"/>
             <wp:wrapNone/>
             <wp:docPr id="1290379422" name="Imagen 1"/>
             <wp:cNvGraphicFramePr>
@@ -4513,7 +4483,7 @@
                     <pic:cNvPicPr/>
                   </pic:nvPicPr>
                   <pic:blipFill>
-                    <a:blip r:embed="rId24">
+                    <a:blip r:embed="rId27">
                       <a:extLst>
                         <a:ext uri="{28A0092B-C50C-407E-A947-70E740481C1C}">
                           <a14:useLocalDpi xmlns:a14="http://schemas.microsoft.com/office/drawing/2010/main" val="0"/>
@@ -4527,7 +4497,7 @@
                   <pic:spPr>
                     <a:xfrm>
                       <a:off x="0" y="0"/>
-                      <a:ext cx="7383439" cy="2474597"/>
+                      <a:ext cx="6678203" cy="2238233"/>
                     </a:xfrm>
                     <a:prstGeom prst="rect">
                       <a:avLst/>
@@ -4545,6 +4515,43 @@
           </wp:anchor>
         </w:drawing>
       </w:r>
+      <w:r>
+        <w:rPr>
+          <w:rFonts w:ascii="Times New Roman" w:hAnsi="Times New Roman" w:cs="Times New Roman"/>
+          <w:sz w:val="32"/>
+          <w:szCs w:val="32"/>
+        </w:rPr>
+        <w:t xml:space="preserve">En la opción “Comer producto”, se muestra el inventario actual y se ingresa el nombre del producto a comer. Se busca el nodo correspondiente y, si se encuentra, se actualiza la cantidad y se elimina si la cantidad llega a 0. Además, se actualiza el </w:t>
+      </w:r>
+      <w:r>
+        <w:rPr>
+          <w:rFonts w:ascii="Times New Roman" w:hAnsi="Times New Roman" w:cs="Times New Roman"/>
+          <w:b/>
+          <w:bCs/>
+          <w:sz w:val="32"/>
+          <w:szCs w:val="32"/>
+        </w:rPr>
+        <w:t xml:space="preserve">‘monedero’ </w:t>
+      </w:r>
+      <w:r>
+        <w:rPr>
+          <w:rFonts w:ascii="Times New Roman" w:hAnsi="Times New Roman" w:cs="Times New Roman"/>
+          <w:sz w:val="32"/>
+          <w:szCs w:val="32"/>
+        </w:rPr>
+        <w:t>al agregar el precio del producto.</w:t>
+      </w:r>
+    </w:p>
+    <w:p>
+      <w:pPr>
+        <w:ind w:left="360"/>
+        <w:jc w:val="both"/>
+        <w:rPr>
+          <w:rFonts w:ascii="Times New Roman" w:hAnsi="Times New Roman" w:cs="Times New Roman"/>
+          <w:sz w:val="32"/>
+          <w:szCs w:val="32"/>
+        </w:rPr>
+      </w:pPr>
     </w:p>
     <w:p>
       <w:pPr>
@@ -5849,7 +5856,7 @@
                     <pic:cNvPicPr/>
                   </pic:nvPicPr>
                   <pic:blipFill>
-                    <a:blip r:embed="rId25">
+                    <a:blip r:embed="rId28">
                       <a:extLst>
                         <a:ext uri="{28A0092B-C50C-407E-A947-70E740481C1C}">
                           <a14:useLocalDpi xmlns:a14="http://schemas.microsoft.com/office/drawing/2010/main" val="0"/>
@@ -8506,6 +8513,37 @@
         <w:jc w:val="both"/>
         <w:rPr>
           <w:rFonts w:ascii="Times New Roman" w:hAnsi="Times New Roman" w:cs="Times New Roman"/>
+          <w:sz w:val="32"/>
+          <w:szCs w:val="32"/>
+        </w:rPr>
+      </w:pPr>
+      <w:r>
+        <w:rPr>
+          <w:rFonts w:ascii="Times New Roman" w:hAnsi="Times New Roman" w:cs="Times New Roman"/>
+          <w:sz w:val="32"/>
+          <w:szCs w:val="32"/>
+        </w:rPr>
+        <w:t>Librerías incluida</w:t>
+      </w:r>
+      <w:r>
+        <w:rPr>
+          <w:rFonts w:ascii="Times New Roman" w:hAnsi="Times New Roman" w:cs="Times New Roman"/>
+          <w:sz w:val="32"/>
+          <w:szCs w:val="32"/>
+        </w:rPr>
+        <w:t>:</w:t>
+      </w:r>
+    </w:p>
+    <w:p>
+      <w:pPr>
+        <w:pStyle w:val="Prrafodelista"/>
+        <w:numPr>
+          <w:ilvl w:val="0"/>
+          <w:numId w:val="21"/>
+        </w:numPr>
+        <w:jc w:val="both"/>
+        <w:rPr>
+          <w:rFonts w:ascii="Times New Roman" w:hAnsi="Times New Roman" w:cs="Times New Roman"/>
           <w:b/>
           <w:bCs/>
           <w:sz w:val="36"/>
@@ -8513,10 +8551,8 @@
           <w:u w:val="single"/>
         </w:rPr>
       </w:pPr>
-    </w:p>
-    <w:p>
-      <w:pPr>
-        <w:jc w:val="both"/>
+      <w:proofErr w:type="spellStart"/>
+      <w:r>
         <w:rPr>
           <w:rFonts w:ascii="Times New Roman" w:hAnsi="Times New Roman" w:cs="Times New Roman"/>
           <w:b/>
@@ -8525,11 +8561,10 @@
           <w:szCs w:val="36"/>
           <w:u w:val="single"/>
         </w:rPr>
-      </w:pPr>
-    </w:p>
-    <w:p>
-      <w:pPr>
-        <w:jc w:val="both"/>
+        <w:t>colors.h</w:t>
+      </w:r>
+      <w:proofErr w:type="spellEnd"/>
+      <w:r>
         <w:rPr>
           <w:rFonts w:ascii="Times New Roman" w:hAnsi="Times New Roman" w:cs="Times New Roman"/>
           <w:b/>
@@ -8538,7 +8573,16 @@
           <w:szCs w:val="36"/>
           <w:u w:val="single"/>
         </w:rPr>
-      </w:pPr>
+        <w:t xml:space="preserve">: </w:t>
+      </w:r>
+      <w:r>
+        <w:rPr>
+          <w:rFonts w:ascii="Times New Roman" w:hAnsi="Times New Roman" w:cs="Times New Roman"/>
+          <w:sz w:val="36"/>
+          <w:szCs w:val="36"/>
+        </w:rPr>
+        <w:t>Crea una serie de constantes que representas colores.</w:t>
+      </w:r>
     </w:p>
     <w:p>
       <w:pPr>
@@ -8552,7 +8596,10 @@
           <w:u w:val="single"/>
         </w:rPr>
       </w:pPr>
-      <w:r>
+    </w:p>
+    <w:p>
+      <w:pPr>
+        <w:jc w:val="both"/>
         <w:rPr>
           <w:rFonts w:ascii="Times New Roman" w:hAnsi="Times New Roman" w:cs="Times New Roman"/>
           <w:b/>
@@ -8561,49 +8608,50 @@
           <w:szCs w:val="36"/>
           <w:u w:val="single"/>
         </w:rPr>
-        <w:lastRenderedPageBreak/>
-        <w:t>Seguimiento del proyecto:</w:t>
-      </w:r>
-    </w:p>
-    <w:p>
-      <w:pPr>
-        <w:jc w:val="both"/>
-        <w:rPr>
-          <w:rFonts w:ascii="Times New Roman" w:hAnsi="Times New Roman" w:cs="Times New Roman"/>
+      </w:pPr>
+    </w:p>
+    <w:p>
+      <w:pPr>
+        <w:jc w:val="both"/>
+        <w:rPr>
+          <w:rFonts w:ascii="Times New Roman" w:hAnsi="Times New Roman" w:cs="Times New Roman"/>
+          <w:b/>
+          <w:bCs/>
           <w:sz w:val="36"/>
           <w:szCs w:val="36"/>
-        </w:rPr>
-      </w:pPr>
-      <w:r>
-        <w:rPr>
-          <w:rFonts w:ascii="Times New Roman" w:hAnsi="Times New Roman" w:cs="Times New Roman"/>
+          <w:u w:val="single"/>
+        </w:rPr>
+      </w:pPr>
+      <w:r>
+        <w:rPr>
+          <w:rFonts w:ascii="Times New Roman" w:hAnsi="Times New Roman" w:cs="Times New Roman"/>
+          <w:b/>
+          <w:bCs/>
           <w:sz w:val="36"/>
           <w:szCs w:val="36"/>
-        </w:rPr>
-        <w:t xml:space="preserve">Seguimiento del proyecto en </w:t>
-      </w:r>
-      <w:proofErr w:type="spellStart"/>
-      <w:r>
-        <w:rPr>
-          <w:rFonts w:ascii="Times New Roman" w:hAnsi="Times New Roman" w:cs="Times New Roman"/>
-          <w:b/>
-          <w:bCs/>
+          <w:u w:val="single"/>
+        </w:rPr>
+        <w:t>Seguimiento del proyecto:</w:t>
+      </w:r>
+    </w:p>
+    <w:p>
+      <w:pPr>
+        <w:jc w:val="both"/>
+        <w:rPr>
+          <w:rFonts w:ascii="Times New Roman" w:hAnsi="Times New Roman" w:cs="Times New Roman"/>
           <w:sz w:val="36"/>
           <w:szCs w:val="36"/>
         </w:rPr>
-        <w:t>Notion</w:t>
-      </w:r>
-      <w:proofErr w:type="spellEnd"/>
-      <w:r>
-        <w:rPr>
-          <w:rFonts w:ascii="Times New Roman" w:hAnsi="Times New Roman" w:cs="Times New Roman"/>
-          <w:b/>
-          <w:bCs/>
+      </w:pPr>
+      <w:r>
+        <w:rPr>
+          <w:rFonts w:ascii="Times New Roman" w:hAnsi="Times New Roman" w:cs="Times New Roman"/>
           <w:sz w:val="36"/>
           <w:szCs w:val="36"/>
         </w:rPr>
-        <w:t xml:space="preserve"> </w:t>
-      </w:r>
+        <w:t xml:space="preserve">Seguimiento del proyecto en </w:t>
+      </w:r>
+      <w:proofErr w:type="spellStart"/>
       <w:r>
         <w:rPr>
           <w:rFonts w:ascii="Times New Roman" w:hAnsi="Times New Roman" w:cs="Times New Roman"/>
@@ -8612,23 +8660,60 @@
           <w:sz w:val="36"/>
           <w:szCs w:val="36"/>
         </w:rPr>
-        <w:t>(</w:t>
-      </w:r>
-      <w:r>
-        <w:rPr>
-          <w:rFonts w:ascii="Times New Roman" w:hAnsi="Times New Roman" w:cs="Times New Roman"/>
+        <w:t>Notion</w:t>
+      </w:r>
+      <w:proofErr w:type="spellEnd"/>
+      <w:r>
+        <w:rPr>
+          <w:rFonts w:ascii="Times New Roman" w:hAnsi="Times New Roman" w:cs="Times New Roman"/>
+          <w:b/>
+          <w:bCs/>
           <w:sz w:val="36"/>
           <w:szCs w:val="36"/>
         </w:rPr>
-        <w:t>página</w:t>
-      </w:r>
-      <w:r>
-        <w:rPr>
-          <w:rFonts w:ascii="Times New Roman" w:hAnsi="Times New Roman" w:cs="Times New Roman"/>
+        <w:t xml:space="preserve"> </w:t>
+      </w:r>
+      <w:r>
+        <w:rPr>
+          <w:rFonts w:ascii="Times New Roman" w:hAnsi="Times New Roman" w:cs="Times New Roman"/>
+          <w:b/>
+          <w:bCs/>
           <w:sz w:val="36"/>
           <w:szCs w:val="36"/>
         </w:rPr>
-        <w:t xml:space="preserve"> web):</w:t>
+        <w:t>(</w:t>
+      </w:r>
+      <w:r>
+        <w:rPr>
+          <w:rFonts w:ascii="Times New Roman" w:hAnsi="Times New Roman" w:cs="Times New Roman"/>
+          <w:sz w:val="36"/>
+          <w:szCs w:val="36"/>
+        </w:rPr>
+        <w:t>página</w:t>
+      </w:r>
+      <w:r>
+        <w:rPr>
+          <w:rFonts w:ascii="Times New Roman" w:hAnsi="Times New Roman" w:cs="Times New Roman"/>
+          <w:sz w:val="36"/>
+          <w:szCs w:val="36"/>
+        </w:rPr>
+        <w:t xml:space="preserve"> web</w:t>
+      </w:r>
+      <w:r>
+        <w:rPr>
+          <w:rFonts w:ascii="Times New Roman" w:hAnsi="Times New Roman" w:cs="Times New Roman"/>
+          <w:sz w:val="36"/>
+          <w:szCs w:val="36"/>
+        </w:rPr>
+        <w:t>, inicio de sesión necesario para ver</w:t>
+      </w:r>
+      <w:r>
+        <w:rPr>
+          <w:rFonts w:ascii="Times New Roman" w:hAnsi="Times New Roman" w:cs="Times New Roman"/>
+          <w:sz w:val="36"/>
+          <w:szCs w:val="36"/>
+        </w:rPr>
+        <w:t>):</w:t>
       </w:r>
     </w:p>
     <w:p>
@@ -8639,7 +8724,7 @@
           <w:color w:val="227ACB"/>
         </w:rPr>
       </w:pPr>
-      <w:hyperlink r:id="rId26" w:history="1">
+      <w:hyperlink r:id="rId29" w:history="1">
         <w:r>
           <w:rPr>
             <w:rStyle w:val="Hipervnculo"/>
@@ -8694,7 +8779,7 @@
           <w:szCs w:val="36"/>
         </w:rPr>
       </w:pPr>
-      <w:hyperlink r:id="rId27" w:history="1">
+      <w:hyperlink r:id="rId30" w:history="1">
         <w:r>
           <w:rPr>
             <w:rStyle w:val="Hipervnculo"/>
@@ -8745,6 +8830,12 @@
     </w:p>
     <w:p>
       <w:pPr>
+        <w:pStyle w:val="Prrafodelista"/>
+        <w:numPr>
+          <w:ilvl w:val="0"/>
+          <w:numId w:val="20"/>
+        </w:numPr>
+        <w:spacing w:line="240" w:lineRule="auto"/>
         <w:jc w:val="both"/>
         <w:rPr>
           <w:rFonts w:ascii="Times New Roman" w:hAnsi="Times New Roman" w:cs="Times New Roman"/>
@@ -8755,9 +8846,19 @@
           <w:u w:val="single"/>
         </w:rPr>
       </w:pPr>
-    </w:p>
-    <w:p>
-      <w:pPr>
+      <w:r>
+        <w:rPr>
+          <w:rFonts w:ascii="Times New Roman" w:hAnsi="Times New Roman" w:cs="Times New Roman"/>
+          <w:sz w:val="36"/>
+          <w:szCs w:val="36"/>
+        </w:rPr>
+        <w:t>El inventario de los arboles binarios, es volátil, es decir que dichos datos, se almacenan únicamente en la memoria RAM, y cuando se cierra el programa, y por consecuente, se pierden.</w:t>
+      </w:r>
+    </w:p>
+    <w:p>
+      <w:pPr>
+        <w:pStyle w:val="Prrafodelista"/>
+        <w:spacing w:line="240" w:lineRule="auto"/>
         <w:jc w:val="both"/>
         <w:rPr>
           <w:rFonts w:ascii="Times New Roman" w:hAnsi="Times New Roman" w:cs="Times New Roman"/>
@@ -8771,6 +8872,12 @@
     </w:p>
     <w:p>
       <w:pPr>
+        <w:pStyle w:val="Prrafodelista"/>
+        <w:numPr>
+          <w:ilvl w:val="0"/>
+          <w:numId w:val="20"/>
+        </w:numPr>
+        <w:spacing w:line="240" w:lineRule="auto"/>
         <w:jc w:val="both"/>
         <w:rPr>
           <w:rFonts w:ascii="Times New Roman" w:hAnsi="Times New Roman" w:cs="Times New Roman"/>
@@ -8784,15 +8891,94 @@
       <w:r>
         <w:rPr>
           <w:rFonts w:ascii="Times New Roman" w:hAnsi="Times New Roman" w:cs="Times New Roman"/>
+          <w:sz w:val="36"/>
+          <w:szCs w:val="36"/>
+        </w:rPr>
+        <w:t xml:space="preserve">En una sección ya identificada del minijuego </w:t>
+      </w:r>
+      <w:r>
+        <w:rPr>
+          <w:rFonts w:ascii="Times New Roman" w:hAnsi="Times New Roman" w:cs="Times New Roman"/>
+          <w:b/>
+          <w:bCs/>
+          <w:sz w:val="36"/>
+          <w:szCs w:val="36"/>
+        </w:rPr>
+        <w:t>‘</w:t>
+      </w:r>
+      <w:proofErr w:type="spellStart"/>
+      <w:r>
+        <w:rPr>
+          <w:rFonts w:ascii="Times New Roman" w:hAnsi="Times New Roman" w:cs="Times New Roman"/>
+          <w:b/>
+          <w:bCs/>
+          <w:sz w:val="36"/>
+          <w:szCs w:val="36"/>
+        </w:rPr>
+        <w:t>Triviamind</w:t>
+      </w:r>
+      <w:proofErr w:type="spellEnd"/>
+      <w:r>
+        <w:rPr>
+          <w:rFonts w:ascii="Times New Roman" w:hAnsi="Times New Roman" w:cs="Times New Roman"/>
+          <w:b/>
+          <w:bCs/>
+          <w:sz w:val="36"/>
+          <w:szCs w:val="36"/>
+        </w:rPr>
+        <w:t>’</w:t>
+      </w:r>
+      <w:r>
+        <w:rPr>
+          <w:rFonts w:ascii="Times New Roman" w:hAnsi="Times New Roman" w:cs="Times New Roman"/>
+          <w:sz w:val="36"/>
+          <w:szCs w:val="36"/>
+        </w:rPr>
+        <w:t xml:space="preserve">, hay un </w:t>
+      </w:r>
+      <w:proofErr w:type="spellStart"/>
+      <w:r>
+        <w:rPr>
+          <w:rFonts w:ascii="Times New Roman" w:hAnsi="Times New Roman" w:cs="Times New Roman"/>
+          <w:sz w:val="36"/>
+          <w:szCs w:val="36"/>
+        </w:rPr>
+        <w:t>crasheo</w:t>
+      </w:r>
+      <w:proofErr w:type="spellEnd"/>
+      <w:r>
+        <w:rPr>
+          <w:rFonts w:ascii="Times New Roman" w:hAnsi="Times New Roman" w:cs="Times New Roman"/>
+          <w:sz w:val="36"/>
+          <w:szCs w:val="36"/>
+        </w:rPr>
+        <w:t xml:space="preserve"> inesperado, debido al tiempo limitado para el proyecto, no se ha solucionado.</w:t>
+      </w:r>
+    </w:p>
+    <w:p>
+      <w:pPr>
+        <w:pStyle w:val="Prrafodelista"/>
+        <w:spacing w:line="240" w:lineRule="auto"/>
+        <w:jc w:val="both"/>
+        <w:rPr>
+          <w:rFonts w:ascii="Times New Roman" w:hAnsi="Times New Roman" w:cs="Times New Roman"/>
           <w:b/>
           <w:bCs/>
           <w:sz w:val="36"/>
           <w:szCs w:val="36"/>
           <w:u w:val="single"/>
         </w:rPr>
-        <w:t>Conclusi</w:t>
-      </w:r>
-      <w:r>
+      </w:pPr>
+    </w:p>
+    <w:p>
+      <w:pPr>
+        <w:pStyle w:val="Prrafodelista"/>
+        <w:numPr>
+          <w:ilvl w:val="0"/>
+          <w:numId w:val="20"/>
+        </w:numPr>
+        <w:spacing w:line="240" w:lineRule="auto"/>
+        <w:jc w:val="both"/>
         <w:rPr>
           <w:rFonts w:ascii="Times New Roman" w:hAnsi="Times New Roman" w:cs="Times New Roman"/>
           <w:b/>
@@ -8801,6 +8987,381 @@
           <w:szCs w:val="36"/>
           <w:u w:val="single"/>
         </w:rPr>
+      </w:pPr>
+      <w:r>
+        <w:rPr>
+          <w:rFonts w:ascii="Times New Roman" w:hAnsi="Times New Roman" w:cs="Times New Roman"/>
+          <w:sz w:val="36"/>
+          <w:szCs w:val="36"/>
+        </w:rPr>
+        <w:t>Debido al tiempo limitado, no se ha podido implementar un tutorial básico que explique el funcionamiento de la mascota, dentro del código.</w:t>
+      </w:r>
+    </w:p>
+    <w:p>
+      <w:pPr>
+        <w:pStyle w:val="Prrafodelista"/>
+        <w:rPr>
+          <w:rFonts w:ascii="Times New Roman" w:hAnsi="Times New Roman" w:cs="Times New Roman"/>
+          <w:b/>
+          <w:bCs/>
+          <w:sz w:val="36"/>
+          <w:szCs w:val="36"/>
+          <w:u w:val="single"/>
+        </w:rPr>
+      </w:pPr>
+    </w:p>
+    <w:p>
+      <w:pPr>
+        <w:pStyle w:val="Prrafodelista"/>
+        <w:numPr>
+          <w:ilvl w:val="0"/>
+          <w:numId w:val="20"/>
+        </w:numPr>
+        <w:spacing w:line="240" w:lineRule="auto"/>
+        <w:jc w:val="both"/>
+        <w:rPr>
+          <w:rFonts w:ascii="Times New Roman" w:hAnsi="Times New Roman" w:cs="Times New Roman"/>
+          <w:b/>
+          <w:bCs/>
+          <w:sz w:val="36"/>
+          <w:szCs w:val="36"/>
+          <w:u w:val="single"/>
+        </w:rPr>
+      </w:pPr>
+      <w:r>
+        <w:rPr>
+          <w:rFonts w:ascii="Times New Roman" w:hAnsi="Times New Roman" w:cs="Times New Roman"/>
+          <w:sz w:val="36"/>
+          <w:szCs w:val="36"/>
+        </w:rPr>
+        <w:t>Imposibilidad de volver a crear una nueva partida, luego de ya haber iniciado una.</w:t>
+      </w:r>
+    </w:p>
+    <w:p>
+      <w:pPr>
+        <w:pStyle w:val="Prrafodelista"/>
+        <w:rPr>
+          <w:rFonts w:ascii="Times New Roman" w:hAnsi="Times New Roman" w:cs="Times New Roman"/>
+          <w:b/>
+          <w:bCs/>
+          <w:sz w:val="36"/>
+          <w:szCs w:val="36"/>
+          <w:u w:val="single"/>
+        </w:rPr>
+      </w:pPr>
+    </w:p>
+    <w:p>
+      <w:pPr>
+        <w:pStyle w:val="Prrafodelista"/>
+        <w:numPr>
+          <w:ilvl w:val="0"/>
+          <w:numId w:val="20"/>
+        </w:numPr>
+        <w:spacing w:line="240" w:lineRule="auto"/>
+        <w:jc w:val="both"/>
+        <w:rPr>
+          <w:rFonts w:ascii="Times New Roman" w:hAnsi="Times New Roman" w:cs="Times New Roman"/>
+          <w:b/>
+          <w:bCs/>
+          <w:sz w:val="36"/>
+          <w:szCs w:val="36"/>
+          <w:u w:val="single"/>
+        </w:rPr>
+      </w:pPr>
+      <w:r>
+        <w:rPr>
+          <w:rFonts w:ascii="Times New Roman" w:hAnsi="Times New Roman" w:cs="Times New Roman"/>
+          <w:sz w:val="36"/>
+          <w:szCs w:val="36"/>
+        </w:rPr>
+        <w:t>Una vez que la mascota muere, no se puede volver a jugar.</w:t>
+      </w:r>
+    </w:p>
+    <w:p>
+      <w:pPr>
+        <w:pStyle w:val="Prrafodelista"/>
+        <w:rPr>
+          <w:rFonts w:ascii="Times New Roman" w:hAnsi="Times New Roman" w:cs="Times New Roman"/>
+          <w:b/>
+          <w:bCs/>
+          <w:sz w:val="36"/>
+          <w:szCs w:val="36"/>
+          <w:u w:val="single"/>
+        </w:rPr>
+      </w:pPr>
+    </w:p>
+    <w:p>
+      <w:pPr>
+        <w:pStyle w:val="Prrafodelista"/>
+        <w:numPr>
+          <w:ilvl w:val="0"/>
+          <w:numId w:val="20"/>
+        </w:numPr>
+        <w:spacing w:line="240" w:lineRule="auto"/>
+        <w:jc w:val="both"/>
+        <w:rPr>
+          <w:rFonts w:ascii="Times New Roman" w:hAnsi="Times New Roman" w:cs="Times New Roman"/>
+          <w:b/>
+          <w:bCs/>
+          <w:sz w:val="36"/>
+          <w:szCs w:val="36"/>
+          <w:u w:val="single"/>
+        </w:rPr>
+      </w:pPr>
+      <w:r>
+        <w:rPr>
+          <w:rFonts w:ascii="Times New Roman" w:hAnsi="Times New Roman" w:cs="Times New Roman"/>
+          <w:sz w:val="36"/>
+          <w:szCs w:val="36"/>
+        </w:rPr>
+        <w:t>La cantidad de monedas en inventario, se pueden ver únicamente, en las funciones de alimentación y medicina.</w:t>
+      </w:r>
+    </w:p>
+    <w:p>
+      <w:pPr>
+        <w:jc w:val="both"/>
+        <w:rPr>
+          <w:rFonts w:ascii="Times New Roman" w:hAnsi="Times New Roman" w:cs="Times New Roman"/>
+          <w:b/>
+          <w:bCs/>
+          <w:sz w:val="36"/>
+          <w:szCs w:val="36"/>
+          <w:u w:val="single"/>
+        </w:rPr>
+      </w:pPr>
+    </w:p>
+    <w:p>
+      <w:pPr>
+        <w:jc w:val="both"/>
+        <w:rPr>
+          <w:rFonts w:ascii="Times New Roman" w:hAnsi="Times New Roman" w:cs="Times New Roman"/>
+          <w:b/>
+          <w:bCs/>
+          <w:sz w:val="36"/>
+          <w:szCs w:val="36"/>
+          <w:u w:val="single"/>
+        </w:rPr>
+      </w:pPr>
+    </w:p>
+    <w:p>
+      <w:pPr>
+        <w:jc w:val="both"/>
+        <w:rPr>
+          <w:rFonts w:ascii="Times New Roman" w:hAnsi="Times New Roman" w:cs="Times New Roman"/>
+          <w:b/>
+          <w:bCs/>
+          <w:sz w:val="36"/>
+          <w:szCs w:val="36"/>
+          <w:u w:val="single"/>
+        </w:rPr>
+      </w:pPr>
+      <w:r>
+        <w:rPr>
+          <w:rFonts w:ascii="Times New Roman" w:hAnsi="Times New Roman" w:cs="Times New Roman"/>
+          <w:b/>
+          <w:bCs/>
+          <w:sz w:val="36"/>
+          <w:szCs w:val="36"/>
+          <w:u w:val="single"/>
+        </w:rPr>
+        <w:t>Bibliografías</w:t>
+      </w:r>
+      <w:r>
+        <w:rPr>
+          <w:rFonts w:ascii="Times New Roman" w:hAnsi="Times New Roman" w:cs="Times New Roman"/>
+          <w:b/>
+          <w:bCs/>
+          <w:sz w:val="36"/>
+          <w:szCs w:val="36"/>
+          <w:u w:val="single"/>
+        </w:rPr>
+        <w:t>:</w:t>
+      </w:r>
+    </w:p>
+    <w:p>
+      <w:pPr>
+        <w:pStyle w:val="Prrafodelista"/>
+        <w:numPr>
+          <w:ilvl w:val="0"/>
+          <w:numId w:val="22"/>
+        </w:numPr>
+        <w:jc w:val="both"/>
+        <w:rPr>
+          <w:rFonts w:ascii="Times New Roman" w:hAnsi="Times New Roman" w:cs="Times New Roman"/>
+          <w:sz w:val="36"/>
+          <w:szCs w:val="36"/>
+        </w:rPr>
+      </w:pPr>
+      <w:hyperlink r:id="rId31" w:history="1">
+        <w:r>
+          <w:rPr>
+            <w:rStyle w:val="Hipervnculo"/>
+            <w:rFonts w:ascii="Times New Roman" w:hAnsi="Times New Roman" w:cs="Times New Roman"/>
+            <w:sz w:val="36"/>
+            <w:szCs w:val="36"/>
+          </w:rPr>
+          <w:t>https://es.stackoverflow.com/questions/381853/como-importar-un-include-de-otra-carpeta-en-lenguaje-c</w:t>
+        </w:r>
+      </w:hyperlink>
+    </w:p>
+    <w:p>
+      <w:pPr>
+        <w:pStyle w:val="Prrafodelista"/>
+        <w:numPr>
+          <w:ilvl w:val="0"/>
+          <w:numId w:val="22"/>
+        </w:numPr>
+        <w:jc w:val="both"/>
+        <w:rPr>
+          <w:rFonts w:ascii="Times New Roman" w:hAnsi="Times New Roman" w:cs="Times New Roman"/>
+          <w:sz w:val="36"/>
+          <w:szCs w:val="36"/>
+        </w:rPr>
+      </w:pPr>
+      <w:hyperlink r:id="rId32" w:history="1">
+        <w:r>
+          <w:rPr>
+            <w:rStyle w:val="Hipervnculo"/>
+            <w:rFonts w:ascii="Times New Roman" w:hAnsi="Times New Roman" w:cs="Times New Roman"/>
+            <w:sz w:val="36"/>
+            <w:szCs w:val="36"/>
+          </w:rPr>
+          <w:t>https://programavideojuegos.blogspot.com/2014/02/la-libreria-timeh.html</w:t>
+        </w:r>
+      </w:hyperlink>
+    </w:p>
+    <w:p>
+      <w:pPr>
+        <w:pStyle w:val="Prrafodelista"/>
+        <w:numPr>
+          <w:ilvl w:val="0"/>
+          <w:numId w:val="22"/>
+        </w:numPr>
+        <w:jc w:val="both"/>
+        <w:rPr>
+          <w:rFonts w:ascii="Times New Roman" w:hAnsi="Times New Roman" w:cs="Times New Roman"/>
+          <w:sz w:val="36"/>
+          <w:szCs w:val="36"/>
+        </w:rPr>
+      </w:pPr>
+      <w:hyperlink r:id="rId33" w:history="1">
+        <w:r>
+          <w:rPr>
+            <w:rStyle w:val="Hipervnculo"/>
+            <w:rFonts w:ascii="Times New Roman" w:hAnsi="Times New Roman" w:cs="Times New Roman"/>
+            <w:sz w:val="36"/>
+            <w:szCs w:val="36"/>
+          </w:rPr>
+          <w:t>https://ascii.co.uk/art/</w:t>
+        </w:r>
+      </w:hyperlink>
+    </w:p>
+    <w:p>
+      <w:pPr>
+        <w:pStyle w:val="Prrafodelista"/>
+        <w:numPr>
+          <w:ilvl w:val="0"/>
+          <w:numId w:val="22"/>
+        </w:numPr>
+        <w:jc w:val="both"/>
+        <w:rPr>
+          <w:rFonts w:ascii="Times New Roman" w:hAnsi="Times New Roman" w:cs="Times New Roman"/>
+          <w:sz w:val="36"/>
+          <w:szCs w:val="36"/>
+        </w:rPr>
+      </w:pPr>
+      <w:hyperlink r:id="rId34" w:history="1">
+        <w:r>
+          <w:rPr>
+            <w:rStyle w:val="Hipervnculo"/>
+            <w:rFonts w:ascii="Times New Roman" w:hAnsi="Times New Roman" w:cs="Times New Roman"/>
+            <w:sz w:val="36"/>
+            <w:szCs w:val="36"/>
+          </w:rPr>
+          <w:t>https://www.topster.es/texto-ascii/banner4.html</w:t>
+        </w:r>
+      </w:hyperlink>
+    </w:p>
+    <w:p>
+      <w:pPr>
+        <w:pStyle w:val="Prrafodelista"/>
+        <w:numPr>
+          <w:ilvl w:val="0"/>
+          <w:numId w:val="22"/>
+        </w:numPr>
+        <w:jc w:val="both"/>
+        <w:rPr>
+          <w:rFonts w:ascii="Times New Roman" w:hAnsi="Times New Roman" w:cs="Times New Roman"/>
+          <w:sz w:val="36"/>
+          <w:szCs w:val="36"/>
+        </w:rPr>
+      </w:pPr>
+      <w:hyperlink r:id="rId35" w:history="1">
+        <w:r>
+          <w:rPr>
+            <w:rStyle w:val="Hipervnculo"/>
+            <w:rFonts w:ascii="Times New Roman" w:hAnsi="Times New Roman" w:cs="Times New Roman"/>
+            <w:sz w:val="36"/>
+            <w:szCs w:val="36"/>
+          </w:rPr>
+          <w:t>https://www.youtube.com/watch?v=4hr4VFSfG-Q&amp;ab_channel=DBClassroom</w:t>
+        </w:r>
+      </w:hyperlink>
+    </w:p>
+    <w:p>
+      <w:pPr>
+        <w:pStyle w:val="Prrafodelista"/>
+        <w:jc w:val="both"/>
+        <w:rPr>
+          <w:rFonts w:ascii="Times New Roman" w:hAnsi="Times New Roman" w:cs="Times New Roman"/>
+          <w:sz w:val="36"/>
+          <w:szCs w:val="36"/>
+        </w:rPr>
+      </w:pPr>
+    </w:p>
+    <w:p>
+      <w:pPr>
+        <w:pStyle w:val="Prrafodelista"/>
+        <w:jc w:val="both"/>
+        <w:rPr>
+          <w:rFonts w:ascii="Times New Roman" w:hAnsi="Times New Roman" w:cs="Times New Roman"/>
+          <w:sz w:val="36"/>
+          <w:szCs w:val="36"/>
+        </w:rPr>
+      </w:pPr>
+    </w:p>
+    <w:p>
+      <w:pPr>
+        <w:jc w:val="both"/>
+        <w:rPr>
+          <w:rFonts w:ascii="Times New Roman" w:hAnsi="Times New Roman" w:cs="Times New Roman"/>
+          <w:b/>
+          <w:bCs/>
+          <w:sz w:val="36"/>
+          <w:szCs w:val="36"/>
+          <w:u w:val="single"/>
+        </w:rPr>
+      </w:pPr>
+      <w:r>
+        <w:rPr>
+          <w:rFonts w:ascii="Times New Roman" w:hAnsi="Times New Roman" w:cs="Times New Roman"/>
+          <w:b/>
+          <w:bCs/>
+          <w:sz w:val="36"/>
+          <w:szCs w:val="36"/>
+          <w:u w:val="single"/>
+        </w:rPr>
+        <w:t>Conclusi</w:t>
+      </w:r>
+      <w:r>
+        <w:rPr>
+          <w:rFonts w:ascii="Times New Roman" w:hAnsi="Times New Roman" w:cs="Times New Roman"/>
+          <w:b/>
+          <w:bCs/>
+          <w:sz w:val="36"/>
+          <w:szCs w:val="36"/>
+          <w:u w:val="single"/>
+        </w:rPr>
         <w:t>ón:</w:t>
       </w:r>
     </w:p>
@@ -8952,6 +9513,7 @@
       </w:pPr>
     </w:p>
     <w:sectPr>
+      <w:footerReference w:type="default" r:id="rId36"/>
       <w:pgSz w:w="11906" w:h="16838"/>
       <w:pgMar w:top="1417" w:right="991" w:bottom="1417" w:left="851" w:header="708" w:footer="708" w:gutter="0"/>
       <w:pgNumType w:start="0"/>
@@ -8963,6 +9525,101 @@
 </w:document>
 </file>
 
+<file path=word/endnotes.xml><?xml version="1.0" encoding="utf-8"?>
+<w:endnotes xmlns:wpc="http://schemas.microsoft.com/office/word/2010/wordprocessingCanvas" xmlns:cx="http://schemas.microsoft.com/office/drawing/2014/chartex" xmlns:cx1="http://schemas.microsoft.com/office/drawing/2015/9/8/chartex" xmlns:cx2="http://schemas.microsoft.com/office/drawing/2015/10/21/chartex" xmlns:cx3="http://schemas.microsoft.com/office/drawing/2016/5/9/chartex" xmlns:cx4="http://schemas.microsoft.com/office/drawing/2016/5/10/chartex" xmlns:cx5="http://schemas.microsoft.com/office/drawing/2016/5/11/chartex" xmlns:cx6="http://schemas.microsoft.com/office/drawing/2016/5/12/chartex" xmlns:cx7="http://schemas.microsoft.com/office/drawing/2016/5/13/chartex" xmlns:cx8="http://schemas.microsoft.com/office/drawing/2016/5/14/chartex" xmlns:mc="http://schemas.openxmlformats.org/markup-compatibility/2006" xmlns:aink="http://schemas.microsoft.com/office/drawing/2016/ink" xmlns:am3d="http://schemas.microsoft.com/office/drawing/2017/model3d" xmlns:o="urn:schemas-microsoft-com:office:office" xmlns:oel="http://schemas.microsoft.com/office/2019/extlst" xmlns:r="http://schemas.openxmlformats.org/officeDocument/2006/relationships" xmlns:m="http://schemas.openxmlformats.org/officeDocument/2006/math" xmlns:v="urn:schemas-microsoft-com:vml" xmlns:wp14="http://schemas.microsoft.com/office/word/2010/wordprocessingDrawing" xmlns:wp="http://schemas.openxmlformats.org/drawingml/2006/wordprocessingDrawing" xmlns:w10="urn:schemas-microsoft-com:office:word" xmlns:w="http://schemas.openxmlformats.org/wordprocessingml/2006/main" xmlns:w14="http://schemas.microsoft.com/office/word/2010/wordml" xmlns:w15="http://schemas.microsoft.com/office/word/2012/wordml" xmlns:w16cex="http://schemas.microsoft.com/office/word/2018/wordml/cex" xmlns:w16cid="http://schemas.microsoft.com/office/word/2016/wordml/cid" xmlns:w16="http://schemas.microsoft.com/office/word/2018/wordml" xmlns:w16sdtdh="http://schemas.microsoft.com/office/word/2020/wordml/sdtdatahash" xmlns:w16se="http://schemas.microsoft.com/office/word/2015/wordml/symex" xmlns:wpg="http://schemas.microsoft.com/office/word/2010/wordprocessingGroup" xmlns:wpi="http://schemas.microsoft.com/office/word/2010/wordprocessingInk" xmlns:wne="http://schemas.microsoft.com/office/word/2006/wordml" xmlns:wps="http://schemas.microsoft.com/office/word/2010/wordprocessingShape" mc:Ignorable="w14 w15 w16se w16cid w16 w16cex w16sdtdh wp14">
+  <w:endnote w:type="separator" w:id="-1">
+    <w:p>
+      <w:pPr>
+        <w:spacing w:after="0" w:line="240" w:lineRule="auto"/>
+      </w:pPr>
+      <w:r>
+        <w:separator/>
+      </w:r>
+    </w:p>
+  </w:endnote>
+  <w:endnote w:type="continuationSeparator" w:id="0">
+    <w:p>
+      <w:pPr>
+        <w:spacing w:after="0" w:line="240" w:lineRule="auto"/>
+      </w:pPr>
+      <w:r>
+        <w:continuationSeparator/>
+      </w:r>
+    </w:p>
+  </w:endnote>
+</w:endnotes>
+</file>
+
+<file path=word/footer1.xml><?xml version="1.0" encoding="utf-8"?>
+<w:ftr xmlns:wpc="http://schemas.microsoft.com/office/word/2010/wordprocessingCanvas" xmlns:cx="http://schemas.microsoft.com/office/drawing/2014/chartex" xmlns:cx1="http://schemas.microsoft.com/office/drawing/2015/9/8/chartex" xmlns:cx2="http://schemas.microsoft.com/office/drawing/2015/10/21/chartex" xmlns:cx3="http://schemas.microsoft.com/office/drawing/2016/5/9/chartex" xmlns:cx4="http://schemas.microsoft.com/office/drawing/2016/5/10/chartex" xmlns:cx5="http://schemas.microsoft.com/office/drawing/2016/5/11/chartex" xmlns:cx6="http://schemas.microsoft.com/office/drawing/2016/5/12/chartex" xmlns:cx7="http://schemas.microsoft.com/office/drawing/2016/5/13/chartex" xmlns:cx8="http://schemas.microsoft.com/office/drawing/2016/5/14/chartex" xmlns:mc="http://schemas.openxmlformats.org/markup-compatibility/2006" xmlns:aink="http://schemas.microsoft.com/office/drawing/2016/ink" xmlns:am3d="http://schemas.microsoft.com/office/drawing/2017/model3d" xmlns:o="urn:schemas-microsoft-com:office:office" xmlns:oel="http://schemas.microsoft.com/office/2019/extlst" xmlns:r="http://schemas.openxmlformats.org/officeDocument/2006/relationships" xmlns:m="http://schemas.openxmlformats.org/officeDocument/2006/math" xmlns:v="urn:schemas-microsoft-com:vml" xmlns:wp14="http://schemas.microsoft.com/office/word/2010/wordprocessingDrawing" xmlns:wp="http://schemas.openxmlformats.org/drawingml/2006/wordprocessingDrawing" xmlns:w10="urn:schemas-microsoft-com:office:word" xmlns:w="http://schemas.openxmlformats.org/wordprocessingml/2006/main" xmlns:w14="http://schemas.microsoft.com/office/word/2010/wordml" xmlns:w15="http://schemas.microsoft.com/office/word/2012/wordml" xmlns:w16cex="http://schemas.microsoft.com/office/word/2018/wordml/cex" xmlns:w16cid="http://schemas.microsoft.com/office/word/2016/wordml/cid" xmlns:w16="http://schemas.microsoft.com/office/word/2018/wordml" xmlns:w16sdtdh="http://schemas.microsoft.com/office/word/2020/wordml/sdtdatahash" xmlns:w16se="http://schemas.microsoft.com/office/word/2015/wordml/symex" xmlns:wpg="http://schemas.microsoft.com/office/word/2010/wordprocessingGroup" xmlns:wpi="http://schemas.microsoft.com/office/word/2010/wordprocessingInk" xmlns:wne="http://schemas.microsoft.com/office/word/2006/wordml" xmlns:wps="http://schemas.microsoft.com/office/word/2010/wordprocessingShape" mc:Ignorable="w14 w15 w16se w16cid w16 w16cex w16sdtdh wp14">
+  <w:sdt>
+    <w:sdtPr>
+      <w:id w:val="-1554302963"/>
+      <w:docPartObj>
+        <w:docPartGallery w:val="Page Numbers (Bottom of Page)"/>
+        <w:docPartUnique/>
+      </w:docPartObj>
+    </w:sdtPr>
+    <w:sdtContent>
+      <w:p>
+        <w:pPr>
+          <w:pStyle w:val="Piedepgina"/>
+          <w:jc w:val="right"/>
+        </w:pPr>
+        <w:r>
+          <w:fldChar w:fldCharType="begin"/>
+        </w:r>
+        <w:r>
+          <w:instrText>PAGE   \* MERGEFORMAT</w:instrText>
+        </w:r>
+        <w:r>
+          <w:fldChar w:fldCharType="separate"/>
+        </w:r>
+        <w:r>
+          <w:rPr>
+            <w:lang w:val="es-ES"/>
+          </w:rPr>
+          <w:t>2</w:t>
+        </w:r>
+        <w:r>
+          <w:fldChar w:fldCharType="end"/>
+        </w:r>
+      </w:p>
+    </w:sdtContent>
+  </w:sdt>
+  <w:p>
+    <w:pPr>
+      <w:pStyle w:val="Piedepgina"/>
+    </w:pPr>
+  </w:p>
+</w:ftr>
+</file>
+
+<file path=word/footnotes.xml><?xml version="1.0" encoding="utf-8"?>
+<w:footnotes xmlns:wpc="http://schemas.microsoft.com/office/word/2010/wordprocessingCanvas" xmlns:cx="http://schemas.microsoft.com/office/drawing/2014/chartex" xmlns:cx1="http://schemas.microsoft.com/office/drawing/2015/9/8/chartex" xmlns:cx2="http://schemas.microsoft.com/office/drawing/2015/10/21/chartex" xmlns:cx3="http://schemas.microsoft.com/office/drawing/2016/5/9/chartex" xmlns:cx4="http://schemas.microsoft.com/office/drawing/2016/5/10/chartex" xmlns:cx5="http://schemas.microsoft.com/office/drawing/2016/5/11/chartex" xmlns:cx6="http://schemas.microsoft.com/office/drawing/2016/5/12/chartex" xmlns:cx7="http://schemas.microsoft.com/office/drawing/2016/5/13/chartex" xmlns:cx8="http://schemas.microsoft.com/office/drawing/2016/5/14/chartex" xmlns:mc="http://schemas.openxmlformats.org/markup-compatibility/2006" xmlns:aink="http://schemas.microsoft.com/office/drawing/2016/ink" xmlns:am3d="http://schemas.microsoft.com/office/drawing/2017/model3d" xmlns:o="urn:schemas-microsoft-com:office:office" xmlns:oel="http://schemas.microsoft.com/office/2019/extlst" xmlns:r="http://schemas.openxmlformats.org/officeDocument/2006/relationships" xmlns:m="http://schemas.openxmlformats.org/officeDocument/2006/math" xmlns:v="urn:schemas-microsoft-com:vml" xmlns:wp14="http://schemas.microsoft.com/office/word/2010/wordprocessingDrawing" xmlns:wp="http://schemas.openxmlformats.org/drawingml/2006/wordprocessingDrawing" xmlns:w10="urn:schemas-microsoft-com:office:word" xmlns:w="http://schemas.openxmlformats.org/wordprocessingml/2006/main" xmlns:w14="http://schemas.microsoft.com/office/word/2010/wordml" xmlns:w15="http://schemas.microsoft.com/office/word/2012/wordml" xmlns:w16cex="http://schemas.microsoft.com/office/word/2018/wordml/cex" xmlns:w16cid="http://schemas.microsoft.com/office/word/2016/wordml/cid" xmlns:w16="http://schemas.microsoft.com/office/word/2018/wordml" xmlns:w16sdtdh="http://schemas.microsoft.com/office/word/2020/wordml/sdtdatahash" xmlns:w16se="http://schemas.microsoft.com/office/word/2015/wordml/symex" xmlns:wpg="http://schemas.microsoft.com/office/word/2010/wordprocessingGroup" xmlns:wpi="http://schemas.microsoft.com/office/word/2010/wordprocessingInk" xmlns:wne="http://schemas.microsoft.com/office/word/2006/wordml" xmlns:wps="http://schemas.microsoft.com/office/word/2010/wordprocessingShape" mc:Ignorable="w14 w15 w16se w16cid w16 w16cex w16sdtdh wp14">
+  <w:footnote w:type="separator" w:id="-1">
+    <w:p>
+      <w:pPr>
+        <w:spacing w:after="0" w:line="240" w:lineRule="auto"/>
+      </w:pPr>
+      <w:r>
+        <w:separator/>
+      </w:r>
+    </w:p>
+  </w:footnote>
+  <w:footnote w:type="continuationSeparator" w:id="0">
+    <w:p>
+      <w:pPr>
+        <w:spacing w:after="0" w:line="240" w:lineRule="auto"/>
+      </w:pPr>
+      <w:r>
+        <w:continuationSeparator/>
+      </w:r>
+    </w:p>
+  </w:footnote>
+</w:footnotes>
+</file>
+
 <file path=word/numbering.xml><?xml version="1.0" encoding="utf-8"?>
 <w:numbering xmlns:wpc="http://schemas.microsoft.com/office/word/2010/wordprocessingCanvas" xmlns:cx="http://schemas.microsoft.com/office/drawing/2014/chartex" xmlns:cx1="http://schemas.microsoft.com/office/drawing/2015/9/8/chartex" xmlns:cx2="http://schemas.microsoft.com/office/drawing/2015/10/21/chartex" xmlns:cx3="http://schemas.microsoft.com/office/drawing/2016/5/9/chartex" xmlns:cx4="http://schemas.microsoft.com/office/drawing/2016/5/10/chartex" xmlns:cx5="http://schemas.microsoft.com/office/drawing/2016/5/11/chartex" xmlns:cx6="http://schemas.microsoft.com/office/drawing/2016/5/12/chartex" xmlns:cx7="http://schemas.microsoft.com/office/drawing/2016/5/13/chartex" xmlns:cx8="http://schemas.microsoft.com/office/drawing/2016/5/14/chartex" xmlns:mc="http://schemas.openxmlformats.org/markup-compatibility/2006" xmlns:aink="http://schemas.microsoft.com/office/drawing/2016/ink" xmlns:am3d="http://schemas.microsoft.com/office/drawing/2017/model3d" xmlns:o="urn:schemas-microsoft-com:office:office" xmlns:oel="http://schemas.microsoft.com/office/2019/extlst" xmlns:r="http://schemas.openxmlformats.org/officeDocument/2006/relationships" xmlns:m="http://schemas.openxmlformats.org/officeDocument/2006/math" xmlns:v="urn:schemas-microsoft-com:vml" xmlns:wp14="http://schemas.microsoft.com/office/word/2010/wordprocessingDrawing" xmlns:wp="http://schemas.openxmlformats.org/drawingml/2006/wordprocessingDrawing" xmlns:w10="urn:schemas-microsoft-com:office:word" xmlns:w="http://schemas.openxmlformats.org/wordprocessingml/2006/main" xmlns:w14="http://schemas.microsoft.com/office/word/2010/wordml" xmlns:w15="http://schemas.microsoft.com/office/word/2012/wordml" xmlns:w16cex="http://schemas.microsoft.com/office/word/2018/wordml/cex" xmlns:w16cid="http://schemas.microsoft.com/office/word/2016/wordml/cid" xmlns:w16="http://schemas.microsoft.com/office/word/2018/wordml" xmlns:w16sdtdh="http://schemas.microsoft.com/office/word/2020/wordml/sdtdatahash" xmlns:w16se="http://schemas.microsoft.com/office/word/2015/wordml/symex" xmlns:wpg="http://schemas.microsoft.com/office/word/2010/wordprocessingGroup" xmlns:wpi="http://schemas.microsoft.com/office/word/2010/wordprocessingInk" xmlns:wne="http://schemas.microsoft.com/office/word/2006/wordml" xmlns:wps="http://schemas.microsoft.com/office/word/2010/wordprocessingShape" mc:Ignorable="w14 w15 w16se w16cid w16 w16cex w16sdtdh wp14">
   <w:abstractNum w:abstractNumId="0" w15:restartNumberingAfterBreak="0">
@@ -9079,6 +9736,119 @@
     </w:lvl>
   </w:abstractNum>
   <w:abstractNum w:abstractNumId="1" w15:restartNumberingAfterBreak="0">
+    <w:nsid w:val="02BE6AC6"/>
+    <w:multiLevelType w:val="hybridMultilevel"/>
+    <w:tmpl w:val="1BB448A2"/>
+    <w:lvl w:ilvl="0" w:tplc="2C0A0001">
+      <w:start w:val="1"/>
+      <w:numFmt w:val="bullet"/>
+      <w:lvlText w:val=""/>
+      <w:lvlJc w:val="left"/>
+      <w:pPr>
+        <w:ind w:left="720" w:hanging="360"/>
+      </w:pPr>
+      <w:rPr>
+        <w:rFonts w:ascii="Symbol" w:hAnsi="Symbol" w:hint="default"/>
+      </w:rPr>
+    </w:lvl>
+    <w:lvl w:ilvl="1" w:tplc="2C0A0003" w:tentative="1">
+      <w:start w:val="1"/>
+      <w:numFmt w:val="bullet"/>
+      <w:lvlText w:val="o"/>
+      <w:lvlJc w:val="left"/>
+      <w:pPr>
+        <w:ind w:left="1440" w:hanging="360"/>
+      </w:pPr>
+      <w:rPr>
+        <w:rFonts w:ascii="Courier New" w:hAnsi="Courier New" w:cs="Courier New" w:hint="default"/>
+      </w:rPr>
+    </w:lvl>
+    <w:lvl w:ilvl="2" w:tplc="2C0A0005" w:tentative="1">
+      <w:start w:val="1"/>
+      <w:numFmt w:val="bullet"/>
+      <w:lvlText w:val=""/>
+      <w:lvlJc w:val="left"/>
+      <w:pPr>
+        <w:ind w:left="2160" w:hanging="360"/>
+      </w:pPr>
+      <w:rPr>
+        <w:rFonts w:ascii="Wingdings" w:hAnsi="Wingdings" w:hint="default"/>
+      </w:rPr>
+    </w:lvl>
+    <w:lvl w:ilvl="3" w:tplc="2C0A0001" w:tentative="1">
+      <w:start w:val="1"/>
+      <w:numFmt w:val="bullet"/>
+      <w:lvlText w:val=""/>
+      <w:lvlJc w:val="left"/>
+      <w:pPr>
+        <w:ind w:left="2880" w:hanging="360"/>
+      </w:pPr>
+      <w:rPr>
+        <w:rFonts w:ascii="Symbol" w:hAnsi="Symbol" w:hint="default"/>
+      </w:rPr>
+    </w:lvl>
+    <w:lvl w:ilvl="4" w:tplc="2C0A0003" w:tentative="1">
+      <w:start w:val="1"/>
+      <w:numFmt w:val="bullet"/>
+      <w:lvlText w:val="o"/>
+      <w:lvlJc w:val="left"/>
+      <w:pPr>
+        <w:ind w:left="3600" w:hanging="360"/>
+      </w:pPr>
+      <w:rPr>
+        <w:rFonts w:ascii="Courier New" w:hAnsi="Courier New" w:cs="Courier New" w:hint="default"/>
+      </w:rPr>
+    </w:lvl>
+    <w:lvl w:ilvl="5" w:tplc="2C0A0005" w:tentative="1">
+      <w:start w:val="1"/>
+      <w:numFmt w:val="bullet"/>
+      <w:lvlText w:val=""/>
+      <w:lvlJc w:val="left"/>
+      <w:pPr>
+        <w:ind w:left="4320" w:hanging="360"/>
+      </w:pPr>
+      <w:rPr>
+        <w:rFonts w:ascii="Wingdings" w:hAnsi="Wingdings" w:hint="default"/>
+      </w:rPr>
+    </w:lvl>
+    <w:lvl w:ilvl="6" w:tplc="2C0A0001" w:tentative="1">
+      <w:start w:val="1"/>
+      <w:numFmt w:val="bullet"/>
+      <w:lvlText w:val=""/>
+      <w:lvlJc w:val="left"/>
+      <w:pPr>
+        <w:ind w:left="5040" w:hanging="360"/>
+      </w:pPr>
+      <w:rPr>
+        <w:rFonts w:ascii="Symbol" w:hAnsi="Symbol" w:hint="default"/>
+      </w:rPr>
+    </w:lvl>
+    <w:lvl w:ilvl="7" w:tplc="2C0A0003" w:tentative="1">
+      <w:start w:val="1"/>
+      <w:numFmt w:val="bullet"/>
+      <w:lvlText w:val="o"/>
+      <w:lvlJc w:val="left"/>
+      <w:pPr>
+        <w:ind w:left="5760" w:hanging="360"/>
+      </w:pPr>
+      <w:rPr>
+        <w:rFonts w:ascii="Courier New" w:hAnsi="Courier New" w:cs="Courier New" w:hint="default"/>
+      </w:rPr>
+    </w:lvl>
+    <w:lvl w:ilvl="8" w:tplc="2C0A0005" w:tentative="1">
+      <w:start w:val="1"/>
+      <w:numFmt w:val="bullet"/>
+      <w:lvlText w:val=""/>
+      <w:lvlJc w:val="left"/>
+      <w:pPr>
+        <w:ind w:left="6480" w:hanging="360"/>
+      </w:pPr>
+      <w:rPr>
+        <w:rFonts w:ascii="Wingdings" w:hAnsi="Wingdings" w:hint="default"/>
+      </w:rPr>
+    </w:lvl>
+  </w:abstractNum>
+  <w:abstractNum w:abstractNumId="2" w15:restartNumberingAfterBreak="0">
     <w:nsid w:val="047D53B9"/>
     <w:multiLevelType w:val="hybridMultilevel"/>
     <w:tmpl w:val="617421C0"/>
@@ -9191,7 +9961,7 @@
       </w:rPr>
     </w:lvl>
   </w:abstractNum>
-  <w:abstractNum w:abstractNumId="2" w15:restartNumberingAfterBreak="0">
+  <w:abstractNum w:abstractNumId="3" w15:restartNumberingAfterBreak="0">
     <w:nsid w:val="0A30169D"/>
     <w:multiLevelType w:val="hybridMultilevel"/>
     <w:tmpl w:val="6480E84A"/>
@@ -9304,7 +10074,7 @@
       </w:rPr>
     </w:lvl>
   </w:abstractNum>
-  <w:abstractNum w:abstractNumId="3" w15:restartNumberingAfterBreak="0">
+  <w:abstractNum w:abstractNumId="4" w15:restartNumberingAfterBreak="0">
     <w:nsid w:val="0BF43B76"/>
     <w:multiLevelType w:val="hybridMultilevel"/>
     <w:tmpl w:val="BBC651B2"/>
@@ -9393,7 +10163,120 @@
       </w:pPr>
     </w:lvl>
   </w:abstractNum>
-  <w:abstractNum w:abstractNumId="4" w15:restartNumberingAfterBreak="0">
+  <w:abstractNum w:abstractNumId="5" w15:restartNumberingAfterBreak="0">
+    <w:nsid w:val="0C8C1AB5"/>
+    <w:multiLevelType w:val="hybridMultilevel"/>
+    <w:tmpl w:val="8F4A81F8"/>
+    <w:lvl w:ilvl="0" w:tplc="2C0A0001">
+      <w:start w:val="1"/>
+      <w:numFmt w:val="bullet"/>
+      <w:lvlText w:val=""/>
+      <w:lvlJc w:val="left"/>
+      <w:pPr>
+        <w:ind w:left="720" w:hanging="360"/>
+      </w:pPr>
+      <w:rPr>
+        <w:rFonts w:ascii="Symbol" w:hAnsi="Symbol" w:hint="default"/>
+      </w:rPr>
+    </w:lvl>
+    <w:lvl w:ilvl="1" w:tplc="2C0A0003" w:tentative="1">
+      <w:start w:val="1"/>
+      <w:numFmt w:val="bullet"/>
+      <w:lvlText w:val="o"/>
+      <w:lvlJc w:val="left"/>
+      <w:pPr>
+        <w:ind w:left="1440" w:hanging="360"/>
+      </w:pPr>
+      <w:rPr>
+        <w:rFonts w:ascii="Courier New" w:hAnsi="Courier New" w:cs="Courier New" w:hint="default"/>
+      </w:rPr>
+    </w:lvl>
+    <w:lvl w:ilvl="2" w:tplc="2C0A0005" w:tentative="1">
+      <w:start w:val="1"/>
+      <w:numFmt w:val="bullet"/>
+      <w:lvlText w:val=""/>
+      <w:lvlJc w:val="left"/>
+      <w:pPr>
+        <w:ind w:left="2160" w:hanging="360"/>
+      </w:pPr>
+      <w:rPr>
+        <w:rFonts w:ascii="Wingdings" w:hAnsi="Wingdings" w:hint="default"/>
+      </w:rPr>
+    </w:lvl>
+    <w:lvl w:ilvl="3" w:tplc="2C0A0001" w:tentative="1">
+      <w:start w:val="1"/>
+      <w:numFmt w:val="bullet"/>
+      <w:lvlText w:val=""/>
+      <w:lvlJc w:val="left"/>
+      <w:pPr>
+        <w:ind w:left="2880" w:hanging="360"/>
+      </w:pPr>
+      <w:rPr>
+        <w:rFonts w:ascii="Symbol" w:hAnsi="Symbol" w:hint="default"/>
+      </w:rPr>
+    </w:lvl>
+    <w:lvl w:ilvl="4" w:tplc="2C0A0003" w:tentative="1">
+      <w:start w:val="1"/>
+      <w:numFmt w:val="bullet"/>
+      <w:lvlText w:val="o"/>
+      <w:lvlJc w:val="left"/>
+      <w:pPr>
+        <w:ind w:left="3600" w:hanging="360"/>
+      </w:pPr>
+      <w:rPr>
+        <w:rFonts w:ascii="Courier New" w:hAnsi="Courier New" w:cs="Courier New" w:hint="default"/>
+      </w:rPr>
+    </w:lvl>
+    <w:lvl w:ilvl="5" w:tplc="2C0A0005" w:tentative="1">
+      <w:start w:val="1"/>
+      <w:numFmt w:val="bullet"/>
+      <w:lvlText w:val=""/>
+      <w:lvlJc w:val="left"/>
+      <w:pPr>
+        <w:ind w:left="4320" w:hanging="360"/>
+      </w:pPr>
+      <w:rPr>
+        <w:rFonts w:ascii="Wingdings" w:hAnsi="Wingdings" w:hint="default"/>
+      </w:rPr>
+    </w:lvl>
+    <w:lvl w:ilvl="6" w:tplc="2C0A0001" w:tentative="1">
+      <w:start w:val="1"/>
+      <w:numFmt w:val="bullet"/>
+      <w:lvlText w:val=""/>
+      <w:lvlJc w:val="left"/>
+      <w:pPr>
+        <w:ind w:left="5040" w:hanging="360"/>
+      </w:pPr>
+      <w:rPr>
+        <w:rFonts w:ascii="Symbol" w:hAnsi="Symbol" w:hint="default"/>
+      </w:rPr>
+    </w:lvl>
+    <w:lvl w:ilvl="7" w:tplc="2C0A0003" w:tentative="1">
+      <w:start w:val="1"/>
+      <w:numFmt w:val="bullet"/>
+      <w:lvlText w:val="o"/>
+      <w:lvlJc w:val="left"/>
+      <w:pPr>
+        <w:ind w:left="5760" w:hanging="360"/>
+      </w:pPr>
+      <w:rPr>
+        <w:rFonts w:ascii="Courier New" w:hAnsi="Courier New" w:cs="Courier New" w:hint="default"/>
+      </w:rPr>
+    </w:lvl>
+    <w:lvl w:ilvl="8" w:tplc="2C0A0005" w:tentative="1">
+      <w:start w:val="1"/>
+      <w:numFmt w:val="bullet"/>
+      <w:lvlText w:val=""/>
+      <w:lvlJc w:val="left"/>
+      <w:pPr>
+        <w:ind w:left="6480" w:hanging="360"/>
+      </w:pPr>
+      <w:rPr>
+        <w:rFonts w:ascii="Wingdings" w:hAnsi="Wingdings" w:hint="default"/>
+      </w:rPr>
+    </w:lvl>
+  </w:abstractNum>
+  <w:abstractNum w:abstractNumId="6" w15:restartNumberingAfterBreak="0">
     <w:nsid w:val="0F224FCC"/>
     <w:multiLevelType w:val="hybridMultilevel"/>
     <w:tmpl w:val="B5F87862"/>
@@ -9479,7 +10362,7 @@
       </w:pPr>
     </w:lvl>
   </w:abstractNum>
-  <w:abstractNum w:abstractNumId="5" w15:restartNumberingAfterBreak="0">
+  <w:abstractNum w:abstractNumId="7" w15:restartNumberingAfterBreak="0">
     <w:nsid w:val="1D7D7295"/>
     <w:multiLevelType w:val="hybridMultilevel"/>
     <w:tmpl w:val="FE12AE2E"/>
@@ -9592,7 +10475,7 @@
       </w:rPr>
     </w:lvl>
   </w:abstractNum>
-  <w:abstractNum w:abstractNumId="6" w15:restartNumberingAfterBreak="0">
+  <w:abstractNum w:abstractNumId="8" w15:restartNumberingAfterBreak="0">
     <w:nsid w:val="22E72700"/>
     <w:multiLevelType w:val="hybridMultilevel"/>
     <w:tmpl w:val="B3820102"/>
@@ -9705,7 +10588,7 @@
       </w:rPr>
     </w:lvl>
   </w:abstractNum>
-  <w:abstractNum w:abstractNumId="7" w15:restartNumberingAfterBreak="0">
+  <w:abstractNum w:abstractNumId="9" w15:restartNumberingAfterBreak="0">
     <w:nsid w:val="24935960"/>
     <w:multiLevelType w:val="hybridMultilevel"/>
     <w:tmpl w:val="71AE7F4A"/>
@@ -9818,7 +10701,7 @@
       </w:rPr>
     </w:lvl>
   </w:abstractNum>
-  <w:abstractNum w:abstractNumId="8" w15:restartNumberingAfterBreak="0">
+  <w:abstractNum w:abstractNumId="10" w15:restartNumberingAfterBreak="0">
     <w:nsid w:val="377C4FC3"/>
     <w:multiLevelType w:val="hybridMultilevel"/>
     <w:tmpl w:val="8178545E"/>
@@ -9907,7 +10790,7 @@
       </w:pPr>
     </w:lvl>
   </w:abstractNum>
-  <w:abstractNum w:abstractNumId="9" w15:restartNumberingAfterBreak="0">
+  <w:abstractNum w:abstractNumId="11" w15:restartNumberingAfterBreak="0">
     <w:nsid w:val="42044705"/>
     <w:multiLevelType w:val="hybridMultilevel"/>
     <w:tmpl w:val="ADD6854A"/>
@@ -9996,7 +10879,7 @@
       </w:pPr>
     </w:lvl>
   </w:abstractNum>
-  <w:abstractNum w:abstractNumId="10" w15:restartNumberingAfterBreak="0">
+  <w:abstractNum w:abstractNumId="12" w15:restartNumberingAfterBreak="0">
     <w:nsid w:val="459F360D"/>
     <w:multiLevelType w:val="hybridMultilevel"/>
     <w:tmpl w:val="91D2B984"/>
@@ -10085,7 +10968,120 @@
       </w:pPr>
     </w:lvl>
   </w:abstractNum>
-  <w:abstractNum w:abstractNumId="11" w15:restartNumberingAfterBreak="0">
+  <w:abstractNum w:abstractNumId="13" w15:restartNumberingAfterBreak="0">
+    <w:nsid w:val="4EDA44EE"/>
+    <w:multiLevelType w:val="hybridMultilevel"/>
+    <w:tmpl w:val="2A7ADE2C"/>
+    <w:lvl w:ilvl="0" w:tplc="2C0A0001">
+      <w:start w:val="1"/>
+      <w:numFmt w:val="bullet"/>
+      <w:lvlText w:val=""/>
+      <w:lvlJc w:val="left"/>
+      <w:pPr>
+        <w:ind w:left="720" w:hanging="360"/>
+      </w:pPr>
+      <w:rPr>
+        <w:rFonts w:ascii="Symbol" w:hAnsi="Symbol" w:hint="default"/>
+      </w:rPr>
+    </w:lvl>
+    <w:lvl w:ilvl="1" w:tplc="2C0A0003" w:tentative="1">
+      <w:start w:val="1"/>
+      <w:numFmt w:val="bullet"/>
+      <w:lvlText w:val="o"/>
+      <w:lvlJc w:val="left"/>
+      <w:pPr>
+        <w:ind w:left="1440" w:hanging="360"/>
+      </w:pPr>
+      <w:rPr>
+        <w:rFonts w:ascii="Courier New" w:hAnsi="Courier New" w:cs="Courier New" w:hint="default"/>
+      </w:rPr>
+    </w:lvl>
+    <w:lvl w:ilvl="2" w:tplc="2C0A0005" w:tentative="1">
+      <w:start w:val="1"/>
+      <w:numFmt w:val="bullet"/>
+      <w:lvlText w:val=""/>
+      <w:lvlJc w:val="left"/>
+      <w:pPr>
+        <w:ind w:left="2160" w:hanging="360"/>
+      </w:pPr>
+      <w:rPr>
+        <w:rFonts w:ascii="Wingdings" w:hAnsi="Wingdings" w:hint="default"/>
+      </w:rPr>
+    </w:lvl>
+    <w:lvl w:ilvl="3" w:tplc="2C0A0001" w:tentative="1">
+      <w:start w:val="1"/>
+      <w:numFmt w:val="bullet"/>
+      <w:lvlText w:val=""/>
+      <w:lvlJc w:val="left"/>
+      <w:pPr>
+        <w:ind w:left="2880" w:hanging="360"/>
+      </w:pPr>
+      <w:rPr>
+        <w:rFonts w:ascii="Symbol" w:hAnsi="Symbol" w:hint="default"/>
+      </w:rPr>
+    </w:lvl>
+    <w:lvl w:ilvl="4" w:tplc="2C0A0003" w:tentative="1">
+      <w:start w:val="1"/>
+      <w:numFmt w:val="bullet"/>
+      <w:lvlText w:val="o"/>
+      <w:lvlJc w:val="left"/>
+      <w:pPr>
+        <w:ind w:left="3600" w:hanging="360"/>
+      </w:pPr>
+      <w:rPr>
+        <w:rFonts w:ascii="Courier New" w:hAnsi="Courier New" w:cs="Courier New" w:hint="default"/>
+      </w:rPr>
+    </w:lvl>
+    <w:lvl w:ilvl="5" w:tplc="2C0A0005" w:tentative="1">
+      <w:start w:val="1"/>
+      <w:numFmt w:val="bullet"/>
+      <w:lvlText w:val=""/>
+      <w:lvlJc w:val="left"/>
+      <w:pPr>
+        <w:ind w:left="4320" w:hanging="360"/>
+      </w:pPr>
+      <w:rPr>
+        <w:rFonts w:ascii="Wingdings" w:hAnsi="Wingdings" w:hint="default"/>
+      </w:rPr>
+    </w:lvl>
+    <w:lvl w:ilvl="6" w:tplc="2C0A0001" w:tentative="1">
+      <w:start w:val="1"/>
+      <w:numFmt w:val="bullet"/>
+      <w:lvlText w:val=""/>
+      <w:lvlJc w:val="left"/>
+      <w:pPr>
+        <w:ind w:left="5040" w:hanging="360"/>
+      </w:pPr>
+      <w:rPr>
+        <w:rFonts w:ascii="Symbol" w:hAnsi="Symbol" w:hint="default"/>
+      </w:rPr>
+    </w:lvl>
+    <w:lvl w:ilvl="7" w:tplc="2C0A0003" w:tentative="1">
+      <w:start w:val="1"/>
+      <w:numFmt w:val="bullet"/>
+      <w:lvlText w:val="o"/>
+      <w:lvlJc w:val="left"/>
+      <w:pPr>
+        <w:ind w:left="5760" w:hanging="360"/>
+      </w:pPr>
+      <w:rPr>
+        <w:rFonts w:ascii="Courier New" w:hAnsi="Courier New" w:cs="Courier New" w:hint="default"/>
+      </w:rPr>
+    </w:lvl>
+    <w:lvl w:ilvl="8" w:tplc="2C0A0005" w:tentative="1">
+      <w:start w:val="1"/>
+      <w:numFmt w:val="bullet"/>
+      <w:lvlText w:val=""/>
+      <w:lvlJc w:val="left"/>
+      <w:pPr>
+        <w:ind w:left="6480" w:hanging="360"/>
+      </w:pPr>
+      <w:rPr>
+        <w:rFonts w:ascii="Wingdings" w:hAnsi="Wingdings" w:hint="default"/>
+      </w:rPr>
+    </w:lvl>
+  </w:abstractNum>
+  <w:abstractNum w:abstractNumId="14" w15:restartNumberingAfterBreak="0">
     <w:nsid w:val="53AF341F"/>
     <w:multiLevelType w:val="hybridMultilevel"/>
     <w:tmpl w:val="913883A0"/>
@@ -10198,7 +11194,7 @@
       </w:rPr>
     </w:lvl>
   </w:abstractNum>
-  <w:abstractNum w:abstractNumId="12" w15:restartNumberingAfterBreak="0">
+  <w:abstractNum w:abstractNumId="15" w15:restartNumberingAfterBreak="0">
     <w:nsid w:val="54091EF9"/>
     <w:multiLevelType w:val="hybridMultilevel"/>
     <w:tmpl w:val="9D44B9D4"/>
@@ -10287,7 +11283,7 @@
       </w:pPr>
     </w:lvl>
   </w:abstractNum>
-  <w:abstractNum w:abstractNumId="13" w15:restartNumberingAfterBreak="0">
+  <w:abstractNum w:abstractNumId="16" w15:restartNumberingAfterBreak="0">
     <w:nsid w:val="58EA4C8C"/>
     <w:multiLevelType w:val="hybridMultilevel"/>
     <w:tmpl w:val="D92628D8"/>
@@ -10400,7 +11396,120 @@
       </w:rPr>
     </w:lvl>
   </w:abstractNum>
-  <w:abstractNum w:abstractNumId="14" w15:restartNumberingAfterBreak="0">
+  <w:abstractNum w:abstractNumId="17" w15:restartNumberingAfterBreak="0">
+    <w:nsid w:val="63481602"/>
+    <w:multiLevelType w:val="hybridMultilevel"/>
+    <w:tmpl w:val="E81E6028"/>
+    <w:lvl w:ilvl="0" w:tplc="2C0A0001">
+      <w:start w:val="1"/>
+      <w:numFmt w:val="bullet"/>
+      <w:lvlText w:val=""/>
+      <w:lvlJc w:val="left"/>
+      <w:pPr>
+        <w:ind w:left="720" w:hanging="360"/>
+      </w:pPr>
+      <w:rPr>
+        <w:rFonts w:ascii="Symbol" w:hAnsi="Symbol" w:hint="default"/>
+      </w:rPr>
+    </w:lvl>
+    <w:lvl w:ilvl="1" w:tplc="2C0A0003" w:tentative="1">
+      <w:start w:val="1"/>
+      <w:numFmt w:val="bullet"/>
+      <w:lvlText w:val="o"/>
+      <w:lvlJc w:val="left"/>
+      <w:pPr>
+        <w:ind w:left="1440" w:hanging="360"/>
+      </w:pPr>
+      <w:rPr>
+        <w:rFonts w:ascii="Courier New" w:hAnsi="Courier New" w:cs="Courier New" w:hint="default"/>
+      </w:rPr>
+    </w:lvl>
+    <w:lvl w:ilvl="2" w:tplc="2C0A0005" w:tentative="1">
+      <w:start w:val="1"/>
+      <w:numFmt w:val="bullet"/>
+      <w:lvlText w:val=""/>
+      <w:lvlJc w:val="left"/>
+      <w:pPr>
+        <w:ind w:left="2160" w:hanging="360"/>
+      </w:pPr>
+      <w:rPr>
+        <w:rFonts w:ascii="Wingdings" w:hAnsi="Wingdings" w:hint="default"/>
+      </w:rPr>
+    </w:lvl>
+    <w:lvl w:ilvl="3" w:tplc="2C0A0001" w:tentative="1">
+      <w:start w:val="1"/>
+      <w:numFmt w:val="bullet"/>
+      <w:lvlText w:val=""/>
+      <w:lvlJc w:val="left"/>
+      <w:pPr>
+        <w:ind w:left="2880" w:hanging="360"/>
+      </w:pPr>
+      <w:rPr>
+        <w:rFonts w:ascii="Symbol" w:hAnsi="Symbol" w:hint="default"/>
+      </w:rPr>
+    </w:lvl>
+    <w:lvl w:ilvl="4" w:tplc="2C0A0003" w:tentative="1">
+      <w:start w:val="1"/>
+      <w:numFmt w:val="bullet"/>
+      <w:lvlText w:val="o"/>
+      <w:lvlJc w:val="left"/>
+      <w:pPr>
+        <w:ind w:left="3600" w:hanging="360"/>
+      </w:pPr>
+      <w:rPr>
+        <w:rFonts w:ascii="Courier New" w:hAnsi="Courier New" w:cs="Courier New" w:hint="default"/>
+      </w:rPr>
+    </w:lvl>
+    <w:lvl w:ilvl="5" w:tplc="2C0A0005" w:tentative="1">
+      <w:start w:val="1"/>
+      <w:numFmt w:val="bullet"/>
+      <w:lvlText w:val=""/>
+      <w:lvlJc w:val="left"/>
+      <w:pPr>
+        <w:ind w:left="4320" w:hanging="360"/>
+      </w:pPr>
+      <w:rPr>
+        <w:rFonts w:ascii="Wingdings" w:hAnsi="Wingdings" w:hint="default"/>
+      </w:rPr>
+    </w:lvl>
+    <w:lvl w:ilvl="6" w:tplc="2C0A0001" w:tentative="1">
+      <w:start w:val="1"/>
+      <w:numFmt w:val="bullet"/>
+      <w:lvlText w:val=""/>
+      <w:lvlJc w:val="left"/>
+      <w:pPr>
+        <w:ind w:left="5040" w:hanging="360"/>
+      </w:pPr>
+      <w:rPr>
+        <w:rFonts w:ascii="Symbol" w:hAnsi="Symbol" w:hint="default"/>
+      </w:rPr>
+    </w:lvl>
+    <w:lvl w:ilvl="7" w:tplc="2C0A0003" w:tentative="1">
+      <w:start w:val="1"/>
+      <w:numFmt w:val="bullet"/>
+      <w:lvlText w:val="o"/>
+      <w:lvlJc w:val="left"/>
+      <w:pPr>
+        <w:ind w:left="5760" w:hanging="360"/>
+      </w:pPr>
+      <w:rPr>
+        <w:rFonts w:ascii="Courier New" w:hAnsi="Courier New" w:cs="Courier New" w:hint="default"/>
+      </w:rPr>
+    </w:lvl>
+    <w:lvl w:ilvl="8" w:tplc="2C0A0005" w:tentative="1">
+      <w:start w:val="1"/>
+      <w:numFmt w:val="bullet"/>
+      <w:lvlText w:val=""/>
+      <w:lvlJc w:val="left"/>
+      <w:pPr>
+        <w:ind w:left="6480" w:hanging="360"/>
+      </w:pPr>
+      <w:rPr>
+        <w:rFonts w:ascii="Wingdings" w:hAnsi="Wingdings" w:hint="default"/>
+      </w:rPr>
+    </w:lvl>
+  </w:abstractNum>
+  <w:abstractNum w:abstractNumId="18" w15:restartNumberingAfterBreak="0">
     <w:nsid w:val="69DC640C"/>
     <w:multiLevelType w:val="hybridMultilevel"/>
     <w:tmpl w:val="EB465C68"/>
@@ -10513,7 +11622,7 @@
       </w:rPr>
     </w:lvl>
   </w:abstractNum>
-  <w:abstractNum w:abstractNumId="15" w15:restartNumberingAfterBreak="0">
+  <w:abstractNum w:abstractNumId="19" w15:restartNumberingAfterBreak="0">
     <w:nsid w:val="6B945065"/>
     <w:multiLevelType w:val="hybridMultilevel"/>
     <w:tmpl w:val="539293EE"/>
@@ -10602,7 +11711,7 @@
       </w:pPr>
     </w:lvl>
   </w:abstractNum>
-  <w:abstractNum w:abstractNumId="16" w15:restartNumberingAfterBreak="0">
+  <w:abstractNum w:abstractNumId="20" w15:restartNumberingAfterBreak="0">
     <w:nsid w:val="6F1539CB"/>
     <w:multiLevelType w:val="hybridMultilevel"/>
     <w:tmpl w:val="A858A614"/>
@@ -10715,7 +11824,7 @@
       </w:rPr>
     </w:lvl>
   </w:abstractNum>
-  <w:abstractNum w:abstractNumId="17" w15:restartNumberingAfterBreak="0">
+  <w:abstractNum w:abstractNumId="21" w15:restartNumberingAfterBreak="0">
     <w:nsid w:val="78094A0C"/>
     <w:multiLevelType w:val="hybridMultilevel"/>
     <w:tmpl w:val="EA36C06C"/>
@@ -10829,58 +11938,70 @@
     </w:lvl>
   </w:abstractNum>
   <w:num w:numId="1" w16cid:durableId="1947106112">
+    <w:abstractNumId w:val="6"/>
+  </w:num>
+  <w:num w:numId="2" w16cid:durableId="999431011">
+    <w:abstractNumId w:val="18"/>
+  </w:num>
+  <w:num w:numId="3" w16cid:durableId="1215853936">
     <w:abstractNumId w:val="4"/>
   </w:num>
-  <w:num w:numId="2" w16cid:durableId="999431011">
-    <w:abstractNumId w:val="14"/>
-  </w:num>
-  <w:num w:numId="3" w16cid:durableId="1215853936">
-    <w:abstractNumId w:val="3"/>
-  </w:num>
   <w:num w:numId="4" w16cid:durableId="399911805">
-    <w:abstractNumId w:val="7"/>
+    <w:abstractNumId w:val="9"/>
   </w:num>
   <w:num w:numId="5" w16cid:durableId="1809515896">
     <w:abstractNumId w:val="0"/>
   </w:num>
   <w:num w:numId="6" w16cid:durableId="1317339260">
+    <w:abstractNumId w:val="15"/>
+  </w:num>
+  <w:num w:numId="7" w16cid:durableId="917522055">
+    <w:abstractNumId w:val="19"/>
+  </w:num>
+  <w:num w:numId="8" w16cid:durableId="133717732">
+    <w:abstractNumId w:val="7"/>
+  </w:num>
+  <w:num w:numId="9" w16cid:durableId="1249005166">
+    <w:abstractNumId w:val="3"/>
+  </w:num>
+  <w:num w:numId="10" w16cid:durableId="450053051">
+    <w:abstractNumId w:val="8"/>
+  </w:num>
+  <w:num w:numId="11" w16cid:durableId="1836258388">
+    <w:abstractNumId w:val="2"/>
+  </w:num>
+  <w:num w:numId="12" w16cid:durableId="1092356831">
     <w:abstractNumId w:val="12"/>
   </w:num>
-  <w:num w:numId="7" w16cid:durableId="917522055">
-    <w:abstractNumId w:val="15"/>
+  <w:num w:numId="13" w16cid:durableId="1182209333">
+    <w:abstractNumId w:val="16"/>
   </w:num>
-  <w:num w:numId="8" w16cid:durableId="133717732">
+  <w:num w:numId="14" w16cid:durableId="890772914">
+    <w:abstractNumId w:val="20"/>
+  </w:num>
+  <w:num w:numId="15" w16cid:durableId="1518226438">
+    <w:abstractNumId w:val="14"/>
+  </w:num>
+  <w:num w:numId="16" w16cid:durableId="1342198555">
+    <w:abstractNumId w:val="21"/>
+  </w:num>
+  <w:num w:numId="17" w16cid:durableId="1008599594">
+    <w:abstractNumId w:val="10"/>
+  </w:num>
+  <w:num w:numId="18" w16cid:durableId="23749590">
+    <w:abstractNumId w:val="11"/>
+  </w:num>
+  <w:num w:numId="19" w16cid:durableId="842478635">
     <w:abstractNumId w:val="5"/>
   </w:num>
-  <w:num w:numId="9" w16cid:durableId="1249005166">
-    <w:abstractNumId w:val="2"/>
+  <w:num w:numId="20" w16cid:durableId="32585042">
+    <w:abstractNumId w:val="13"/>
   </w:num>
-  <w:num w:numId="10" w16cid:durableId="450053051">
-    <w:abstractNumId w:val="6"/>
-  </w:num>
-  <w:num w:numId="11" w16cid:durableId="1836258388">
+  <w:num w:numId="21" w16cid:durableId="1321927142">
     <w:abstractNumId w:val="1"/>
   </w:num>
-  <w:num w:numId="12" w16cid:durableId="1092356831">
-    <w:abstractNumId w:val="10"/>
-  </w:num>
-  <w:num w:numId="13" w16cid:durableId="1182209333">
-    <w:abstractNumId w:val="13"/>
-  </w:num>
-  <w:num w:numId="14" w16cid:durableId="890772914">
-    <w:abstractNumId w:val="16"/>
-  </w:num>
-  <w:num w:numId="15" w16cid:durableId="1518226438">
-    <w:abstractNumId w:val="11"/>
-  </w:num>
-  <w:num w:numId="16" w16cid:durableId="1342198555">
+  <w:num w:numId="22" w16cid:durableId="1083648495">
     <w:abstractNumId w:val="17"/>
-  </w:num>
-  <w:num w:numId="17" w16cid:durableId="1008599594">
-    <w:abstractNumId w:val="8"/>
-  </w:num>
-  <w:num w:numId="18" w16cid:durableId="23749590">
-    <w:abstractNumId w:val="9"/>
   </w:num>
 </w:numbering>
 </file>
@@ -11470,6 +12591,50 @@
       <w:shd w:val="clear" w:color="auto" w:fill="E1DFDD"/>
     </w:rPr>
   </w:style>
+  <w:style w:type="paragraph" w:styleId="Encabezado">
+    <w:name w:val="header"/>
+    <w:basedOn w:val="Normal"/>
+    <w:link w:val="EncabezadoCar"/>
+    <w:uiPriority w:val="99"/>
+    <w:unhideWhenUsed/>
+    <w:rsid w:val="0066159B"/>
+    <w:pPr>
+      <w:tabs>
+        <w:tab w:val="center" w:pos="4252"/>
+        <w:tab w:val="right" w:pos="8504"/>
+      </w:tabs>
+      <w:spacing w:after="0" w:line="240" w:lineRule="auto"/>
+    </w:pPr>
+  </w:style>
+  <w:style w:type="character" w:customStyle="1" w:styleId="EncabezadoCar">
+    <w:name w:val="Encabezado Car"/>
+    <w:basedOn w:val="Fuentedeprrafopredeter"/>
+    <w:link w:val="Encabezado"/>
+    <w:uiPriority w:val="99"/>
+    <w:rsid w:val="0066159B"/>
+  </w:style>
+  <w:style w:type="paragraph" w:styleId="Piedepgina">
+    <w:name w:val="footer"/>
+    <w:basedOn w:val="Normal"/>
+    <w:link w:val="PiedepginaCar"/>
+    <w:uiPriority w:val="99"/>
+    <w:unhideWhenUsed/>
+    <w:rsid w:val="0066159B"/>
+    <w:pPr>
+      <w:tabs>
+        <w:tab w:val="center" w:pos="4252"/>
+        <w:tab w:val="right" w:pos="8504"/>
+      </w:tabs>
+      <w:spacing w:after="0" w:line="240" w:lineRule="auto"/>
+    </w:pPr>
+  </w:style>
+  <w:style w:type="character" w:customStyle="1" w:styleId="PiedepginaCar">
+    <w:name w:val="Pie de página Car"/>
+    <w:basedOn w:val="Fuentedeprrafopredeter"/>
+    <w:link w:val="Piedepgina"/>
+    <w:uiPriority w:val="99"/>
+    <w:rsid w:val="0066159B"/>
+  </w:style>
 </w:styles>
 </file>
 

</xml_diff>

<commit_message>
cambio de ultimo momento en documentacion
</commit_message>
<xml_diff>
--- a/documentation/Proyecto final_DOCUMENTACION.docx
+++ b/documentation/Proyecto final_DOCUMENTACION.docx
@@ -1842,6 +1842,7 @@
       <w:r>
         <w:rPr>
           <w:rFonts w:ascii="Times New Roman" w:hAnsi="Times New Roman" w:cs="Times New Roman"/>
+          <w:noProof/>
           <w:sz w:val="32"/>
           <w:szCs w:val="32"/>
         </w:rPr>
@@ -3620,29 +3621,7 @@
           <w:sz w:val="32"/>
           <w:szCs w:val="32"/>
         </w:rPr>
-        <w:t xml:space="preserve"> ‘</w:t>
-      </w:r>
-      <w:proofErr w:type="spellStart"/>
-      <w:r>
-        <w:rPr>
-          <w:rFonts w:ascii="Times New Roman" w:hAnsi="Times New Roman" w:cs="Times New Roman"/>
-          <w:b/>
-          <w:bCs/>
-          <w:sz w:val="32"/>
-          <w:szCs w:val="32"/>
-        </w:rPr>
-        <w:t>node</w:t>
-      </w:r>
-      <w:proofErr w:type="spellEnd"/>
-      <w:r>
-        <w:rPr>
-          <w:rFonts w:ascii="Times New Roman" w:hAnsi="Times New Roman" w:cs="Times New Roman"/>
-          <w:b/>
-          <w:bCs/>
-          <w:sz w:val="32"/>
-          <w:szCs w:val="32"/>
-        </w:rPr>
-        <w:t xml:space="preserve">’ </w:t>
+        <w:t xml:space="preserve"> ‘node’ </w:t>
       </w:r>
       <w:r>
         <w:rPr>
@@ -3779,7 +3758,6 @@
         </w:rPr>
         <w:t>´</w:t>
       </w:r>
-      <w:proofErr w:type="spellStart"/>
       <w:r>
         <w:rPr>
           <w:rFonts w:ascii="Times New Roman" w:hAnsi="Times New Roman" w:cs="Times New Roman"/>
@@ -3790,7 +3768,6 @@
         </w:rPr>
         <w:t>price</w:t>
       </w:r>
-      <w:proofErr w:type="spellEnd"/>
       <w:r>
         <w:rPr>
           <w:rFonts w:ascii="Times New Roman" w:hAnsi="Times New Roman" w:cs="Times New Roman"/>
@@ -4325,7 +4302,6 @@
         </w:rPr>
         <w:t>‘</w:t>
       </w:r>
-      <w:proofErr w:type="spellStart"/>
       <w:r>
         <w:rPr>
           <w:rFonts w:ascii="Times New Roman" w:hAnsi="Times New Roman" w:cs="Times New Roman"/>
@@ -4336,7 +4312,6 @@
         </w:rPr>
         <w:t>wallet</w:t>
       </w:r>
-      <w:proofErr w:type="spellEnd"/>
       <w:r>
         <w:rPr>
           <w:rFonts w:ascii="Times New Roman" w:hAnsi="Times New Roman" w:cs="Times New Roman"/>
@@ -4371,27 +4346,15 @@
         </w:rPr>
         <w:t>la función ‘</w:t>
       </w:r>
-      <w:proofErr w:type="spellStart"/>
-      <w:r>
-        <w:rPr>
-          <w:rFonts w:ascii="Times New Roman" w:hAnsi="Times New Roman" w:cs="Times New Roman"/>
-          <w:b/>
-          <w:bCs/>
-          <w:sz w:val="32"/>
-          <w:szCs w:val="32"/>
-        </w:rPr>
-        <w:t>alimentation</w:t>
-      </w:r>
-      <w:proofErr w:type="spellEnd"/>
-      <w:r>
-        <w:rPr>
-          <w:rFonts w:ascii="Times New Roman" w:hAnsi="Times New Roman" w:cs="Times New Roman"/>
-          <w:b/>
-          <w:bCs/>
-          <w:sz w:val="32"/>
-          <w:szCs w:val="32"/>
-        </w:rPr>
-        <w:t>’</w:t>
+      <w:r>
+        <w:rPr>
+          <w:rFonts w:ascii="Times New Roman" w:hAnsi="Times New Roman" w:cs="Times New Roman"/>
+          <w:b/>
+          <w:bCs/>
+          <w:sz w:val="32"/>
+          <w:szCs w:val="32"/>
+        </w:rPr>
+        <w:t>alimentation’</w:t>
       </w:r>
       <w:r>
         <w:rPr>
@@ -4409,29 +4372,7 @@
           <w:sz w:val="32"/>
           <w:szCs w:val="32"/>
         </w:rPr>
-        <w:t>‘do-</w:t>
-      </w:r>
-      <w:proofErr w:type="spellStart"/>
-      <w:r>
-        <w:rPr>
-          <w:rFonts w:ascii="Times New Roman" w:hAnsi="Times New Roman" w:cs="Times New Roman"/>
-          <w:b/>
-          <w:bCs/>
-          <w:sz w:val="32"/>
-          <w:szCs w:val="32"/>
-        </w:rPr>
-        <w:t>while</w:t>
-      </w:r>
-      <w:proofErr w:type="spellEnd"/>
-      <w:r>
-        <w:rPr>
-          <w:rFonts w:ascii="Times New Roman" w:hAnsi="Times New Roman" w:cs="Times New Roman"/>
-          <w:b/>
-          <w:bCs/>
-          <w:sz w:val="32"/>
-          <w:szCs w:val="32"/>
-        </w:rPr>
-        <w:t>’</w:t>
+        <w:t>‘do-while’</w:t>
       </w:r>
       <w:r>
         <w:rPr>
@@ -4673,29 +4614,7 @@
           <w:sz w:val="32"/>
           <w:szCs w:val="32"/>
         </w:rPr>
-        <w:t>‘</w:t>
-      </w:r>
-      <w:proofErr w:type="spellStart"/>
-      <w:r>
-        <w:rPr>
-          <w:rFonts w:ascii="Times New Roman" w:hAnsi="Times New Roman" w:cs="Times New Roman"/>
-          <w:b/>
-          <w:bCs/>
-          <w:sz w:val="32"/>
-          <w:szCs w:val="32"/>
-        </w:rPr>
-        <w:t>product</w:t>
-      </w:r>
-      <w:proofErr w:type="spellEnd"/>
-      <w:r>
-        <w:rPr>
-          <w:rFonts w:ascii="Times New Roman" w:hAnsi="Times New Roman" w:cs="Times New Roman"/>
-          <w:b/>
-          <w:bCs/>
-          <w:sz w:val="32"/>
-          <w:szCs w:val="32"/>
-        </w:rPr>
-        <w:t>’</w:t>
+        <w:t>‘product’</w:t>
       </w:r>
       <w:r>
         <w:rPr>
@@ -4740,29 +4659,7 @@
           <w:sz w:val="32"/>
           <w:szCs w:val="32"/>
         </w:rPr>
-        <w:t>‘</w:t>
-      </w:r>
-      <w:proofErr w:type="spellStart"/>
-      <w:r>
-        <w:rPr>
-          <w:rFonts w:ascii="Times New Roman" w:hAnsi="Times New Roman" w:cs="Times New Roman"/>
-          <w:b/>
-          <w:bCs/>
-          <w:sz w:val="32"/>
-          <w:szCs w:val="32"/>
-        </w:rPr>
-        <w:t>productName</w:t>
-      </w:r>
-      <w:proofErr w:type="spellEnd"/>
-      <w:r>
-        <w:rPr>
-          <w:rFonts w:ascii="Times New Roman" w:hAnsi="Times New Roman" w:cs="Times New Roman"/>
-          <w:b/>
-          <w:bCs/>
-          <w:sz w:val="32"/>
-          <w:szCs w:val="32"/>
-        </w:rPr>
-        <w:t xml:space="preserve">’: </w:t>
+        <w:t xml:space="preserve">‘productName’: </w:t>
       </w:r>
       <w:r>
         <w:rPr>
@@ -4829,29 +4726,7 @@
           <w:sz w:val="32"/>
           <w:szCs w:val="32"/>
         </w:rPr>
-        <w:t>‘</w:t>
-      </w:r>
-      <w:proofErr w:type="spellStart"/>
-      <w:r>
-        <w:rPr>
-          <w:rFonts w:ascii="Times New Roman" w:hAnsi="Times New Roman" w:cs="Times New Roman"/>
-          <w:b/>
-          <w:bCs/>
-          <w:sz w:val="32"/>
-          <w:szCs w:val="32"/>
-        </w:rPr>
-        <w:t>price</w:t>
-      </w:r>
-      <w:proofErr w:type="spellEnd"/>
-      <w:r>
-        <w:rPr>
-          <w:rFonts w:ascii="Times New Roman" w:hAnsi="Times New Roman" w:cs="Times New Roman"/>
-          <w:b/>
-          <w:bCs/>
-          <w:sz w:val="32"/>
-          <w:szCs w:val="32"/>
-        </w:rPr>
-        <w:t xml:space="preserve">’: </w:t>
+        <w:t xml:space="preserve">‘price’: </w:t>
       </w:r>
       <w:r>
         <w:rPr>
@@ -4979,29 +4854,7 @@
           <w:sz w:val="32"/>
           <w:szCs w:val="32"/>
         </w:rPr>
-        <w:t>‘</w:t>
-      </w:r>
-      <w:proofErr w:type="spellStart"/>
-      <w:r>
-        <w:rPr>
-          <w:rFonts w:ascii="Times New Roman" w:hAnsi="Times New Roman" w:cs="Times New Roman"/>
-          <w:b/>
-          <w:bCs/>
-          <w:sz w:val="32"/>
-          <w:szCs w:val="32"/>
-        </w:rPr>
-        <w:t>createNodePr</w:t>
-      </w:r>
-      <w:proofErr w:type="spellEnd"/>
-      <w:r>
-        <w:rPr>
-          <w:rFonts w:ascii="Times New Roman" w:hAnsi="Times New Roman" w:cs="Times New Roman"/>
-          <w:b/>
-          <w:bCs/>
-          <w:sz w:val="32"/>
-          <w:szCs w:val="32"/>
-        </w:rPr>
-        <w:t>’</w:t>
+        <w:t>‘createNodePr’</w:t>
       </w:r>
       <w:r>
         <w:rPr>
@@ -5043,29 +4896,7 @@
           <w:sz w:val="32"/>
           <w:szCs w:val="32"/>
         </w:rPr>
-        <w:t>‘</w:t>
-      </w:r>
-      <w:proofErr w:type="spellStart"/>
-      <w:r>
-        <w:rPr>
-          <w:rFonts w:ascii="Times New Roman" w:hAnsi="Times New Roman" w:cs="Times New Roman"/>
-          <w:b/>
-          <w:bCs/>
-          <w:sz w:val="32"/>
-          <w:szCs w:val="32"/>
-        </w:rPr>
-        <w:t>InsertNodePr</w:t>
-      </w:r>
-      <w:proofErr w:type="spellEnd"/>
-      <w:r>
-        <w:rPr>
-          <w:rFonts w:ascii="Times New Roman" w:hAnsi="Times New Roman" w:cs="Times New Roman"/>
-          <w:b/>
-          <w:bCs/>
-          <w:sz w:val="32"/>
-          <w:szCs w:val="32"/>
-        </w:rPr>
-        <w:t xml:space="preserve">’ </w:t>
+        <w:t xml:space="preserve">‘InsertNodePr’ </w:t>
       </w:r>
       <w:r>
         <w:rPr>
@@ -5157,29 +4988,7 @@
           <w:sz w:val="32"/>
           <w:szCs w:val="32"/>
         </w:rPr>
-        <w:t>‘</w:t>
-      </w:r>
-      <w:proofErr w:type="spellStart"/>
-      <w:r>
-        <w:rPr>
-          <w:rFonts w:ascii="Times New Roman" w:hAnsi="Times New Roman" w:cs="Times New Roman"/>
-          <w:b/>
-          <w:bCs/>
-          <w:sz w:val="32"/>
-          <w:szCs w:val="32"/>
-        </w:rPr>
-        <w:t>searchNode</w:t>
-      </w:r>
-      <w:proofErr w:type="spellEnd"/>
-      <w:r>
-        <w:rPr>
-          <w:rFonts w:ascii="Times New Roman" w:hAnsi="Times New Roman" w:cs="Times New Roman"/>
-          <w:b/>
-          <w:bCs/>
-          <w:sz w:val="32"/>
-          <w:szCs w:val="32"/>
-        </w:rPr>
-        <w:t xml:space="preserve">’ </w:t>
+        <w:t xml:space="preserve">‘searchNode’ </w:t>
       </w:r>
       <w:r>
         <w:rPr>
@@ -5269,29 +5078,7 @@
           <w:sz w:val="32"/>
           <w:szCs w:val="32"/>
         </w:rPr>
-        <w:t>‘</w:t>
-      </w:r>
-      <w:proofErr w:type="spellStart"/>
-      <w:r>
-        <w:rPr>
-          <w:rFonts w:ascii="Times New Roman" w:hAnsi="Times New Roman" w:cs="Times New Roman"/>
-          <w:b/>
-          <w:bCs/>
-          <w:sz w:val="32"/>
-          <w:szCs w:val="32"/>
-        </w:rPr>
-        <w:t>showInventoryPr</w:t>
-      </w:r>
-      <w:proofErr w:type="spellEnd"/>
-      <w:r>
-        <w:rPr>
-          <w:rFonts w:ascii="Times New Roman" w:hAnsi="Times New Roman" w:cs="Times New Roman"/>
-          <w:b/>
-          <w:bCs/>
-          <w:sz w:val="32"/>
-          <w:szCs w:val="32"/>
-        </w:rPr>
-        <w:t xml:space="preserve">’ </w:t>
+        <w:t xml:space="preserve">‘showInventoryPr’ </w:t>
       </w:r>
       <w:r>
         <w:rPr>
@@ -5320,7 +5107,6 @@
         </w:rPr>
         <w:t xml:space="preserve">Recibe la raíz del árbol y realiza un recorrido </w:t>
       </w:r>
-      <w:proofErr w:type="spellStart"/>
       <w:r>
         <w:rPr>
           <w:rFonts w:ascii="Times New Roman" w:hAnsi="Times New Roman" w:cs="Times New Roman"/>
@@ -5331,7 +5117,6 @@
         </w:rPr>
         <w:t>inorden</w:t>
       </w:r>
-      <w:proofErr w:type="spellEnd"/>
       <w:r>
         <w:rPr>
           <w:rFonts w:ascii="Times New Roman" w:hAnsi="Times New Roman" w:cs="Times New Roman"/>
@@ -5382,29 +5167,7 @@
           <w:sz w:val="32"/>
           <w:szCs w:val="32"/>
         </w:rPr>
-        <w:t>‘</w:t>
-      </w:r>
-      <w:proofErr w:type="spellStart"/>
-      <w:r>
-        <w:rPr>
-          <w:rFonts w:ascii="Times New Roman" w:hAnsi="Times New Roman" w:cs="Times New Roman"/>
-          <w:b/>
-          <w:bCs/>
-          <w:sz w:val="32"/>
-          <w:szCs w:val="32"/>
-        </w:rPr>
-        <w:t>deleteNodePr</w:t>
-      </w:r>
-      <w:proofErr w:type="spellEnd"/>
-      <w:r>
-        <w:rPr>
-          <w:rFonts w:ascii="Times New Roman" w:hAnsi="Times New Roman" w:cs="Times New Roman"/>
-          <w:b/>
-          <w:bCs/>
-          <w:sz w:val="32"/>
-          <w:szCs w:val="32"/>
-        </w:rPr>
-        <w:t xml:space="preserve">’ </w:t>
+        <w:t xml:space="preserve">‘deleteNodePr’ </w:t>
       </w:r>
       <w:r>
         <w:rPr>
@@ -5563,29 +5326,7 @@
           <w:sz w:val="32"/>
           <w:szCs w:val="32"/>
         </w:rPr>
-        <w:t>‘</w:t>
-      </w:r>
-      <w:proofErr w:type="spellStart"/>
-      <w:r>
-        <w:rPr>
-          <w:rFonts w:ascii="Times New Roman" w:hAnsi="Times New Roman" w:cs="Times New Roman"/>
-          <w:b/>
-          <w:bCs/>
-          <w:sz w:val="32"/>
-          <w:szCs w:val="32"/>
-        </w:rPr>
-        <w:t>consumeMedicine</w:t>
-      </w:r>
-      <w:proofErr w:type="spellEnd"/>
-      <w:r>
-        <w:rPr>
-          <w:rFonts w:ascii="Times New Roman" w:hAnsi="Times New Roman" w:cs="Times New Roman"/>
-          <w:b/>
-          <w:bCs/>
-          <w:sz w:val="32"/>
-          <w:szCs w:val="32"/>
-        </w:rPr>
-        <w:t>’</w:t>
+        <w:t>‘consumeMedicine’</w:t>
       </w:r>
       <w:r>
         <w:rPr>
@@ -5709,29 +5450,7 @@
           <w:sz w:val="32"/>
           <w:szCs w:val="32"/>
         </w:rPr>
-        <w:t>‘</w:t>
-      </w:r>
-      <w:proofErr w:type="spellStart"/>
-      <w:r>
-        <w:rPr>
-          <w:rFonts w:ascii="Times New Roman" w:hAnsi="Times New Roman" w:cs="Times New Roman"/>
-          <w:b/>
-          <w:bCs/>
-          <w:sz w:val="32"/>
-          <w:szCs w:val="32"/>
-        </w:rPr>
-        <w:t>healing</w:t>
-      </w:r>
-      <w:proofErr w:type="spellEnd"/>
-      <w:r>
-        <w:rPr>
-          <w:rFonts w:ascii="Times New Roman" w:hAnsi="Times New Roman" w:cs="Times New Roman"/>
-          <w:b/>
-          <w:bCs/>
-          <w:sz w:val="32"/>
-          <w:szCs w:val="32"/>
-        </w:rPr>
-        <w:t xml:space="preserve">’ </w:t>
+        <w:t xml:space="preserve">‘healing’ </w:t>
       </w:r>
       <w:r>
         <w:rPr>
@@ -5760,7 +5479,6 @@
         </w:rPr>
         <w:t xml:space="preserve">El menú permite al usuario comprar medicamentos, mostrar el inventario, consumir medicamentos y salir del sistema. Se utiliza la estructura </w:t>
       </w:r>
-      <w:proofErr w:type="spellStart"/>
       <w:r>
         <w:rPr>
           <w:rFonts w:ascii="Times New Roman" w:hAnsi="Times New Roman" w:cs="Times New Roman"/>
@@ -5771,7 +5489,6 @@
         </w:rPr>
         <w:t>walletData</w:t>
       </w:r>
-      <w:proofErr w:type="spellEnd"/>
       <w:r>
         <w:rPr>
           <w:rFonts w:ascii="Times New Roman" w:hAnsi="Times New Roman" w:cs="Times New Roman"/>
@@ -6039,27 +5756,15 @@
           <w:szCs w:val="32"/>
         </w:rPr>
       </w:pPr>
-      <w:proofErr w:type="spellStart"/>
-      <w:r>
-        <w:rPr>
-          <w:rFonts w:ascii="Times New Roman" w:hAnsi="Times New Roman" w:cs="Times New Roman"/>
-          <w:b/>
-          <w:bCs/>
-          <w:sz w:val="32"/>
-          <w:szCs w:val="32"/>
-        </w:rPr>
-        <w:t>AssetsData</w:t>
-      </w:r>
-      <w:proofErr w:type="spellEnd"/>
-      <w:r>
-        <w:rPr>
-          <w:rFonts w:ascii="Times New Roman" w:hAnsi="Times New Roman" w:cs="Times New Roman"/>
-          <w:b/>
-          <w:bCs/>
-          <w:sz w:val="32"/>
-          <w:szCs w:val="32"/>
-        </w:rPr>
-        <w:t>:</w:t>
+      <w:r>
+        <w:rPr>
+          <w:rFonts w:ascii="Times New Roman" w:hAnsi="Times New Roman" w:cs="Times New Roman"/>
+          <w:b/>
+          <w:bCs/>
+          <w:sz w:val="32"/>
+          <w:szCs w:val="32"/>
+        </w:rPr>
+        <w:t>AssetsData:</w:t>
       </w:r>
       <w:r>
         <w:rPr>
@@ -6092,7 +5797,6 @@
           <w:szCs w:val="32"/>
         </w:rPr>
       </w:pPr>
-      <w:proofErr w:type="spellStart"/>
       <w:r>
         <w:rPr>
           <w:rFonts w:ascii="Times New Roman" w:hAnsi="Times New Roman" w:cs="Times New Roman"/>
@@ -6103,7 +5807,6 @@
         </w:rPr>
         <w:t>dataStateBars</w:t>
       </w:r>
-      <w:proofErr w:type="spellEnd"/>
       <w:r>
         <w:rPr>
           <w:rFonts w:ascii="Times New Roman" w:hAnsi="Times New Roman" w:cs="Times New Roman"/>
@@ -6127,7 +5830,6 @@
           <w:szCs w:val="32"/>
         </w:rPr>
       </w:pPr>
-      <w:proofErr w:type="spellStart"/>
       <w:r>
         <w:rPr>
           <w:rFonts w:ascii="Times New Roman" w:hAnsi="Times New Roman" w:cs="Times New Roman"/>
@@ -6138,7 +5840,6 @@
         </w:rPr>
         <w:t>elpasedTime</w:t>
       </w:r>
-      <w:proofErr w:type="spellEnd"/>
       <w:r>
         <w:rPr>
           <w:rFonts w:ascii="Times New Roman" w:hAnsi="Times New Roman" w:cs="Times New Roman"/>
@@ -6170,7 +5871,6 @@
           <w:szCs w:val="32"/>
         </w:rPr>
       </w:pPr>
-      <w:proofErr w:type="spellStart"/>
       <w:r>
         <w:rPr>
           <w:rFonts w:ascii="Times New Roman" w:hAnsi="Times New Roman" w:cs="Times New Roman"/>
@@ -6181,7 +5881,6 @@
         </w:rPr>
         <w:t>walletData</w:t>
       </w:r>
-      <w:proofErr w:type="spellEnd"/>
       <w:r>
         <w:rPr>
           <w:rFonts w:ascii="Times New Roman" w:hAnsi="Times New Roman" w:cs="Times New Roman"/>
@@ -6221,7 +5920,6 @@
           <w:szCs w:val="32"/>
         </w:rPr>
       </w:pPr>
-      <w:proofErr w:type="spellStart"/>
       <w:r>
         <w:rPr>
           <w:rFonts w:ascii="Times New Roman" w:hAnsi="Times New Roman" w:cs="Times New Roman"/>
@@ -6232,7 +5930,6 @@
         </w:rPr>
         <w:t>node</w:t>
       </w:r>
-      <w:proofErr w:type="spellEnd"/>
       <w:r>
         <w:rPr>
           <w:rFonts w:ascii="Times New Roman" w:hAnsi="Times New Roman" w:cs="Times New Roman"/>
@@ -6256,7 +5953,6 @@
           <w:szCs w:val="32"/>
         </w:rPr>
       </w:pPr>
-      <w:proofErr w:type="spellStart"/>
       <w:r>
         <w:rPr>
           <w:rFonts w:ascii="Times New Roman" w:hAnsi="Times New Roman" w:cs="Times New Roman"/>
@@ -6267,7 +5963,6 @@
         </w:rPr>
         <w:t>product</w:t>
       </w:r>
-      <w:proofErr w:type="spellEnd"/>
       <w:r>
         <w:rPr>
           <w:rFonts w:ascii="Times New Roman" w:hAnsi="Times New Roman" w:cs="Times New Roman"/>
@@ -6309,7 +6004,6 @@
           <w:szCs w:val="32"/>
         </w:rPr>
       </w:pPr>
-      <w:proofErr w:type="spellStart"/>
       <w:r>
         <w:rPr>
           <w:rFonts w:ascii="Times New Roman" w:hAnsi="Times New Roman" w:cs="Times New Roman"/>
@@ -6320,7 +6014,6 @@
         </w:rPr>
         <w:t>question</w:t>
       </w:r>
-      <w:proofErr w:type="spellEnd"/>
       <w:r>
         <w:rPr>
           <w:rFonts w:ascii="Times New Roman" w:hAnsi="Times New Roman" w:cs="Times New Roman"/>
@@ -6372,7 +6065,6 @@
           <w:szCs w:val="32"/>
         </w:rPr>
       </w:pPr>
-      <w:proofErr w:type="spellStart"/>
       <w:r>
         <w:rPr>
           <w:rFonts w:ascii="Times New Roman" w:hAnsi="Times New Roman" w:cs="Times New Roman"/>
@@ -6383,7 +6075,6 @@
         </w:rPr>
         <w:t>firstTime</w:t>
       </w:r>
-      <w:proofErr w:type="spellEnd"/>
       <w:r>
         <w:rPr>
           <w:rFonts w:ascii="Times New Roman" w:hAnsi="Times New Roman" w:cs="Times New Roman"/>
@@ -6415,7 +6106,6 @@
           <w:szCs w:val="32"/>
         </w:rPr>
       </w:pPr>
-      <w:proofErr w:type="spellStart"/>
       <w:r>
         <w:rPr>
           <w:rFonts w:ascii="Times New Roman" w:hAnsi="Times New Roman" w:cs="Times New Roman"/>
@@ -6426,7 +6116,6 @@
         </w:rPr>
         <w:t>assetsLoad</w:t>
       </w:r>
-      <w:proofErr w:type="spellEnd"/>
       <w:r>
         <w:rPr>
           <w:rFonts w:ascii="Times New Roman" w:hAnsi="Times New Roman" w:cs="Times New Roman"/>
@@ -6458,7 +6147,6 @@
           <w:szCs w:val="32"/>
         </w:rPr>
       </w:pPr>
-      <w:proofErr w:type="spellStart"/>
       <w:r>
         <w:rPr>
           <w:rFonts w:ascii="Times New Roman" w:hAnsi="Times New Roman" w:cs="Times New Roman"/>
@@ -6469,7 +6157,6 @@
         </w:rPr>
         <w:t>timeConverter</w:t>
       </w:r>
-      <w:proofErr w:type="spellEnd"/>
       <w:r>
         <w:rPr>
           <w:rFonts w:ascii="Times New Roman" w:hAnsi="Times New Roman" w:cs="Times New Roman"/>
@@ -6478,7 +6165,6 @@
         </w:rPr>
         <w:t xml:space="preserve">: convierte los segundos de la variable </w:t>
       </w:r>
-      <w:proofErr w:type="spellStart"/>
       <w:r>
         <w:rPr>
           <w:rFonts w:ascii="Times New Roman" w:hAnsi="Times New Roman" w:cs="Times New Roman"/>
@@ -6489,7 +6175,6 @@
         </w:rPr>
         <w:t>timeResult</w:t>
       </w:r>
-      <w:proofErr w:type="spellEnd"/>
       <w:r>
         <w:rPr>
           <w:rFonts w:ascii="Times New Roman" w:hAnsi="Times New Roman" w:cs="Times New Roman"/>
@@ -6498,7 +6183,6 @@
         </w:rPr>
         <w:t xml:space="preserve"> de la función </w:t>
       </w:r>
-      <w:proofErr w:type="spellStart"/>
       <w:r>
         <w:rPr>
           <w:rFonts w:ascii="Times New Roman" w:hAnsi="Times New Roman" w:cs="Times New Roman"/>
@@ -6509,7 +6193,6 @@
         </w:rPr>
         <w:t>lastOpenGetterAndSaver</w:t>
       </w:r>
-      <w:proofErr w:type="spellEnd"/>
       <w:r>
         <w:rPr>
           <w:rFonts w:ascii="Times New Roman" w:hAnsi="Times New Roman" w:cs="Times New Roman"/>
@@ -6518,7 +6201,6 @@
         </w:rPr>
         <w:t xml:space="preserve"> horas/minutos/segundos y almacena los datos procesados en la estructura </w:t>
       </w:r>
-      <w:proofErr w:type="spellStart"/>
       <w:r>
         <w:rPr>
           <w:rFonts w:ascii="Times New Roman" w:hAnsi="Times New Roman" w:cs="Times New Roman"/>
@@ -6529,7 +6211,6 @@
         </w:rPr>
         <w:t>elapsedTime</w:t>
       </w:r>
-      <w:proofErr w:type="spellEnd"/>
       <w:r>
         <w:rPr>
           <w:rFonts w:ascii="Times New Roman" w:hAnsi="Times New Roman" w:cs="Times New Roman"/>
@@ -6555,7 +6236,6 @@
           <w:szCs w:val="32"/>
         </w:rPr>
       </w:pPr>
-      <w:proofErr w:type="spellStart"/>
       <w:r>
         <w:rPr>
           <w:rFonts w:ascii="Times New Roman" w:hAnsi="Times New Roman" w:cs="Times New Roman"/>
@@ -6566,7 +6246,6 @@
         </w:rPr>
         <w:t>stateBarsGetterAndSaver</w:t>
       </w:r>
-      <w:proofErr w:type="spellEnd"/>
       <w:r>
         <w:rPr>
           <w:rFonts w:ascii="Times New Roman" w:hAnsi="Times New Roman" w:cs="Times New Roman"/>
@@ -6598,7 +6277,6 @@
           <w:szCs w:val="32"/>
         </w:rPr>
       </w:pPr>
-      <w:proofErr w:type="spellStart"/>
       <w:r>
         <w:rPr>
           <w:rFonts w:ascii="Times New Roman" w:hAnsi="Times New Roman" w:cs="Times New Roman"/>
@@ -6609,7 +6287,6 @@
         </w:rPr>
         <w:t>alimentation</w:t>
       </w:r>
-      <w:proofErr w:type="spellEnd"/>
       <w:r>
         <w:rPr>
           <w:rFonts w:ascii="Times New Roman" w:hAnsi="Times New Roman" w:cs="Times New Roman"/>
@@ -6641,7 +6318,6 @@
           <w:szCs w:val="32"/>
         </w:rPr>
       </w:pPr>
-      <w:proofErr w:type="spellStart"/>
       <w:r>
         <w:rPr>
           <w:rFonts w:ascii="Times New Roman" w:hAnsi="Times New Roman" w:cs="Times New Roman"/>
@@ -6652,7 +6328,6 @@
         </w:rPr>
         <w:t>healing</w:t>
       </w:r>
-      <w:proofErr w:type="spellEnd"/>
       <w:r>
         <w:rPr>
           <w:rFonts w:ascii="Times New Roman" w:hAnsi="Times New Roman" w:cs="Times New Roman"/>
@@ -6700,7 +6375,6 @@
           <w:szCs w:val="32"/>
         </w:rPr>
       </w:pPr>
-      <w:proofErr w:type="spellStart"/>
       <w:r>
         <w:rPr>
           <w:rFonts w:ascii="Times New Roman" w:hAnsi="Times New Roman" w:cs="Times New Roman"/>
@@ -6711,7 +6385,6 @@
         </w:rPr>
         <w:t>colorBar</w:t>
       </w:r>
-      <w:proofErr w:type="spellEnd"/>
       <w:r>
         <w:rPr>
           <w:rFonts w:ascii="Times New Roman" w:hAnsi="Times New Roman" w:cs="Times New Roman"/>
@@ -6731,58 +6404,24 @@
           <w:szCs w:val="32"/>
         </w:rPr>
       </w:pPr>
-      <w:proofErr w:type="spellStart"/>
-      <w:r>
-        <w:rPr>
-          <w:rFonts w:ascii="Times New Roman" w:hAnsi="Times New Roman" w:cs="Times New Roman"/>
-          <w:sz w:val="32"/>
-          <w:szCs w:val="32"/>
-        </w:rPr>
-        <w:t>Ej</w:t>
-      </w:r>
-      <w:proofErr w:type="spellEnd"/>
-      <w:r>
-        <w:rPr>
-          <w:rFonts w:ascii="Times New Roman" w:hAnsi="Times New Roman" w:cs="Times New Roman"/>
-          <w:sz w:val="32"/>
-          <w:szCs w:val="32"/>
-        </w:rPr>
-        <w:t xml:space="preserve">: la propiedad </w:t>
-      </w:r>
-      <w:proofErr w:type="spellStart"/>
-      <w:r>
-        <w:rPr>
-          <w:rFonts w:ascii="Times New Roman" w:hAnsi="Times New Roman" w:cs="Times New Roman"/>
-          <w:b/>
-          <w:bCs/>
-          <w:sz w:val="32"/>
-          <w:szCs w:val="32"/>
-        </w:rPr>
-        <w:t>ptrDataStateBars</w:t>
-      </w:r>
-      <w:proofErr w:type="spellEnd"/>
-      <w:r>
-        <w:rPr>
-          <w:rFonts w:ascii="Times New Roman" w:hAnsi="Times New Roman" w:cs="Times New Roman"/>
-          <w:b/>
-          <w:bCs/>
-          <w:sz w:val="32"/>
-          <w:szCs w:val="32"/>
-        </w:rPr>
-        <w:t>-&gt;</w:t>
-      </w:r>
-      <w:proofErr w:type="spellStart"/>
-      <w:r>
-        <w:rPr>
-          <w:rFonts w:ascii="Times New Roman" w:hAnsi="Times New Roman" w:cs="Times New Roman"/>
-          <w:b/>
-          <w:bCs/>
-          <w:sz w:val="32"/>
-          <w:szCs w:val="32"/>
-        </w:rPr>
-        <w:t>health</w:t>
-      </w:r>
-      <w:proofErr w:type="spellEnd"/>
+      <w:r>
+        <w:rPr>
+          <w:rFonts w:ascii="Times New Roman" w:hAnsi="Times New Roman" w:cs="Times New Roman"/>
+          <w:sz w:val="32"/>
+          <w:szCs w:val="32"/>
+        </w:rPr>
+        <w:t xml:space="preserve">Ej: la propiedad </w:t>
+      </w:r>
+      <w:r>
+        <w:rPr>
+          <w:rFonts w:ascii="Times New Roman" w:hAnsi="Times New Roman" w:cs="Times New Roman"/>
+          <w:b/>
+          <w:bCs/>
+          <w:sz w:val="32"/>
+          <w:szCs w:val="32"/>
+        </w:rPr>
+        <w:t>ptrDataStateBars-&gt;health</w:t>
+      </w:r>
       <w:r>
         <w:rPr>
           <w:rFonts w:ascii="Times New Roman" w:hAnsi="Times New Roman" w:cs="Times New Roman"/>
@@ -6814,7 +6453,6 @@
           <w:szCs w:val="32"/>
         </w:rPr>
       </w:pPr>
-      <w:proofErr w:type="spellStart"/>
       <w:r>
         <w:rPr>
           <w:rFonts w:ascii="Times New Roman" w:hAnsi="Times New Roman" w:cs="Times New Roman"/>
@@ -6826,7 +6464,6 @@
         <w:lastRenderedPageBreak/>
         <w:t>drawBars</w:t>
       </w:r>
-      <w:proofErr w:type="spellEnd"/>
       <w:r>
         <w:rPr>
           <w:rFonts w:ascii="Times New Roman" w:hAnsi="Times New Roman" w:cs="Times New Roman"/>
@@ -6874,7 +6511,6 @@
           <w:szCs w:val="32"/>
         </w:rPr>
       </w:pPr>
-      <w:proofErr w:type="spellStart"/>
       <w:r>
         <w:rPr>
           <w:rFonts w:ascii="Times New Roman" w:hAnsi="Times New Roman" w:cs="Times New Roman"/>
@@ -6885,7 +6521,6 @@
         </w:rPr>
         <w:t>showStateBars</w:t>
       </w:r>
-      <w:proofErr w:type="spellEnd"/>
       <w:r>
         <w:rPr>
           <w:rFonts w:ascii="Times New Roman" w:hAnsi="Times New Roman" w:cs="Times New Roman"/>
@@ -6933,7 +6568,6 @@
           <w:szCs w:val="32"/>
         </w:rPr>
       </w:pPr>
-      <w:proofErr w:type="spellStart"/>
       <w:r>
         <w:rPr>
           <w:rFonts w:ascii="Times New Roman" w:hAnsi="Times New Roman" w:cs="Times New Roman"/>
@@ -6944,7 +6578,6 @@
         </w:rPr>
         <w:t>randomPhrases</w:t>
       </w:r>
-      <w:proofErr w:type="spellEnd"/>
       <w:r>
         <w:rPr>
           <w:rFonts w:ascii="Times New Roman" w:hAnsi="Times New Roman" w:cs="Times New Roman"/>
@@ -7004,7 +6637,6 @@
           <w:szCs w:val="32"/>
         </w:rPr>
       </w:pPr>
-      <w:proofErr w:type="spellStart"/>
       <w:r>
         <w:rPr>
           <w:rFonts w:ascii="Times New Roman" w:hAnsi="Times New Roman" w:cs="Times New Roman"/>
@@ -7015,7 +6647,6 @@
         </w:rPr>
         <w:t>splashScreen</w:t>
       </w:r>
-      <w:proofErr w:type="spellEnd"/>
       <w:r>
         <w:rPr>
           <w:rFonts w:ascii="Times New Roman" w:hAnsi="Times New Roman" w:cs="Times New Roman"/>
@@ -7047,7 +6678,6 @@
           <w:szCs w:val="32"/>
         </w:rPr>
       </w:pPr>
-      <w:proofErr w:type="spellStart"/>
       <w:r>
         <w:rPr>
           <w:rFonts w:ascii="Times New Roman" w:hAnsi="Times New Roman" w:cs="Times New Roman"/>
@@ -7058,7 +6688,6 @@
         </w:rPr>
         <w:t>showAvatar</w:t>
       </w:r>
-      <w:proofErr w:type="spellEnd"/>
       <w:r>
         <w:rPr>
           <w:rFonts w:ascii="Times New Roman" w:hAnsi="Times New Roman" w:cs="Times New Roman"/>
@@ -7090,7 +6719,6 @@
           <w:szCs w:val="32"/>
         </w:rPr>
       </w:pPr>
-      <w:proofErr w:type="spellStart"/>
       <w:r>
         <w:rPr>
           <w:rFonts w:ascii="Times New Roman" w:hAnsi="Times New Roman" w:cs="Times New Roman"/>
@@ -7101,7 +6729,6 @@
         </w:rPr>
         <w:t>randomPetName</w:t>
       </w:r>
-      <w:proofErr w:type="spellEnd"/>
       <w:r>
         <w:rPr>
           <w:rFonts w:ascii="Times New Roman" w:hAnsi="Times New Roman" w:cs="Times New Roman"/>
@@ -7141,7 +6768,6 @@
         </w:rPr>
         <w:t>-</w:t>
       </w:r>
-      <w:proofErr w:type="spellStart"/>
       <w:r>
         <w:rPr>
           <w:rFonts w:ascii="Times New Roman" w:hAnsi="Times New Roman" w:cs="Times New Roman"/>
@@ -7152,7 +6778,6 @@
         </w:rPr>
         <w:t>settings</w:t>
       </w:r>
-      <w:proofErr w:type="spellEnd"/>
       <w:r>
         <w:rPr>
           <w:rFonts w:ascii="Times New Roman" w:hAnsi="Times New Roman" w:cs="Times New Roman"/>
@@ -7161,7 +6786,6 @@
         </w:rPr>
         <w:t xml:space="preserve">:  permite modificar los ajustes del archivo </w:t>
       </w:r>
-      <w:proofErr w:type="spellStart"/>
       <w:r>
         <w:rPr>
           <w:rFonts w:ascii="Times New Roman" w:hAnsi="Times New Roman" w:cs="Times New Roman"/>
@@ -7172,7 +6796,6 @@
         </w:rPr>
         <w:t>assets</w:t>
       </w:r>
-      <w:proofErr w:type="spellEnd"/>
       <w:r>
         <w:rPr>
           <w:rFonts w:ascii="Times New Roman" w:hAnsi="Times New Roman" w:cs="Times New Roman"/>
@@ -7181,7 +6804,6 @@
         </w:rPr>
         <w:t>, luego de ejecutada la función debe recargar la estructura "</w:t>
       </w:r>
-      <w:proofErr w:type="spellStart"/>
       <w:r>
         <w:rPr>
           <w:rFonts w:ascii="Times New Roman" w:hAnsi="Times New Roman" w:cs="Times New Roman"/>
@@ -7192,7 +6814,6 @@
         </w:rPr>
         <w:t>AssetsData</w:t>
       </w:r>
-      <w:proofErr w:type="spellEnd"/>
       <w:r>
         <w:rPr>
           <w:rFonts w:ascii="Times New Roman" w:hAnsi="Times New Roman" w:cs="Times New Roman"/>
@@ -7201,7 +6822,6 @@
         </w:rPr>
         <w:t xml:space="preserve">" tiene dos modos, </w:t>
       </w:r>
-      <w:proofErr w:type="spellStart"/>
       <w:r>
         <w:rPr>
           <w:rFonts w:ascii="Times New Roman" w:hAnsi="Times New Roman" w:cs="Times New Roman"/>
@@ -7212,7 +6832,6 @@
         </w:rPr>
         <w:t>mode</w:t>
       </w:r>
-      <w:proofErr w:type="spellEnd"/>
       <w:r>
         <w:rPr>
           <w:rFonts w:ascii="Times New Roman" w:hAnsi="Times New Roman" w:cs="Times New Roman"/>
@@ -7221,7 +6840,6 @@
         </w:rPr>
         <w:t xml:space="preserve"> = 1 permite modificar los valores / </w:t>
       </w:r>
-      <w:proofErr w:type="spellStart"/>
       <w:r>
         <w:rPr>
           <w:rFonts w:ascii="Times New Roman" w:hAnsi="Times New Roman" w:cs="Times New Roman"/>
@@ -7232,7 +6850,6 @@
         </w:rPr>
         <w:t>mode</w:t>
       </w:r>
-      <w:proofErr w:type="spellEnd"/>
       <w:r>
         <w:rPr>
           <w:rFonts w:ascii="Times New Roman" w:hAnsi="Times New Roman" w:cs="Times New Roman"/>
@@ -7264,7 +6881,6 @@
           <w:szCs w:val="32"/>
         </w:rPr>
       </w:pPr>
-      <w:proofErr w:type="spellStart"/>
       <w:r>
         <w:rPr>
           <w:rFonts w:ascii="Times New Roman" w:hAnsi="Times New Roman" w:cs="Times New Roman"/>
@@ -7275,7 +6891,6 @@
         </w:rPr>
         <w:t>walletGetterAndSaver</w:t>
       </w:r>
-      <w:proofErr w:type="spellEnd"/>
       <w:r>
         <w:rPr>
           <w:rFonts w:ascii="Times New Roman" w:hAnsi="Times New Roman" w:cs="Times New Roman"/>
@@ -7284,7 +6899,6 @@
         </w:rPr>
         <w:t xml:space="preserve">: guarda o carga la cantidad de monedas del usuario; </w:t>
       </w:r>
-      <w:proofErr w:type="spellStart"/>
       <w:r>
         <w:rPr>
           <w:rFonts w:ascii="Times New Roman" w:hAnsi="Times New Roman" w:cs="Times New Roman"/>
@@ -7295,7 +6909,6 @@
         </w:rPr>
         <w:t>mode</w:t>
       </w:r>
-      <w:proofErr w:type="spellEnd"/>
       <w:r>
         <w:rPr>
           <w:rFonts w:ascii="Times New Roman" w:hAnsi="Times New Roman" w:cs="Times New Roman"/>
@@ -7304,7 +6917,6 @@
         </w:rPr>
         <w:t xml:space="preserve"> = 1 guarda la información en el archivo wallet.txt, </w:t>
       </w:r>
-      <w:proofErr w:type="spellStart"/>
       <w:r>
         <w:rPr>
           <w:rFonts w:ascii="Times New Roman" w:hAnsi="Times New Roman" w:cs="Times New Roman"/>
@@ -7315,7 +6927,6 @@
         </w:rPr>
         <w:t>mode</w:t>
       </w:r>
-      <w:proofErr w:type="spellEnd"/>
       <w:r>
         <w:rPr>
           <w:rFonts w:ascii="Times New Roman" w:hAnsi="Times New Roman" w:cs="Times New Roman"/>
@@ -7347,7 +6958,6 @@
           <w:szCs w:val="32"/>
         </w:rPr>
       </w:pPr>
-      <w:proofErr w:type="spellStart"/>
       <w:r>
         <w:rPr>
           <w:rFonts w:ascii="Times New Roman" w:hAnsi="Times New Roman" w:cs="Times New Roman"/>
@@ -7358,7 +6968,6 @@
         </w:rPr>
         <w:t>stateBarsDecrement</w:t>
       </w:r>
-      <w:proofErr w:type="spellEnd"/>
       <w:r>
         <w:rPr>
           <w:rFonts w:ascii="Times New Roman" w:hAnsi="Times New Roman" w:cs="Times New Roman"/>
@@ -7390,7 +6999,6 @@
           <w:szCs w:val="32"/>
         </w:rPr>
       </w:pPr>
-      <w:proofErr w:type="spellStart"/>
       <w:r>
         <w:rPr>
           <w:rFonts w:ascii="Times New Roman" w:hAnsi="Times New Roman" w:cs="Times New Roman"/>
@@ -7401,7 +7009,6 @@
         </w:rPr>
         <w:t>deathScreen</w:t>
       </w:r>
-      <w:proofErr w:type="spellEnd"/>
       <w:r>
         <w:rPr>
           <w:rFonts w:ascii="Times New Roman" w:hAnsi="Times New Roman" w:cs="Times New Roman"/>
@@ -7474,7 +7081,6 @@
           <w:szCs w:val="32"/>
         </w:rPr>
       </w:pPr>
-      <w:proofErr w:type="spellStart"/>
       <w:r>
         <w:rPr>
           <w:rFonts w:ascii="Times New Roman" w:hAnsi="Times New Roman" w:cs="Times New Roman"/>
@@ -7485,7 +7091,6 @@
         </w:rPr>
         <w:t>gameExecute</w:t>
       </w:r>
-      <w:proofErr w:type="spellEnd"/>
       <w:r>
         <w:rPr>
           <w:rFonts w:ascii="Times New Roman" w:hAnsi="Times New Roman" w:cs="Times New Roman"/>
@@ -7517,7 +7122,6 @@
           <w:szCs w:val="32"/>
         </w:rPr>
       </w:pPr>
-      <w:proofErr w:type="spellStart"/>
       <w:r>
         <w:rPr>
           <w:rFonts w:ascii="Times New Roman" w:hAnsi="Times New Roman" w:cs="Times New Roman"/>
@@ -7528,7 +7132,6 @@
         </w:rPr>
         <w:t>sickPet</w:t>
       </w:r>
-      <w:proofErr w:type="spellEnd"/>
       <w:r>
         <w:rPr>
           <w:rFonts w:ascii="Times New Roman" w:hAnsi="Times New Roman" w:cs="Times New Roman"/>
@@ -7537,7 +7140,6 @@
         </w:rPr>
         <w:t xml:space="preserve">: dependiendo del número generado, la mascota se enferma o no, si se enferma, se guarda uno en el archivo </w:t>
       </w:r>
-      <w:proofErr w:type="spellStart"/>
       <w:r>
         <w:rPr>
           <w:rFonts w:ascii="Times New Roman" w:hAnsi="Times New Roman" w:cs="Times New Roman"/>
@@ -7548,7 +7150,6 @@
         </w:rPr>
         <w:t>sick</w:t>
       </w:r>
-      <w:proofErr w:type="spellEnd"/>
       <w:r>
         <w:rPr>
           <w:rFonts w:ascii="Times New Roman" w:hAnsi="Times New Roman" w:cs="Times New Roman"/>
@@ -7586,7 +7187,6 @@
         </w:rPr>
         <w:t xml:space="preserve"> la función se encarga de leer el estado desde el archivo </w:t>
       </w:r>
-      <w:proofErr w:type="spellStart"/>
       <w:r>
         <w:rPr>
           <w:rFonts w:ascii="Times New Roman" w:hAnsi="Times New Roman" w:cs="Times New Roman"/>
@@ -7597,7 +7197,6 @@
         </w:rPr>
         <w:t>sickPet</w:t>
       </w:r>
-      <w:proofErr w:type="spellEnd"/>
       <w:r>
         <w:rPr>
           <w:rFonts w:ascii="Times New Roman" w:hAnsi="Times New Roman" w:cs="Times New Roman"/>
@@ -7654,7 +7253,6 @@
         </w:rPr>
         <w:t xml:space="preserve">si no que solo se crea un puntero en el </w:t>
       </w:r>
-      <w:proofErr w:type="spellStart"/>
       <w:r>
         <w:rPr>
           <w:rFonts w:ascii="Times New Roman" w:hAnsi="Times New Roman" w:cs="Times New Roman"/>
@@ -7665,7 +7263,6 @@
         </w:rPr>
         <w:t>main</w:t>
       </w:r>
-      <w:proofErr w:type="spellEnd"/>
       <w:r>
         <w:rPr>
           <w:rFonts w:ascii="Times New Roman" w:hAnsi="Times New Roman" w:cs="Times New Roman"/>
@@ -7682,7 +7279,6 @@
         </w:rPr>
         <w:t xml:space="preserve"> [</w:t>
       </w:r>
-      <w:proofErr w:type="spellStart"/>
       <w:r>
         <w:rPr>
           <w:rFonts w:ascii="Times New Roman" w:hAnsi="Times New Roman" w:cs="Times New Roman"/>
@@ -7693,7 +7289,6 @@
         </w:rPr>
         <w:t>mode</w:t>
       </w:r>
-      <w:proofErr w:type="spellEnd"/>
       <w:r>
         <w:rPr>
           <w:rFonts w:ascii="Times New Roman" w:hAnsi="Times New Roman" w:cs="Times New Roman"/>
@@ -7702,7 +7297,6 @@
         </w:rPr>
         <w:t xml:space="preserve"> 0 = lee </w:t>
       </w:r>
-      <w:proofErr w:type="spellStart"/>
       <w:r>
         <w:rPr>
           <w:rFonts w:ascii="Times New Roman" w:hAnsi="Times New Roman" w:cs="Times New Roman"/>
@@ -7713,7 +7307,6 @@
         </w:rPr>
         <w:t>mode</w:t>
       </w:r>
-      <w:proofErr w:type="spellEnd"/>
       <w:r>
         <w:rPr>
           <w:rFonts w:ascii="Times New Roman" w:hAnsi="Times New Roman" w:cs="Times New Roman"/>
@@ -7745,7 +7338,6 @@
           <w:szCs w:val="32"/>
         </w:rPr>
       </w:pPr>
-      <w:proofErr w:type="spellStart"/>
       <w:r>
         <w:rPr>
           <w:rFonts w:ascii="Times New Roman" w:hAnsi="Times New Roman" w:cs="Times New Roman"/>
@@ -7756,7 +7348,6 @@
         </w:rPr>
         <w:t>separateQuestionsAnswers</w:t>
       </w:r>
-      <w:proofErr w:type="spellEnd"/>
       <w:r>
         <w:rPr>
           <w:rFonts w:ascii="Times New Roman" w:hAnsi="Times New Roman" w:cs="Times New Roman"/>
@@ -7781,7 +7372,6 @@
         </w:rPr>
         <w:t xml:space="preserve">La función </w:t>
       </w:r>
-      <w:proofErr w:type="spellStart"/>
       <w:r>
         <w:rPr>
           <w:rFonts w:ascii="Times New Roman" w:hAnsi="Times New Roman" w:cs="Times New Roman"/>
@@ -7792,32 +7382,13 @@
         </w:rPr>
         <w:t>strlok</w:t>
       </w:r>
-      <w:proofErr w:type="spellEnd"/>
-      <w:r>
-        <w:rPr>
-          <w:rFonts w:ascii="Times New Roman" w:hAnsi="Times New Roman" w:cs="Times New Roman"/>
-          <w:sz w:val="32"/>
-          <w:szCs w:val="32"/>
-        </w:rPr>
-        <w:t xml:space="preserve"> divide la cadena en </w:t>
-      </w:r>
-      <w:proofErr w:type="spellStart"/>
-      <w:r>
-        <w:rPr>
-          <w:rFonts w:ascii="Times New Roman" w:hAnsi="Times New Roman" w:cs="Times New Roman"/>
-          <w:sz w:val="32"/>
-          <w:szCs w:val="32"/>
-        </w:rPr>
-        <w:t>subcadenas</w:t>
-      </w:r>
-      <w:proofErr w:type="spellEnd"/>
-      <w:r>
-        <w:rPr>
-          <w:rFonts w:ascii="Times New Roman" w:hAnsi="Times New Roman" w:cs="Times New Roman"/>
-          <w:sz w:val="32"/>
-          <w:szCs w:val="32"/>
-        </w:rPr>
-        <w:t xml:space="preserve"> utilizando un delimitador específico.</w:t>
+      <w:r>
+        <w:rPr>
+          <w:rFonts w:ascii="Times New Roman" w:hAnsi="Times New Roman" w:cs="Times New Roman"/>
+          <w:sz w:val="32"/>
+          <w:szCs w:val="32"/>
+        </w:rPr>
+        <w:t xml:space="preserve"> divide la cadena en subcadenas utilizando un delimitador específico.</w:t>
       </w:r>
     </w:p>
     <w:p>
@@ -7834,7 +7405,6 @@
           <w:szCs w:val="32"/>
         </w:rPr>
       </w:pPr>
-      <w:proofErr w:type="spellStart"/>
       <w:r>
         <w:rPr>
           <w:rFonts w:ascii="Times New Roman" w:hAnsi="Times New Roman" w:cs="Times New Roman"/>
@@ -7846,7 +7416,6 @@
         <w:lastRenderedPageBreak/>
         <w:t>generateRandomNumber</w:t>
       </w:r>
-      <w:proofErr w:type="spellEnd"/>
       <w:r>
         <w:rPr>
           <w:rFonts w:ascii="Times New Roman" w:hAnsi="Times New Roman" w:cs="Times New Roman"/>
@@ -7889,7 +7458,6 @@
         </w:rPr>
         <w:t xml:space="preserve"> y </w:t>
       </w:r>
-      <w:proofErr w:type="spellStart"/>
       <w:r>
         <w:rPr>
           <w:rFonts w:ascii="Times New Roman" w:hAnsi="Times New Roman" w:cs="Times New Roman"/>
@@ -7900,7 +7468,6 @@
         </w:rPr>
         <w:t>max</w:t>
       </w:r>
-      <w:proofErr w:type="spellEnd"/>
       <w:r>
         <w:rPr>
           <w:rFonts w:ascii="Times New Roman" w:hAnsi="Times New Roman" w:cs="Times New Roman"/>
@@ -7952,7 +7519,6 @@
           <w:szCs w:val="32"/>
         </w:rPr>
       </w:pPr>
-      <w:proofErr w:type="spellStart"/>
       <w:r>
         <w:rPr>
           <w:rFonts w:ascii="Times New Roman" w:hAnsi="Times New Roman" w:cs="Times New Roman"/>
@@ -7983,7 +7549,6 @@
         </w:rPr>
         <w:t>c</w:t>
       </w:r>
-      <w:proofErr w:type="spellEnd"/>
       <w:r>
         <w:rPr>
           <w:rFonts w:ascii="Times New Roman" w:hAnsi="Times New Roman" w:cs="Times New Roman"/>
@@ -8015,7 +7580,6 @@
           <w:szCs w:val="32"/>
         </w:rPr>
       </w:pPr>
-      <w:proofErr w:type="spellStart"/>
       <w:r>
         <w:rPr>
           <w:rFonts w:ascii="Times New Roman" w:hAnsi="Times New Roman" w:cs="Times New Roman"/>
@@ -8026,7 +7590,6 @@
         </w:rPr>
         <w:t>triviaMind.c</w:t>
       </w:r>
-      <w:proofErr w:type="spellEnd"/>
       <w:r>
         <w:rPr>
           <w:rFonts w:ascii="Times New Roman" w:hAnsi="Times New Roman" w:cs="Times New Roman"/>
@@ -8432,7 +7995,6 @@
         </w:rPr>
         <w:t xml:space="preserve">: Contiene los datos de las preguntas y respuestas referidos al minijuego </w:t>
       </w:r>
-      <w:proofErr w:type="spellStart"/>
       <w:r>
         <w:rPr>
           <w:rFonts w:ascii="Times New Roman" w:hAnsi="Times New Roman" w:cs="Times New Roman"/>
@@ -8463,7 +8025,6 @@
         </w:rPr>
         <w:t>.c</w:t>
       </w:r>
-      <w:proofErr w:type="spellEnd"/>
     </w:p>
     <w:p>
       <w:pPr>
@@ -8551,7 +8112,6 @@
           <w:u w:val="single"/>
         </w:rPr>
       </w:pPr>
-      <w:proofErr w:type="spellStart"/>
       <w:r>
         <w:rPr>
           <w:rFonts w:ascii="Times New Roman" w:hAnsi="Times New Roman" w:cs="Times New Roman"/>
@@ -8561,10 +8121,20 @@
           <w:szCs w:val="36"/>
           <w:u w:val="single"/>
         </w:rPr>
-        <w:t>colors.h</w:t>
-      </w:r>
-      <w:proofErr w:type="spellEnd"/>
-      <w:r>
+        <w:t xml:space="preserve">colors.h: </w:t>
+      </w:r>
+      <w:r>
+        <w:rPr>
+          <w:rFonts w:ascii="Times New Roman" w:hAnsi="Times New Roman" w:cs="Times New Roman"/>
+          <w:sz w:val="36"/>
+          <w:szCs w:val="36"/>
+        </w:rPr>
+        <w:t>Crea una serie de constantes que representas colores.</w:t>
+      </w:r>
+    </w:p>
+    <w:p>
+      <w:pPr>
+        <w:jc w:val="both"/>
         <w:rPr>
           <w:rFonts w:ascii="Times New Roman" w:hAnsi="Times New Roman" w:cs="Times New Roman"/>
           <w:b/>
@@ -8573,16 +8143,7 @@
           <w:szCs w:val="36"/>
           <w:u w:val="single"/>
         </w:rPr>
-        <w:t xml:space="preserve">: </w:t>
-      </w:r>
-      <w:r>
-        <w:rPr>
-          <w:rFonts w:ascii="Times New Roman" w:hAnsi="Times New Roman" w:cs="Times New Roman"/>
-          <w:sz w:val="36"/>
-          <w:szCs w:val="36"/>
-        </w:rPr>
-        <w:t>Crea una serie de constantes que representas colores.</w:t>
-      </w:r>
+      </w:pPr>
     </w:p>
     <w:p>
       <w:pPr>
@@ -8609,10 +8170,7 @@
           <w:u w:val="single"/>
         </w:rPr>
       </w:pPr>
-    </w:p>
-    <w:p>
-      <w:pPr>
-        <w:jc w:val="both"/>
+      <w:r>
         <w:rPr>
           <w:rFonts w:ascii="Times New Roman" w:hAnsi="Times New Roman" w:cs="Times New Roman"/>
           <w:b/>
@@ -8621,57 +8179,35 @@
           <w:szCs w:val="36"/>
           <w:u w:val="single"/>
         </w:rPr>
-      </w:pPr>
-      <w:r>
-        <w:rPr>
-          <w:rFonts w:ascii="Times New Roman" w:hAnsi="Times New Roman" w:cs="Times New Roman"/>
-          <w:b/>
-          <w:bCs/>
+        <w:t>Seguimiento del proyecto:</w:t>
+      </w:r>
+    </w:p>
+    <w:p>
+      <w:pPr>
+        <w:jc w:val="both"/>
+        <w:rPr>
+          <w:rFonts w:ascii="Times New Roman" w:hAnsi="Times New Roman" w:cs="Times New Roman"/>
           <w:sz w:val="36"/>
           <w:szCs w:val="36"/>
-          <w:u w:val="single"/>
-        </w:rPr>
-        <w:t>Seguimiento del proyecto:</w:t>
-      </w:r>
-    </w:p>
-    <w:p>
-      <w:pPr>
-        <w:jc w:val="both"/>
+        </w:rPr>
+      </w:pPr>
+      <w:r>
         <w:rPr>
           <w:rFonts w:ascii="Times New Roman" w:hAnsi="Times New Roman" w:cs="Times New Roman"/>
           <w:sz w:val="36"/>
           <w:szCs w:val="36"/>
         </w:rPr>
-      </w:pPr>
-      <w:r>
-        <w:rPr>
-          <w:rFonts w:ascii="Times New Roman" w:hAnsi="Times New Roman" w:cs="Times New Roman"/>
+        <w:t xml:space="preserve">Seguimiento del proyecto en </w:t>
+      </w:r>
+      <w:r>
+        <w:rPr>
+          <w:rFonts w:ascii="Times New Roman" w:hAnsi="Times New Roman" w:cs="Times New Roman"/>
+          <w:b/>
+          <w:bCs/>
           <w:sz w:val="36"/>
           <w:szCs w:val="36"/>
         </w:rPr>
-        <w:t xml:space="preserve">Seguimiento del proyecto en </w:t>
-      </w:r>
-      <w:proofErr w:type="spellStart"/>
-      <w:r>
-        <w:rPr>
-          <w:rFonts w:ascii="Times New Roman" w:hAnsi="Times New Roman" w:cs="Times New Roman"/>
-          <w:b/>
-          <w:bCs/>
-          <w:sz w:val="36"/>
-          <w:szCs w:val="36"/>
-        </w:rPr>
-        <w:t>Notion</w:t>
-      </w:r>
-      <w:proofErr w:type="spellEnd"/>
-      <w:r>
-        <w:rPr>
-          <w:rFonts w:ascii="Times New Roman" w:hAnsi="Times New Roman" w:cs="Times New Roman"/>
-          <w:b/>
-          <w:bCs/>
-          <w:sz w:val="36"/>
-          <w:szCs w:val="36"/>
-        </w:rPr>
-        <w:t xml:space="preserve"> </w:t>
+        <w:t xml:space="preserve">Notion </w:t>
       </w:r>
       <w:r>
         <w:rPr>
@@ -8904,68 +8440,26 @@
           <w:sz w:val="36"/>
           <w:szCs w:val="36"/>
         </w:rPr>
-        <w:t>‘</w:t>
-      </w:r>
-      <w:proofErr w:type="spellStart"/>
-      <w:r>
-        <w:rPr>
-          <w:rFonts w:ascii="Times New Roman" w:hAnsi="Times New Roman" w:cs="Times New Roman"/>
-          <w:b/>
-          <w:bCs/>
+        <w:t>‘Triviamind’</w:t>
+      </w:r>
+      <w:r>
+        <w:rPr>
+          <w:rFonts w:ascii="Times New Roman" w:hAnsi="Times New Roman" w:cs="Times New Roman"/>
           <w:sz w:val="36"/>
           <w:szCs w:val="36"/>
         </w:rPr>
-        <w:t>Triviamind</w:t>
-      </w:r>
-      <w:proofErr w:type="spellEnd"/>
-      <w:r>
-        <w:rPr>
-          <w:rFonts w:ascii="Times New Roman" w:hAnsi="Times New Roman" w:cs="Times New Roman"/>
-          <w:b/>
-          <w:bCs/>
-          <w:sz w:val="36"/>
-          <w:szCs w:val="36"/>
-        </w:rPr>
-        <w:t>’</w:t>
-      </w:r>
-      <w:r>
-        <w:rPr>
-          <w:rFonts w:ascii="Times New Roman" w:hAnsi="Times New Roman" w:cs="Times New Roman"/>
-          <w:sz w:val="36"/>
-          <w:szCs w:val="36"/>
-        </w:rPr>
-        <w:t xml:space="preserve">, hay un </w:t>
-      </w:r>
-      <w:proofErr w:type="spellStart"/>
-      <w:r>
-        <w:rPr>
-          <w:rFonts w:ascii="Times New Roman" w:hAnsi="Times New Roman" w:cs="Times New Roman"/>
-          <w:sz w:val="36"/>
-          <w:szCs w:val="36"/>
-        </w:rPr>
-        <w:t>crasheo</w:t>
-      </w:r>
-      <w:proofErr w:type="spellEnd"/>
-      <w:r>
-        <w:rPr>
-          <w:rFonts w:ascii="Times New Roman" w:hAnsi="Times New Roman" w:cs="Times New Roman"/>
-          <w:sz w:val="36"/>
-          <w:szCs w:val="36"/>
-        </w:rPr>
-        <w:t xml:space="preserve"> inesperado, debido al tiempo limitado para el proyecto, no se ha solucionado.</w:t>
-      </w:r>
-    </w:p>
-    <w:p>
-      <w:pPr>
-        <w:pStyle w:val="Prrafodelista"/>
+        <w:t>, hay un crasheo inesperado, debido al tiempo limitado para el proyecto, no se ha solucionado.</w:t>
+      </w:r>
+    </w:p>
+    <w:p>
+      <w:pPr>
         <w:spacing w:line="240" w:lineRule="auto"/>
         <w:jc w:val="both"/>
         <w:rPr>
           <w:rFonts w:ascii="Times New Roman" w:hAnsi="Times New Roman" w:cs="Times New Roman"/>
           <w:b/>
-          <w:bCs/>
-          <w:sz w:val="36"/>
-          <w:szCs w:val="36"/>
+          <w:sz w:val="20"/>
+          <w:szCs w:val="20"/>
           <w:u w:val="single"/>
         </w:rPr>
       </w:pPr>
@@ -8994,7 +8488,7 @@
           <w:sz w:val="36"/>
           <w:szCs w:val="36"/>
         </w:rPr>
-        <w:t>Debido al tiempo limitado, no se ha podido implementar un tutorial básico que explique el funcionamiento de la mascota, dentro del código.</w:t>
+        <w:t>Imposibilidad de volver a crear una nueva partida, luego de ya haber iniciado una.</w:t>
       </w:r>
     </w:p>
     <w:p>
@@ -9034,7 +8528,15 @@
           <w:sz w:val="36"/>
           <w:szCs w:val="36"/>
         </w:rPr>
-        <w:t>Imposibilidad de volver a crear una nueva partida, luego de ya haber iniciado una.</w:t>
+        <w:t>Una vez que la mascota muere, no se puede volver a jugar</w:t>
+      </w:r>
+      <w:r>
+        <w:rPr>
+          <w:rFonts w:ascii="Times New Roman" w:hAnsi="Times New Roman" w:cs="Times New Roman"/>
+          <w:sz w:val="36"/>
+          <w:szCs w:val="36"/>
+        </w:rPr>
+        <w:t>, será una implementación futura.</w:t>
       </w:r>
     </w:p>
     <w:p>
@@ -9074,7 +8576,7 @@
           <w:sz w:val="36"/>
           <w:szCs w:val="36"/>
         </w:rPr>
-        <w:t>Una vez que la mascota muere, no se puede volver a jugar.</w:t>
+        <w:t>La cantidad de monedas en inventario, se pueden ver únicamente, en las funciones de alimentación y medicina.</w:t>
       </w:r>
     </w:p>
     <w:p>
@@ -9114,24 +8616,42 @@
           <w:sz w:val="36"/>
           <w:szCs w:val="36"/>
         </w:rPr>
-        <w:t>La cantidad de monedas en inventario, se pueden ver únicamente, en las funciones de alimentación y medicina.</w:t>
-      </w:r>
-    </w:p>
-    <w:p>
-      <w:pPr>
-        <w:jc w:val="both"/>
+        <w:t xml:space="preserve">Luego de haber finalizado una partida del minijuego </w:t>
+      </w:r>
+      <w:r>
         <w:rPr>
           <w:rFonts w:ascii="Times New Roman" w:hAnsi="Times New Roman" w:cs="Times New Roman"/>
           <w:b/>
           <w:bCs/>
           <w:sz w:val="36"/>
           <w:szCs w:val="36"/>
-          <w:u w:val="single"/>
-        </w:rPr>
-      </w:pPr>
-    </w:p>
-    <w:p>
-      <w:pPr>
+        </w:rPr>
+        <w:t xml:space="preserve">tikTakToe, </w:t>
+      </w:r>
+    </w:p>
+    <w:p>
+      <w:pPr>
+        <w:spacing w:line="240" w:lineRule="auto"/>
+        <w:ind w:left="709"/>
+        <w:jc w:val="both"/>
+        <w:rPr>
+          <w:rFonts w:ascii="Times New Roman" w:hAnsi="Times New Roman" w:cs="Times New Roman"/>
+          <w:sz w:val="36"/>
+          <w:szCs w:val="36"/>
+        </w:rPr>
+      </w:pPr>
+      <w:r>
+        <w:rPr>
+          <w:rFonts w:ascii="Times New Roman" w:hAnsi="Times New Roman" w:cs="Times New Roman"/>
+          <w:sz w:val="36"/>
+          <w:szCs w:val="36"/>
+        </w:rPr>
+        <w:t>en caso de elegir volver a jugarlo, se debe ingresar desde el menú principal.</w:t>
+      </w:r>
+    </w:p>
+    <w:p>
+      <w:pPr>
+        <w:spacing w:line="240" w:lineRule="auto"/>
         <w:jc w:val="both"/>
         <w:rPr>
           <w:rFonts w:ascii="Times New Roman" w:hAnsi="Times New Roman" w:cs="Times New Roman"/>
@@ -9307,6 +8827,17 @@
           <w:t>https://www.youtube.com/watch?v=4hr4VFSfG-Q&amp;ab_channel=DBClassroom</w:t>
         </w:r>
       </w:hyperlink>
+    </w:p>
+    <w:p>
+      <w:pPr>
+        <w:pStyle w:val="Prrafodelista"/>
+        <w:jc w:val="both"/>
+        <w:rPr>
+          <w:rFonts w:ascii="Times New Roman" w:hAnsi="Times New Roman" w:cs="Times New Roman"/>
+          <w:sz w:val="36"/>
+          <w:szCs w:val="36"/>
+        </w:rPr>
+      </w:pPr>
     </w:p>
     <w:p>
       <w:pPr>
@@ -10971,7 +10502,7 @@
   <w:abstractNum w:abstractNumId="13" w15:restartNumberingAfterBreak="0">
     <w:nsid w:val="4EDA44EE"/>
     <w:multiLevelType w:val="hybridMultilevel"/>
-    <w:tmpl w:val="2A7ADE2C"/>
+    <w:tmpl w:val="C70C991E"/>
     <w:lvl w:ilvl="0" w:tplc="2C0A0001">
       <w:start w:val="1"/>
       <w:numFmt w:val="bullet"/>
@@ -12432,6 +11963,7 @@
   <w:style w:type="character" w:default="1" w:styleId="Fuentedeprrafopredeter">
     <w:name w:val="Default Paragraph Font"/>
     <w:uiPriority w:val="1"/>
+    <w:semiHidden/>
     <w:unhideWhenUsed/>
   </w:style>
   <w:style w:type="table" w:default="1" w:styleId="Tablanormal">

</xml_diff>

<commit_message>
Cambio de ultimo momento en la documentación
</commit_message>
<xml_diff>
--- a/documentation/Proyecto final_DOCUMENTACION.docx
+++ b/documentation/Proyecto final_DOCUMENTACION.docx
@@ -3621,7 +3621,29 @@
           <w:sz w:val="32"/>
           <w:szCs w:val="32"/>
         </w:rPr>
-        <w:t xml:space="preserve"> ‘node’ </w:t>
+        <w:t xml:space="preserve"> ‘</w:t>
+      </w:r>
+      <w:proofErr w:type="spellStart"/>
+      <w:r>
+        <w:rPr>
+          <w:rFonts w:ascii="Times New Roman" w:hAnsi="Times New Roman" w:cs="Times New Roman"/>
+          <w:b/>
+          <w:bCs/>
+          <w:sz w:val="32"/>
+          <w:szCs w:val="32"/>
+        </w:rPr>
+        <w:t>node</w:t>
+      </w:r>
+      <w:proofErr w:type="spellEnd"/>
+      <w:r>
+        <w:rPr>
+          <w:rFonts w:ascii="Times New Roman" w:hAnsi="Times New Roman" w:cs="Times New Roman"/>
+          <w:b/>
+          <w:bCs/>
+          <w:sz w:val="32"/>
+          <w:szCs w:val="32"/>
+        </w:rPr>
+        <w:t xml:space="preserve">’ </w:t>
       </w:r>
       <w:r>
         <w:rPr>
@@ -3758,6 +3780,7 @@
         </w:rPr>
         <w:t>´</w:t>
       </w:r>
+      <w:proofErr w:type="spellStart"/>
       <w:r>
         <w:rPr>
           <w:rFonts w:ascii="Times New Roman" w:hAnsi="Times New Roman" w:cs="Times New Roman"/>
@@ -3768,6 +3791,7 @@
         </w:rPr>
         <w:t>price</w:t>
       </w:r>
+      <w:proofErr w:type="spellEnd"/>
       <w:r>
         <w:rPr>
           <w:rFonts w:ascii="Times New Roman" w:hAnsi="Times New Roman" w:cs="Times New Roman"/>
@@ -4302,6 +4326,7 @@
         </w:rPr>
         <w:t>‘</w:t>
       </w:r>
+      <w:proofErr w:type="spellStart"/>
       <w:r>
         <w:rPr>
           <w:rFonts w:ascii="Times New Roman" w:hAnsi="Times New Roman" w:cs="Times New Roman"/>
@@ -4312,6 +4337,7 @@
         </w:rPr>
         <w:t>wallet</w:t>
       </w:r>
+      <w:proofErr w:type="spellEnd"/>
       <w:r>
         <w:rPr>
           <w:rFonts w:ascii="Times New Roman" w:hAnsi="Times New Roman" w:cs="Times New Roman"/>
@@ -4346,15 +4372,27 @@
         </w:rPr>
         <w:t>la función ‘</w:t>
       </w:r>
-      <w:r>
-        <w:rPr>
-          <w:rFonts w:ascii="Times New Roman" w:hAnsi="Times New Roman" w:cs="Times New Roman"/>
-          <w:b/>
-          <w:bCs/>
-          <w:sz w:val="32"/>
-          <w:szCs w:val="32"/>
-        </w:rPr>
-        <w:t>alimentation’</w:t>
+      <w:proofErr w:type="spellStart"/>
+      <w:r>
+        <w:rPr>
+          <w:rFonts w:ascii="Times New Roman" w:hAnsi="Times New Roman" w:cs="Times New Roman"/>
+          <w:b/>
+          <w:bCs/>
+          <w:sz w:val="32"/>
+          <w:szCs w:val="32"/>
+        </w:rPr>
+        <w:t>alimentation</w:t>
+      </w:r>
+      <w:proofErr w:type="spellEnd"/>
+      <w:r>
+        <w:rPr>
+          <w:rFonts w:ascii="Times New Roman" w:hAnsi="Times New Roman" w:cs="Times New Roman"/>
+          <w:b/>
+          <w:bCs/>
+          <w:sz w:val="32"/>
+          <w:szCs w:val="32"/>
+        </w:rPr>
+        <w:t>’</w:t>
       </w:r>
       <w:r>
         <w:rPr>
@@ -4372,7 +4410,29 @@
           <w:sz w:val="32"/>
           <w:szCs w:val="32"/>
         </w:rPr>
-        <w:t>‘do-while’</w:t>
+        <w:t>‘do-</w:t>
+      </w:r>
+      <w:proofErr w:type="spellStart"/>
+      <w:r>
+        <w:rPr>
+          <w:rFonts w:ascii="Times New Roman" w:hAnsi="Times New Roman" w:cs="Times New Roman"/>
+          <w:b/>
+          <w:bCs/>
+          <w:sz w:val="32"/>
+          <w:szCs w:val="32"/>
+        </w:rPr>
+        <w:t>while</w:t>
+      </w:r>
+      <w:proofErr w:type="spellEnd"/>
+      <w:r>
+        <w:rPr>
+          <w:rFonts w:ascii="Times New Roman" w:hAnsi="Times New Roman" w:cs="Times New Roman"/>
+          <w:b/>
+          <w:bCs/>
+          <w:sz w:val="32"/>
+          <w:szCs w:val="32"/>
+        </w:rPr>
+        <w:t>’</w:t>
       </w:r>
       <w:r>
         <w:rPr>
@@ -4571,7 +4631,25 @@
           <w:sz w:val="32"/>
           <w:szCs w:val="32"/>
         </w:rPr>
-        <w:t>En esta sección del código, se utiliza la estructura de datos de arboles binarios para implementar el sistema de inventario y gestión de medicamentos. Dichos árboles se utilizan para almacenar medicamentos disponibles en el inventario de la mascota, permitiendo la búsqueda, inserción y eliminación eficiente de elementos.</w:t>
+        <w:t xml:space="preserve">En esta sección del código, se utiliza la estructura de datos de </w:t>
+      </w:r>
+      <w:proofErr w:type="spellStart"/>
+      <w:r>
+        <w:rPr>
+          <w:rFonts w:ascii="Times New Roman" w:hAnsi="Times New Roman" w:cs="Times New Roman"/>
+          <w:sz w:val="32"/>
+          <w:szCs w:val="32"/>
+        </w:rPr>
+        <w:t>arboles</w:t>
+      </w:r>
+      <w:proofErr w:type="spellEnd"/>
+      <w:r>
+        <w:rPr>
+          <w:rFonts w:ascii="Times New Roman" w:hAnsi="Times New Roman" w:cs="Times New Roman"/>
+          <w:sz w:val="32"/>
+          <w:szCs w:val="32"/>
+        </w:rPr>
+        <w:t xml:space="preserve"> binarios para implementar el sistema de inventario y gestión de medicamentos. Dichos árboles se utilizan para almacenar medicamentos disponibles en el inventario de la mascota, permitiendo la búsqueda, inserción y eliminación eficiente de elementos.</w:t>
       </w:r>
     </w:p>
     <w:p>
@@ -4614,7 +4692,29 @@
           <w:sz w:val="32"/>
           <w:szCs w:val="32"/>
         </w:rPr>
-        <w:t>‘product’</w:t>
+        <w:t>‘</w:t>
+      </w:r>
+      <w:proofErr w:type="spellStart"/>
+      <w:r>
+        <w:rPr>
+          <w:rFonts w:ascii="Times New Roman" w:hAnsi="Times New Roman" w:cs="Times New Roman"/>
+          <w:b/>
+          <w:bCs/>
+          <w:sz w:val="32"/>
+          <w:szCs w:val="32"/>
+        </w:rPr>
+        <w:t>product</w:t>
+      </w:r>
+      <w:proofErr w:type="spellEnd"/>
+      <w:r>
+        <w:rPr>
+          <w:rFonts w:ascii="Times New Roman" w:hAnsi="Times New Roman" w:cs="Times New Roman"/>
+          <w:b/>
+          <w:bCs/>
+          <w:sz w:val="32"/>
+          <w:szCs w:val="32"/>
+        </w:rPr>
+        <w:t>’</w:t>
       </w:r>
       <w:r>
         <w:rPr>
@@ -4659,7 +4759,29 @@
           <w:sz w:val="32"/>
           <w:szCs w:val="32"/>
         </w:rPr>
-        <w:t xml:space="preserve">‘productName’: </w:t>
+        <w:t>‘</w:t>
+      </w:r>
+      <w:proofErr w:type="spellStart"/>
+      <w:r>
+        <w:rPr>
+          <w:rFonts w:ascii="Times New Roman" w:hAnsi="Times New Roman" w:cs="Times New Roman"/>
+          <w:b/>
+          <w:bCs/>
+          <w:sz w:val="32"/>
+          <w:szCs w:val="32"/>
+        </w:rPr>
+        <w:t>productName</w:t>
+      </w:r>
+      <w:proofErr w:type="spellEnd"/>
+      <w:r>
+        <w:rPr>
+          <w:rFonts w:ascii="Times New Roman" w:hAnsi="Times New Roman" w:cs="Times New Roman"/>
+          <w:b/>
+          <w:bCs/>
+          <w:sz w:val="32"/>
+          <w:szCs w:val="32"/>
+        </w:rPr>
+        <w:t xml:space="preserve">’: </w:t>
       </w:r>
       <w:r>
         <w:rPr>
@@ -4726,7 +4848,29 @@
           <w:sz w:val="32"/>
           <w:szCs w:val="32"/>
         </w:rPr>
-        <w:t xml:space="preserve">‘price’: </w:t>
+        <w:t>‘</w:t>
+      </w:r>
+      <w:proofErr w:type="spellStart"/>
+      <w:r>
+        <w:rPr>
+          <w:rFonts w:ascii="Times New Roman" w:hAnsi="Times New Roman" w:cs="Times New Roman"/>
+          <w:b/>
+          <w:bCs/>
+          <w:sz w:val="32"/>
+          <w:szCs w:val="32"/>
+        </w:rPr>
+        <w:t>price</w:t>
+      </w:r>
+      <w:proofErr w:type="spellEnd"/>
+      <w:r>
+        <w:rPr>
+          <w:rFonts w:ascii="Times New Roman" w:hAnsi="Times New Roman" w:cs="Times New Roman"/>
+          <w:b/>
+          <w:bCs/>
+          <w:sz w:val="32"/>
+          <w:szCs w:val="32"/>
+        </w:rPr>
+        <w:t xml:space="preserve">’: </w:t>
       </w:r>
       <w:r>
         <w:rPr>
@@ -4854,7 +4998,29 @@
           <w:sz w:val="32"/>
           <w:szCs w:val="32"/>
         </w:rPr>
-        <w:t>‘createNodePr’</w:t>
+        <w:t>‘</w:t>
+      </w:r>
+      <w:proofErr w:type="spellStart"/>
+      <w:r>
+        <w:rPr>
+          <w:rFonts w:ascii="Times New Roman" w:hAnsi="Times New Roman" w:cs="Times New Roman"/>
+          <w:b/>
+          <w:bCs/>
+          <w:sz w:val="32"/>
+          <w:szCs w:val="32"/>
+        </w:rPr>
+        <w:t>createNodePr</w:t>
+      </w:r>
+      <w:proofErr w:type="spellEnd"/>
+      <w:r>
+        <w:rPr>
+          <w:rFonts w:ascii="Times New Roman" w:hAnsi="Times New Roman" w:cs="Times New Roman"/>
+          <w:b/>
+          <w:bCs/>
+          <w:sz w:val="32"/>
+          <w:szCs w:val="32"/>
+        </w:rPr>
+        <w:t>’</w:t>
       </w:r>
       <w:r>
         <w:rPr>
@@ -4896,7 +5062,29 @@
           <w:sz w:val="32"/>
           <w:szCs w:val="32"/>
         </w:rPr>
-        <w:t xml:space="preserve">‘InsertNodePr’ </w:t>
+        <w:t>‘</w:t>
+      </w:r>
+      <w:proofErr w:type="spellStart"/>
+      <w:r>
+        <w:rPr>
+          <w:rFonts w:ascii="Times New Roman" w:hAnsi="Times New Roman" w:cs="Times New Roman"/>
+          <w:b/>
+          <w:bCs/>
+          <w:sz w:val="32"/>
+          <w:szCs w:val="32"/>
+        </w:rPr>
+        <w:t>InsertNodePr</w:t>
+      </w:r>
+      <w:proofErr w:type="spellEnd"/>
+      <w:r>
+        <w:rPr>
+          <w:rFonts w:ascii="Times New Roman" w:hAnsi="Times New Roman" w:cs="Times New Roman"/>
+          <w:b/>
+          <w:bCs/>
+          <w:sz w:val="32"/>
+          <w:szCs w:val="32"/>
+        </w:rPr>
+        <w:t xml:space="preserve">’ </w:t>
       </w:r>
       <w:r>
         <w:rPr>
@@ -4988,7 +5176,29 @@
           <w:sz w:val="32"/>
           <w:szCs w:val="32"/>
         </w:rPr>
-        <w:t xml:space="preserve">‘searchNode’ </w:t>
+        <w:t>‘</w:t>
+      </w:r>
+      <w:proofErr w:type="spellStart"/>
+      <w:r>
+        <w:rPr>
+          <w:rFonts w:ascii="Times New Roman" w:hAnsi="Times New Roman" w:cs="Times New Roman"/>
+          <w:b/>
+          <w:bCs/>
+          <w:sz w:val="32"/>
+          <w:szCs w:val="32"/>
+        </w:rPr>
+        <w:t>searchNode</w:t>
+      </w:r>
+      <w:proofErr w:type="spellEnd"/>
+      <w:r>
+        <w:rPr>
+          <w:rFonts w:ascii="Times New Roman" w:hAnsi="Times New Roman" w:cs="Times New Roman"/>
+          <w:b/>
+          <w:bCs/>
+          <w:sz w:val="32"/>
+          <w:szCs w:val="32"/>
+        </w:rPr>
+        <w:t xml:space="preserve">’ </w:t>
       </w:r>
       <w:r>
         <w:rPr>
@@ -5078,7 +5288,29 @@
           <w:sz w:val="32"/>
           <w:szCs w:val="32"/>
         </w:rPr>
-        <w:t xml:space="preserve">‘showInventoryPr’ </w:t>
+        <w:t>‘</w:t>
+      </w:r>
+      <w:proofErr w:type="spellStart"/>
+      <w:r>
+        <w:rPr>
+          <w:rFonts w:ascii="Times New Roman" w:hAnsi="Times New Roman" w:cs="Times New Roman"/>
+          <w:b/>
+          <w:bCs/>
+          <w:sz w:val="32"/>
+          <w:szCs w:val="32"/>
+        </w:rPr>
+        <w:t>showInventoryPr</w:t>
+      </w:r>
+      <w:proofErr w:type="spellEnd"/>
+      <w:r>
+        <w:rPr>
+          <w:rFonts w:ascii="Times New Roman" w:hAnsi="Times New Roman" w:cs="Times New Roman"/>
+          <w:b/>
+          <w:bCs/>
+          <w:sz w:val="32"/>
+          <w:szCs w:val="32"/>
+        </w:rPr>
+        <w:t xml:space="preserve">’ </w:t>
       </w:r>
       <w:r>
         <w:rPr>
@@ -5107,6 +5339,7 @@
         </w:rPr>
         <w:t xml:space="preserve">Recibe la raíz del árbol y realiza un recorrido </w:t>
       </w:r>
+      <w:proofErr w:type="spellStart"/>
       <w:r>
         <w:rPr>
           <w:rFonts w:ascii="Times New Roman" w:hAnsi="Times New Roman" w:cs="Times New Roman"/>
@@ -5117,6 +5350,7 @@
         </w:rPr>
         <w:t>inorden</w:t>
       </w:r>
+      <w:proofErr w:type="spellEnd"/>
       <w:r>
         <w:rPr>
           <w:rFonts w:ascii="Times New Roman" w:hAnsi="Times New Roman" w:cs="Times New Roman"/>
@@ -5167,7 +5401,29 @@
           <w:sz w:val="32"/>
           <w:szCs w:val="32"/>
         </w:rPr>
-        <w:t xml:space="preserve">‘deleteNodePr’ </w:t>
+        <w:t>‘</w:t>
+      </w:r>
+      <w:proofErr w:type="spellStart"/>
+      <w:r>
+        <w:rPr>
+          <w:rFonts w:ascii="Times New Roman" w:hAnsi="Times New Roman" w:cs="Times New Roman"/>
+          <w:b/>
+          <w:bCs/>
+          <w:sz w:val="32"/>
+          <w:szCs w:val="32"/>
+        </w:rPr>
+        <w:t>deleteNodePr</w:t>
+      </w:r>
+      <w:proofErr w:type="spellEnd"/>
+      <w:r>
+        <w:rPr>
+          <w:rFonts w:ascii="Times New Roman" w:hAnsi="Times New Roman" w:cs="Times New Roman"/>
+          <w:b/>
+          <w:bCs/>
+          <w:sz w:val="32"/>
+          <w:szCs w:val="32"/>
+        </w:rPr>
+        <w:t xml:space="preserve">’ </w:t>
       </w:r>
       <w:r>
         <w:rPr>
@@ -5326,7 +5582,29 @@
           <w:sz w:val="32"/>
           <w:szCs w:val="32"/>
         </w:rPr>
-        <w:t>‘consumeMedicine’</w:t>
+        <w:t>‘</w:t>
+      </w:r>
+      <w:proofErr w:type="spellStart"/>
+      <w:r>
+        <w:rPr>
+          <w:rFonts w:ascii="Times New Roman" w:hAnsi="Times New Roman" w:cs="Times New Roman"/>
+          <w:b/>
+          <w:bCs/>
+          <w:sz w:val="32"/>
+          <w:szCs w:val="32"/>
+        </w:rPr>
+        <w:t>consumeMedicine</w:t>
+      </w:r>
+      <w:proofErr w:type="spellEnd"/>
+      <w:r>
+        <w:rPr>
+          <w:rFonts w:ascii="Times New Roman" w:hAnsi="Times New Roman" w:cs="Times New Roman"/>
+          <w:b/>
+          <w:bCs/>
+          <w:sz w:val="32"/>
+          <w:szCs w:val="32"/>
+        </w:rPr>
+        <w:t>’</w:t>
       </w:r>
       <w:r>
         <w:rPr>
@@ -5450,7 +5728,29 @@
           <w:sz w:val="32"/>
           <w:szCs w:val="32"/>
         </w:rPr>
-        <w:t xml:space="preserve">‘healing’ </w:t>
+        <w:t>‘</w:t>
+      </w:r>
+      <w:proofErr w:type="spellStart"/>
+      <w:r>
+        <w:rPr>
+          <w:rFonts w:ascii="Times New Roman" w:hAnsi="Times New Roman" w:cs="Times New Roman"/>
+          <w:b/>
+          <w:bCs/>
+          <w:sz w:val="32"/>
+          <w:szCs w:val="32"/>
+        </w:rPr>
+        <w:t>healing</w:t>
+      </w:r>
+      <w:proofErr w:type="spellEnd"/>
+      <w:r>
+        <w:rPr>
+          <w:rFonts w:ascii="Times New Roman" w:hAnsi="Times New Roman" w:cs="Times New Roman"/>
+          <w:b/>
+          <w:bCs/>
+          <w:sz w:val="32"/>
+          <w:szCs w:val="32"/>
+        </w:rPr>
+        <w:t xml:space="preserve">’ </w:t>
       </w:r>
       <w:r>
         <w:rPr>
@@ -5479,6 +5779,7 @@
         </w:rPr>
         <w:t xml:space="preserve">El menú permite al usuario comprar medicamentos, mostrar el inventario, consumir medicamentos y salir del sistema. Se utiliza la estructura </w:t>
       </w:r>
+      <w:proofErr w:type="spellStart"/>
       <w:r>
         <w:rPr>
           <w:rFonts w:ascii="Times New Roman" w:hAnsi="Times New Roman" w:cs="Times New Roman"/>
@@ -5489,6 +5790,7 @@
         </w:rPr>
         <w:t>walletData</w:t>
       </w:r>
+      <w:proofErr w:type="spellEnd"/>
       <w:r>
         <w:rPr>
           <w:rFonts w:ascii="Times New Roman" w:hAnsi="Times New Roman" w:cs="Times New Roman"/>
@@ -5756,15 +6058,27 @@
           <w:szCs w:val="32"/>
         </w:rPr>
       </w:pPr>
-      <w:r>
-        <w:rPr>
-          <w:rFonts w:ascii="Times New Roman" w:hAnsi="Times New Roman" w:cs="Times New Roman"/>
-          <w:b/>
-          <w:bCs/>
-          <w:sz w:val="32"/>
-          <w:szCs w:val="32"/>
-        </w:rPr>
-        <w:t>AssetsData:</w:t>
+      <w:proofErr w:type="spellStart"/>
+      <w:r>
+        <w:rPr>
+          <w:rFonts w:ascii="Times New Roman" w:hAnsi="Times New Roman" w:cs="Times New Roman"/>
+          <w:b/>
+          <w:bCs/>
+          <w:sz w:val="32"/>
+          <w:szCs w:val="32"/>
+        </w:rPr>
+        <w:t>AssetsData</w:t>
+      </w:r>
+      <w:proofErr w:type="spellEnd"/>
+      <w:r>
+        <w:rPr>
+          <w:rFonts w:ascii="Times New Roman" w:hAnsi="Times New Roman" w:cs="Times New Roman"/>
+          <w:b/>
+          <w:bCs/>
+          <w:sz w:val="32"/>
+          <w:szCs w:val="32"/>
+        </w:rPr>
+        <w:t>:</w:t>
       </w:r>
       <w:r>
         <w:rPr>
@@ -5797,6 +6111,7 @@
           <w:szCs w:val="32"/>
         </w:rPr>
       </w:pPr>
+      <w:proofErr w:type="spellStart"/>
       <w:r>
         <w:rPr>
           <w:rFonts w:ascii="Times New Roman" w:hAnsi="Times New Roman" w:cs="Times New Roman"/>
@@ -5807,6 +6122,7 @@
         </w:rPr>
         <w:t>dataStateBars</w:t>
       </w:r>
+      <w:proofErr w:type="spellEnd"/>
       <w:r>
         <w:rPr>
           <w:rFonts w:ascii="Times New Roman" w:hAnsi="Times New Roman" w:cs="Times New Roman"/>
@@ -5830,6 +6146,7 @@
           <w:szCs w:val="32"/>
         </w:rPr>
       </w:pPr>
+      <w:proofErr w:type="spellStart"/>
       <w:r>
         <w:rPr>
           <w:rFonts w:ascii="Times New Roman" w:hAnsi="Times New Roman" w:cs="Times New Roman"/>
@@ -5840,6 +6157,7 @@
         </w:rPr>
         <w:t>elpasedTime</w:t>
       </w:r>
+      <w:proofErr w:type="spellEnd"/>
       <w:r>
         <w:rPr>
           <w:rFonts w:ascii="Times New Roman" w:hAnsi="Times New Roman" w:cs="Times New Roman"/>
@@ -5871,6 +6189,7 @@
           <w:szCs w:val="32"/>
         </w:rPr>
       </w:pPr>
+      <w:proofErr w:type="spellStart"/>
       <w:r>
         <w:rPr>
           <w:rFonts w:ascii="Times New Roman" w:hAnsi="Times New Roman" w:cs="Times New Roman"/>
@@ -5881,6 +6200,7 @@
         </w:rPr>
         <w:t>walletData</w:t>
       </w:r>
+      <w:proofErr w:type="spellEnd"/>
       <w:r>
         <w:rPr>
           <w:rFonts w:ascii="Times New Roman" w:hAnsi="Times New Roman" w:cs="Times New Roman"/>
@@ -5920,6 +6240,7 @@
           <w:szCs w:val="32"/>
         </w:rPr>
       </w:pPr>
+      <w:proofErr w:type="spellStart"/>
       <w:r>
         <w:rPr>
           <w:rFonts w:ascii="Times New Roman" w:hAnsi="Times New Roman" w:cs="Times New Roman"/>
@@ -5930,6 +6251,7 @@
         </w:rPr>
         <w:t>node</w:t>
       </w:r>
+      <w:proofErr w:type="spellEnd"/>
       <w:r>
         <w:rPr>
           <w:rFonts w:ascii="Times New Roman" w:hAnsi="Times New Roman" w:cs="Times New Roman"/>
@@ -5953,6 +6275,7 @@
           <w:szCs w:val="32"/>
         </w:rPr>
       </w:pPr>
+      <w:proofErr w:type="spellStart"/>
       <w:r>
         <w:rPr>
           <w:rFonts w:ascii="Times New Roman" w:hAnsi="Times New Roman" w:cs="Times New Roman"/>
@@ -5963,6 +6286,7 @@
         </w:rPr>
         <w:t>product</w:t>
       </w:r>
+      <w:proofErr w:type="spellEnd"/>
       <w:r>
         <w:rPr>
           <w:rFonts w:ascii="Times New Roman" w:hAnsi="Times New Roman" w:cs="Times New Roman"/>
@@ -6004,6 +6328,7 @@
           <w:szCs w:val="32"/>
         </w:rPr>
       </w:pPr>
+      <w:proofErr w:type="spellStart"/>
       <w:r>
         <w:rPr>
           <w:rFonts w:ascii="Times New Roman" w:hAnsi="Times New Roman" w:cs="Times New Roman"/>
@@ -6014,6 +6339,7 @@
         </w:rPr>
         <w:t>question</w:t>
       </w:r>
+      <w:proofErr w:type="spellEnd"/>
       <w:r>
         <w:rPr>
           <w:rFonts w:ascii="Times New Roman" w:hAnsi="Times New Roman" w:cs="Times New Roman"/>
@@ -6065,6 +6391,7 @@
           <w:szCs w:val="32"/>
         </w:rPr>
       </w:pPr>
+      <w:proofErr w:type="spellStart"/>
       <w:r>
         <w:rPr>
           <w:rFonts w:ascii="Times New Roman" w:hAnsi="Times New Roman" w:cs="Times New Roman"/>
@@ -6075,6 +6402,7 @@
         </w:rPr>
         <w:t>firstTime</w:t>
       </w:r>
+      <w:proofErr w:type="spellEnd"/>
       <w:r>
         <w:rPr>
           <w:rFonts w:ascii="Times New Roman" w:hAnsi="Times New Roman" w:cs="Times New Roman"/>
@@ -6106,6 +6434,7 @@
           <w:szCs w:val="32"/>
         </w:rPr>
       </w:pPr>
+      <w:proofErr w:type="spellStart"/>
       <w:r>
         <w:rPr>
           <w:rFonts w:ascii="Times New Roman" w:hAnsi="Times New Roman" w:cs="Times New Roman"/>
@@ -6116,6 +6445,7 @@
         </w:rPr>
         <w:t>assetsLoad</w:t>
       </w:r>
+      <w:proofErr w:type="spellEnd"/>
       <w:r>
         <w:rPr>
           <w:rFonts w:ascii="Times New Roman" w:hAnsi="Times New Roman" w:cs="Times New Roman"/>
@@ -6147,6 +6477,7 @@
           <w:szCs w:val="32"/>
         </w:rPr>
       </w:pPr>
+      <w:proofErr w:type="spellStart"/>
       <w:r>
         <w:rPr>
           <w:rFonts w:ascii="Times New Roman" w:hAnsi="Times New Roman" w:cs="Times New Roman"/>
@@ -6157,6 +6488,7 @@
         </w:rPr>
         <w:t>timeConverter</w:t>
       </w:r>
+      <w:proofErr w:type="spellEnd"/>
       <w:r>
         <w:rPr>
           <w:rFonts w:ascii="Times New Roman" w:hAnsi="Times New Roman" w:cs="Times New Roman"/>
@@ -6165,6 +6497,7 @@
         </w:rPr>
         <w:t xml:space="preserve">: convierte los segundos de la variable </w:t>
       </w:r>
+      <w:proofErr w:type="spellStart"/>
       <w:r>
         <w:rPr>
           <w:rFonts w:ascii="Times New Roman" w:hAnsi="Times New Roman" w:cs="Times New Roman"/>
@@ -6175,6 +6508,7 @@
         </w:rPr>
         <w:t>timeResult</w:t>
       </w:r>
+      <w:proofErr w:type="spellEnd"/>
       <w:r>
         <w:rPr>
           <w:rFonts w:ascii="Times New Roman" w:hAnsi="Times New Roman" w:cs="Times New Roman"/>
@@ -6183,6 +6517,7 @@
         </w:rPr>
         <w:t xml:space="preserve"> de la función </w:t>
       </w:r>
+      <w:proofErr w:type="spellStart"/>
       <w:r>
         <w:rPr>
           <w:rFonts w:ascii="Times New Roman" w:hAnsi="Times New Roman" w:cs="Times New Roman"/>
@@ -6193,6 +6528,7 @@
         </w:rPr>
         <w:t>lastOpenGetterAndSaver</w:t>
       </w:r>
+      <w:proofErr w:type="spellEnd"/>
       <w:r>
         <w:rPr>
           <w:rFonts w:ascii="Times New Roman" w:hAnsi="Times New Roman" w:cs="Times New Roman"/>
@@ -6201,6 +6537,7 @@
         </w:rPr>
         <w:t xml:space="preserve"> horas/minutos/segundos y almacena los datos procesados en la estructura </w:t>
       </w:r>
+      <w:proofErr w:type="spellStart"/>
       <w:r>
         <w:rPr>
           <w:rFonts w:ascii="Times New Roman" w:hAnsi="Times New Roman" w:cs="Times New Roman"/>
@@ -6211,6 +6548,7 @@
         </w:rPr>
         <w:t>elapsedTime</w:t>
       </w:r>
+      <w:proofErr w:type="spellEnd"/>
       <w:r>
         <w:rPr>
           <w:rFonts w:ascii="Times New Roman" w:hAnsi="Times New Roman" w:cs="Times New Roman"/>
@@ -6236,6 +6574,7 @@
           <w:szCs w:val="32"/>
         </w:rPr>
       </w:pPr>
+      <w:proofErr w:type="spellStart"/>
       <w:r>
         <w:rPr>
           <w:rFonts w:ascii="Times New Roman" w:hAnsi="Times New Roman" w:cs="Times New Roman"/>
@@ -6246,6 +6585,7 @@
         </w:rPr>
         <w:t>stateBarsGetterAndSaver</w:t>
       </w:r>
+      <w:proofErr w:type="spellEnd"/>
       <w:r>
         <w:rPr>
           <w:rFonts w:ascii="Times New Roman" w:hAnsi="Times New Roman" w:cs="Times New Roman"/>
@@ -6277,6 +6617,7 @@
           <w:szCs w:val="32"/>
         </w:rPr>
       </w:pPr>
+      <w:proofErr w:type="spellStart"/>
       <w:r>
         <w:rPr>
           <w:rFonts w:ascii="Times New Roman" w:hAnsi="Times New Roman" w:cs="Times New Roman"/>
@@ -6287,6 +6628,7 @@
         </w:rPr>
         <w:t>alimentation</w:t>
       </w:r>
+      <w:proofErr w:type="spellEnd"/>
       <w:r>
         <w:rPr>
           <w:rFonts w:ascii="Times New Roman" w:hAnsi="Times New Roman" w:cs="Times New Roman"/>
@@ -6318,6 +6660,7 @@
           <w:szCs w:val="32"/>
         </w:rPr>
       </w:pPr>
+      <w:proofErr w:type="spellStart"/>
       <w:r>
         <w:rPr>
           <w:rFonts w:ascii="Times New Roman" w:hAnsi="Times New Roman" w:cs="Times New Roman"/>
@@ -6328,6 +6671,7 @@
         </w:rPr>
         <w:t>healing</w:t>
       </w:r>
+      <w:proofErr w:type="spellEnd"/>
       <w:r>
         <w:rPr>
           <w:rFonts w:ascii="Times New Roman" w:hAnsi="Times New Roman" w:cs="Times New Roman"/>
@@ -6375,6 +6719,7 @@
           <w:szCs w:val="32"/>
         </w:rPr>
       </w:pPr>
+      <w:proofErr w:type="spellStart"/>
       <w:r>
         <w:rPr>
           <w:rFonts w:ascii="Times New Roman" w:hAnsi="Times New Roman" w:cs="Times New Roman"/>
@@ -6385,6 +6730,7 @@
         </w:rPr>
         <w:t>colorBar</w:t>
       </w:r>
+      <w:proofErr w:type="spellEnd"/>
       <w:r>
         <w:rPr>
           <w:rFonts w:ascii="Times New Roman" w:hAnsi="Times New Roman" w:cs="Times New Roman"/>
@@ -6404,24 +6750,58 @@
           <w:szCs w:val="32"/>
         </w:rPr>
       </w:pPr>
-      <w:r>
-        <w:rPr>
-          <w:rFonts w:ascii="Times New Roman" w:hAnsi="Times New Roman" w:cs="Times New Roman"/>
-          <w:sz w:val="32"/>
-          <w:szCs w:val="32"/>
-        </w:rPr>
-        <w:t xml:space="preserve">Ej: la propiedad </w:t>
-      </w:r>
-      <w:r>
-        <w:rPr>
-          <w:rFonts w:ascii="Times New Roman" w:hAnsi="Times New Roman" w:cs="Times New Roman"/>
-          <w:b/>
-          <w:bCs/>
-          <w:sz w:val="32"/>
-          <w:szCs w:val="32"/>
-        </w:rPr>
-        <w:t>ptrDataStateBars-&gt;health</w:t>
-      </w:r>
+      <w:proofErr w:type="spellStart"/>
+      <w:r>
+        <w:rPr>
+          <w:rFonts w:ascii="Times New Roman" w:hAnsi="Times New Roman" w:cs="Times New Roman"/>
+          <w:sz w:val="32"/>
+          <w:szCs w:val="32"/>
+        </w:rPr>
+        <w:t>Ej</w:t>
+      </w:r>
+      <w:proofErr w:type="spellEnd"/>
+      <w:r>
+        <w:rPr>
+          <w:rFonts w:ascii="Times New Roman" w:hAnsi="Times New Roman" w:cs="Times New Roman"/>
+          <w:sz w:val="32"/>
+          <w:szCs w:val="32"/>
+        </w:rPr>
+        <w:t xml:space="preserve">: la propiedad </w:t>
+      </w:r>
+      <w:proofErr w:type="spellStart"/>
+      <w:r>
+        <w:rPr>
+          <w:rFonts w:ascii="Times New Roman" w:hAnsi="Times New Roman" w:cs="Times New Roman"/>
+          <w:b/>
+          <w:bCs/>
+          <w:sz w:val="32"/>
+          <w:szCs w:val="32"/>
+        </w:rPr>
+        <w:t>ptrDataStateBars</w:t>
+      </w:r>
+      <w:proofErr w:type="spellEnd"/>
+      <w:r>
+        <w:rPr>
+          <w:rFonts w:ascii="Times New Roman" w:hAnsi="Times New Roman" w:cs="Times New Roman"/>
+          <w:b/>
+          <w:bCs/>
+          <w:sz w:val="32"/>
+          <w:szCs w:val="32"/>
+        </w:rPr>
+        <w:t>-&gt;</w:t>
+      </w:r>
+      <w:proofErr w:type="spellStart"/>
+      <w:r>
+        <w:rPr>
+          <w:rFonts w:ascii="Times New Roman" w:hAnsi="Times New Roman" w:cs="Times New Roman"/>
+          <w:b/>
+          <w:bCs/>
+          <w:sz w:val="32"/>
+          <w:szCs w:val="32"/>
+        </w:rPr>
+        <w:t>health</w:t>
+      </w:r>
+      <w:proofErr w:type="spellEnd"/>
       <w:r>
         <w:rPr>
           <w:rFonts w:ascii="Times New Roman" w:hAnsi="Times New Roman" w:cs="Times New Roman"/>
@@ -6453,6 +6833,7 @@
           <w:szCs w:val="32"/>
         </w:rPr>
       </w:pPr>
+      <w:proofErr w:type="spellStart"/>
       <w:r>
         <w:rPr>
           <w:rFonts w:ascii="Times New Roman" w:hAnsi="Times New Roman" w:cs="Times New Roman"/>
@@ -6464,6 +6845,7 @@
         <w:lastRenderedPageBreak/>
         <w:t>drawBars</w:t>
       </w:r>
+      <w:proofErr w:type="spellEnd"/>
       <w:r>
         <w:rPr>
           <w:rFonts w:ascii="Times New Roman" w:hAnsi="Times New Roman" w:cs="Times New Roman"/>
@@ -6511,6 +6893,7 @@
           <w:szCs w:val="32"/>
         </w:rPr>
       </w:pPr>
+      <w:proofErr w:type="spellStart"/>
       <w:r>
         <w:rPr>
           <w:rFonts w:ascii="Times New Roman" w:hAnsi="Times New Roman" w:cs="Times New Roman"/>
@@ -6521,6 +6904,7 @@
         </w:rPr>
         <w:t>showStateBars</w:t>
       </w:r>
+      <w:proofErr w:type="spellEnd"/>
       <w:r>
         <w:rPr>
           <w:rFonts w:ascii="Times New Roman" w:hAnsi="Times New Roman" w:cs="Times New Roman"/>
@@ -6568,6 +6952,7 @@
           <w:szCs w:val="32"/>
         </w:rPr>
       </w:pPr>
+      <w:proofErr w:type="spellStart"/>
       <w:r>
         <w:rPr>
           <w:rFonts w:ascii="Times New Roman" w:hAnsi="Times New Roman" w:cs="Times New Roman"/>
@@ -6578,6 +6963,7 @@
         </w:rPr>
         <w:t>randomPhrases</w:t>
       </w:r>
+      <w:proofErr w:type="spellEnd"/>
       <w:r>
         <w:rPr>
           <w:rFonts w:ascii="Times New Roman" w:hAnsi="Times New Roman" w:cs="Times New Roman"/>
@@ -6637,6 +7023,7 @@
           <w:szCs w:val="32"/>
         </w:rPr>
       </w:pPr>
+      <w:proofErr w:type="spellStart"/>
       <w:r>
         <w:rPr>
           <w:rFonts w:ascii="Times New Roman" w:hAnsi="Times New Roman" w:cs="Times New Roman"/>
@@ -6647,6 +7034,7 @@
         </w:rPr>
         <w:t>splashScreen</w:t>
       </w:r>
+      <w:proofErr w:type="spellEnd"/>
       <w:r>
         <w:rPr>
           <w:rFonts w:ascii="Times New Roman" w:hAnsi="Times New Roman" w:cs="Times New Roman"/>
@@ -6678,6 +7066,7 @@
           <w:szCs w:val="32"/>
         </w:rPr>
       </w:pPr>
+      <w:proofErr w:type="spellStart"/>
       <w:r>
         <w:rPr>
           <w:rFonts w:ascii="Times New Roman" w:hAnsi="Times New Roman" w:cs="Times New Roman"/>
@@ -6688,6 +7077,7 @@
         </w:rPr>
         <w:t>showAvatar</w:t>
       </w:r>
+      <w:proofErr w:type="spellEnd"/>
       <w:r>
         <w:rPr>
           <w:rFonts w:ascii="Times New Roman" w:hAnsi="Times New Roman" w:cs="Times New Roman"/>
@@ -6719,6 +7109,7 @@
           <w:szCs w:val="32"/>
         </w:rPr>
       </w:pPr>
+      <w:proofErr w:type="spellStart"/>
       <w:r>
         <w:rPr>
           <w:rFonts w:ascii="Times New Roman" w:hAnsi="Times New Roman" w:cs="Times New Roman"/>
@@ -6729,6 +7120,7 @@
         </w:rPr>
         <w:t>randomPetName</w:t>
       </w:r>
+      <w:proofErr w:type="spellEnd"/>
       <w:r>
         <w:rPr>
           <w:rFonts w:ascii="Times New Roman" w:hAnsi="Times New Roman" w:cs="Times New Roman"/>
@@ -6768,6 +7160,7 @@
         </w:rPr>
         <w:t>-</w:t>
       </w:r>
+      <w:proofErr w:type="spellStart"/>
       <w:r>
         <w:rPr>
           <w:rFonts w:ascii="Times New Roman" w:hAnsi="Times New Roman" w:cs="Times New Roman"/>
@@ -6778,6 +7171,7 @@
         </w:rPr>
         <w:t>settings</w:t>
       </w:r>
+      <w:proofErr w:type="spellEnd"/>
       <w:r>
         <w:rPr>
           <w:rFonts w:ascii="Times New Roman" w:hAnsi="Times New Roman" w:cs="Times New Roman"/>
@@ -6786,6 +7180,7 @@
         </w:rPr>
         <w:t xml:space="preserve">:  permite modificar los ajustes del archivo </w:t>
       </w:r>
+      <w:proofErr w:type="spellStart"/>
       <w:r>
         <w:rPr>
           <w:rFonts w:ascii="Times New Roman" w:hAnsi="Times New Roman" w:cs="Times New Roman"/>
@@ -6796,6 +7191,7 @@
         </w:rPr>
         <w:t>assets</w:t>
       </w:r>
+      <w:proofErr w:type="spellEnd"/>
       <w:r>
         <w:rPr>
           <w:rFonts w:ascii="Times New Roman" w:hAnsi="Times New Roman" w:cs="Times New Roman"/>
@@ -6804,6 +7200,7 @@
         </w:rPr>
         <w:t>, luego de ejecutada la función debe recargar la estructura "</w:t>
       </w:r>
+      <w:proofErr w:type="spellStart"/>
       <w:r>
         <w:rPr>
           <w:rFonts w:ascii="Times New Roman" w:hAnsi="Times New Roman" w:cs="Times New Roman"/>
@@ -6814,6 +7211,7 @@
         </w:rPr>
         <w:t>AssetsData</w:t>
       </w:r>
+      <w:proofErr w:type="spellEnd"/>
       <w:r>
         <w:rPr>
           <w:rFonts w:ascii="Times New Roman" w:hAnsi="Times New Roman" w:cs="Times New Roman"/>
@@ -6822,6 +7220,7 @@
         </w:rPr>
         <w:t xml:space="preserve">" tiene dos modos, </w:t>
       </w:r>
+      <w:proofErr w:type="spellStart"/>
       <w:r>
         <w:rPr>
           <w:rFonts w:ascii="Times New Roman" w:hAnsi="Times New Roman" w:cs="Times New Roman"/>
@@ -6832,6 +7231,7 @@
         </w:rPr>
         <w:t>mode</w:t>
       </w:r>
+      <w:proofErr w:type="spellEnd"/>
       <w:r>
         <w:rPr>
           <w:rFonts w:ascii="Times New Roman" w:hAnsi="Times New Roman" w:cs="Times New Roman"/>
@@ -6840,6 +7240,7 @@
         </w:rPr>
         <w:t xml:space="preserve"> = 1 permite modificar los valores / </w:t>
       </w:r>
+      <w:proofErr w:type="spellStart"/>
       <w:r>
         <w:rPr>
           <w:rFonts w:ascii="Times New Roman" w:hAnsi="Times New Roman" w:cs="Times New Roman"/>
@@ -6850,6 +7251,7 @@
         </w:rPr>
         <w:t>mode</w:t>
       </w:r>
+      <w:proofErr w:type="spellEnd"/>
       <w:r>
         <w:rPr>
           <w:rFonts w:ascii="Times New Roman" w:hAnsi="Times New Roman" w:cs="Times New Roman"/>
@@ -6881,6 +7283,7 @@
           <w:szCs w:val="32"/>
         </w:rPr>
       </w:pPr>
+      <w:proofErr w:type="spellStart"/>
       <w:r>
         <w:rPr>
           <w:rFonts w:ascii="Times New Roman" w:hAnsi="Times New Roman" w:cs="Times New Roman"/>
@@ -6891,6 +7294,7 @@
         </w:rPr>
         <w:t>walletGetterAndSaver</w:t>
       </w:r>
+      <w:proofErr w:type="spellEnd"/>
       <w:r>
         <w:rPr>
           <w:rFonts w:ascii="Times New Roman" w:hAnsi="Times New Roman" w:cs="Times New Roman"/>
@@ -6899,6 +7303,7 @@
         </w:rPr>
         <w:t xml:space="preserve">: guarda o carga la cantidad de monedas del usuario; </w:t>
       </w:r>
+      <w:proofErr w:type="spellStart"/>
       <w:r>
         <w:rPr>
           <w:rFonts w:ascii="Times New Roman" w:hAnsi="Times New Roman" w:cs="Times New Roman"/>
@@ -6909,6 +7314,7 @@
         </w:rPr>
         <w:t>mode</w:t>
       </w:r>
+      <w:proofErr w:type="spellEnd"/>
       <w:r>
         <w:rPr>
           <w:rFonts w:ascii="Times New Roman" w:hAnsi="Times New Roman" w:cs="Times New Roman"/>
@@ -6917,6 +7323,7 @@
         </w:rPr>
         <w:t xml:space="preserve"> = 1 guarda la información en el archivo wallet.txt, </w:t>
       </w:r>
+      <w:proofErr w:type="spellStart"/>
       <w:r>
         <w:rPr>
           <w:rFonts w:ascii="Times New Roman" w:hAnsi="Times New Roman" w:cs="Times New Roman"/>
@@ -6927,6 +7334,7 @@
         </w:rPr>
         <w:t>mode</w:t>
       </w:r>
+      <w:proofErr w:type="spellEnd"/>
       <w:r>
         <w:rPr>
           <w:rFonts w:ascii="Times New Roman" w:hAnsi="Times New Roman" w:cs="Times New Roman"/>
@@ -6958,6 +7366,7 @@
           <w:szCs w:val="32"/>
         </w:rPr>
       </w:pPr>
+      <w:proofErr w:type="spellStart"/>
       <w:r>
         <w:rPr>
           <w:rFonts w:ascii="Times New Roman" w:hAnsi="Times New Roman" w:cs="Times New Roman"/>
@@ -6968,6 +7377,7 @@
         </w:rPr>
         <w:t>stateBarsDecrement</w:t>
       </w:r>
+      <w:proofErr w:type="spellEnd"/>
       <w:r>
         <w:rPr>
           <w:rFonts w:ascii="Times New Roman" w:hAnsi="Times New Roman" w:cs="Times New Roman"/>
@@ -6999,6 +7409,7 @@
           <w:szCs w:val="32"/>
         </w:rPr>
       </w:pPr>
+      <w:proofErr w:type="spellStart"/>
       <w:r>
         <w:rPr>
           <w:rFonts w:ascii="Times New Roman" w:hAnsi="Times New Roman" w:cs="Times New Roman"/>
@@ -7009,6 +7420,7 @@
         </w:rPr>
         <w:t>deathScreen</w:t>
       </w:r>
+      <w:proofErr w:type="spellEnd"/>
       <w:r>
         <w:rPr>
           <w:rFonts w:ascii="Times New Roman" w:hAnsi="Times New Roman" w:cs="Times New Roman"/>
@@ -7081,6 +7493,7 @@
           <w:szCs w:val="32"/>
         </w:rPr>
       </w:pPr>
+      <w:proofErr w:type="spellStart"/>
       <w:r>
         <w:rPr>
           <w:rFonts w:ascii="Times New Roman" w:hAnsi="Times New Roman" w:cs="Times New Roman"/>
@@ -7091,6 +7504,7 @@
         </w:rPr>
         <w:t>gameExecute</w:t>
       </w:r>
+      <w:proofErr w:type="spellEnd"/>
       <w:r>
         <w:rPr>
           <w:rFonts w:ascii="Times New Roman" w:hAnsi="Times New Roman" w:cs="Times New Roman"/>
@@ -7122,6 +7536,7 @@
           <w:szCs w:val="32"/>
         </w:rPr>
       </w:pPr>
+      <w:proofErr w:type="spellStart"/>
       <w:r>
         <w:rPr>
           <w:rFonts w:ascii="Times New Roman" w:hAnsi="Times New Roman" w:cs="Times New Roman"/>
@@ -7132,6 +7547,7 @@
         </w:rPr>
         <w:t>sickPet</w:t>
       </w:r>
+      <w:proofErr w:type="spellEnd"/>
       <w:r>
         <w:rPr>
           <w:rFonts w:ascii="Times New Roman" w:hAnsi="Times New Roman" w:cs="Times New Roman"/>
@@ -7140,6 +7556,7 @@
         </w:rPr>
         <w:t xml:space="preserve">: dependiendo del número generado, la mascota se enferma o no, si se enferma, se guarda uno en el archivo </w:t>
       </w:r>
+      <w:proofErr w:type="spellStart"/>
       <w:r>
         <w:rPr>
           <w:rFonts w:ascii="Times New Roman" w:hAnsi="Times New Roman" w:cs="Times New Roman"/>
@@ -7150,6 +7567,7 @@
         </w:rPr>
         <w:t>sick</w:t>
       </w:r>
+      <w:proofErr w:type="spellEnd"/>
       <w:r>
         <w:rPr>
           <w:rFonts w:ascii="Times New Roman" w:hAnsi="Times New Roman" w:cs="Times New Roman"/>
@@ -7187,6 +7605,7 @@
         </w:rPr>
         <w:t xml:space="preserve"> la función se encarga de leer el estado desde el archivo </w:t>
       </w:r>
+      <w:proofErr w:type="spellStart"/>
       <w:r>
         <w:rPr>
           <w:rFonts w:ascii="Times New Roman" w:hAnsi="Times New Roman" w:cs="Times New Roman"/>
@@ -7197,6 +7616,7 @@
         </w:rPr>
         <w:t>sickPet</w:t>
       </w:r>
+      <w:proofErr w:type="spellEnd"/>
       <w:r>
         <w:rPr>
           <w:rFonts w:ascii="Times New Roman" w:hAnsi="Times New Roman" w:cs="Times New Roman"/>
@@ -7253,6 +7673,7 @@
         </w:rPr>
         <w:t xml:space="preserve">si no que solo se crea un puntero en el </w:t>
       </w:r>
+      <w:proofErr w:type="spellStart"/>
       <w:r>
         <w:rPr>
           <w:rFonts w:ascii="Times New Roman" w:hAnsi="Times New Roman" w:cs="Times New Roman"/>
@@ -7263,6 +7684,7 @@
         </w:rPr>
         <w:t>main</w:t>
       </w:r>
+      <w:proofErr w:type="spellEnd"/>
       <w:r>
         <w:rPr>
           <w:rFonts w:ascii="Times New Roman" w:hAnsi="Times New Roman" w:cs="Times New Roman"/>
@@ -7279,6 +7701,7 @@
         </w:rPr>
         <w:t xml:space="preserve"> [</w:t>
       </w:r>
+      <w:proofErr w:type="spellStart"/>
       <w:r>
         <w:rPr>
           <w:rFonts w:ascii="Times New Roman" w:hAnsi="Times New Roman" w:cs="Times New Roman"/>
@@ -7289,6 +7712,7 @@
         </w:rPr>
         <w:t>mode</w:t>
       </w:r>
+      <w:proofErr w:type="spellEnd"/>
       <w:r>
         <w:rPr>
           <w:rFonts w:ascii="Times New Roman" w:hAnsi="Times New Roman" w:cs="Times New Roman"/>
@@ -7297,6 +7721,7 @@
         </w:rPr>
         <w:t xml:space="preserve"> 0 = lee </w:t>
       </w:r>
+      <w:proofErr w:type="spellStart"/>
       <w:r>
         <w:rPr>
           <w:rFonts w:ascii="Times New Roman" w:hAnsi="Times New Roman" w:cs="Times New Roman"/>
@@ -7307,6 +7732,7 @@
         </w:rPr>
         <w:t>mode</w:t>
       </w:r>
+      <w:proofErr w:type="spellEnd"/>
       <w:r>
         <w:rPr>
           <w:rFonts w:ascii="Times New Roman" w:hAnsi="Times New Roman" w:cs="Times New Roman"/>
@@ -7338,6 +7764,7 @@
           <w:szCs w:val="32"/>
         </w:rPr>
       </w:pPr>
+      <w:proofErr w:type="spellStart"/>
       <w:r>
         <w:rPr>
           <w:rFonts w:ascii="Times New Roman" w:hAnsi="Times New Roman" w:cs="Times New Roman"/>
@@ -7348,6 +7775,7 @@
         </w:rPr>
         <w:t>separateQuestionsAnswers</w:t>
       </w:r>
+      <w:proofErr w:type="spellEnd"/>
       <w:r>
         <w:rPr>
           <w:rFonts w:ascii="Times New Roman" w:hAnsi="Times New Roman" w:cs="Times New Roman"/>
@@ -7372,6 +7800,7 @@
         </w:rPr>
         <w:t xml:space="preserve">La función </w:t>
       </w:r>
+      <w:proofErr w:type="spellStart"/>
       <w:r>
         <w:rPr>
           <w:rFonts w:ascii="Times New Roman" w:hAnsi="Times New Roman" w:cs="Times New Roman"/>
@@ -7382,13 +7811,32 @@
         </w:rPr>
         <w:t>strlok</w:t>
       </w:r>
-      <w:r>
-        <w:rPr>
-          <w:rFonts w:ascii="Times New Roman" w:hAnsi="Times New Roman" w:cs="Times New Roman"/>
-          <w:sz w:val="32"/>
-          <w:szCs w:val="32"/>
-        </w:rPr>
-        <w:t xml:space="preserve"> divide la cadena en subcadenas utilizando un delimitador específico.</w:t>
+      <w:proofErr w:type="spellEnd"/>
+      <w:r>
+        <w:rPr>
+          <w:rFonts w:ascii="Times New Roman" w:hAnsi="Times New Roman" w:cs="Times New Roman"/>
+          <w:sz w:val="32"/>
+          <w:szCs w:val="32"/>
+        </w:rPr>
+        <w:t xml:space="preserve"> divide la cadena en </w:t>
+      </w:r>
+      <w:proofErr w:type="spellStart"/>
+      <w:r>
+        <w:rPr>
+          <w:rFonts w:ascii="Times New Roman" w:hAnsi="Times New Roman" w:cs="Times New Roman"/>
+          <w:sz w:val="32"/>
+          <w:szCs w:val="32"/>
+        </w:rPr>
+        <w:t>subcadenas</w:t>
+      </w:r>
+      <w:proofErr w:type="spellEnd"/>
+      <w:r>
+        <w:rPr>
+          <w:rFonts w:ascii="Times New Roman" w:hAnsi="Times New Roman" w:cs="Times New Roman"/>
+          <w:sz w:val="32"/>
+          <w:szCs w:val="32"/>
+        </w:rPr>
+        <w:t xml:space="preserve"> utilizando un delimitador específico.</w:t>
       </w:r>
     </w:p>
     <w:p>
@@ -7405,6 +7853,7 @@
           <w:szCs w:val="32"/>
         </w:rPr>
       </w:pPr>
+      <w:proofErr w:type="spellStart"/>
       <w:r>
         <w:rPr>
           <w:rFonts w:ascii="Times New Roman" w:hAnsi="Times New Roman" w:cs="Times New Roman"/>
@@ -7416,6 +7865,7 @@
         <w:lastRenderedPageBreak/>
         <w:t>generateRandomNumber</w:t>
       </w:r>
+      <w:proofErr w:type="spellEnd"/>
       <w:r>
         <w:rPr>
           <w:rFonts w:ascii="Times New Roman" w:hAnsi="Times New Roman" w:cs="Times New Roman"/>
@@ -7458,6 +7908,7 @@
         </w:rPr>
         <w:t xml:space="preserve"> y </w:t>
       </w:r>
+      <w:proofErr w:type="spellStart"/>
       <w:r>
         <w:rPr>
           <w:rFonts w:ascii="Times New Roman" w:hAnsi="Times New Roman" w:cs="Times New Roman"/>
@@ -7468,6 +7919,7 @@
         </w:rPr>
         <w:t>max</w:t>
       </w:r>
+      <w:proofErr w:type="spellEnd"/>
       <w:r>
         <w:rPr>
           <w:rFonts w:ascii="Times New Roman" w:hAnsi="Times New Roman" w:cs="Times New Roman"/>
@@ -7519,6 +7971,7 @@
           <w:szCs w:val="32"/>
         </w:rPr>
       </w:pPr>
+      <w:proofErr w:type="spellStart"/>
       <w:r>
         <w:rPr>
           <w:rFonts w:ascii="Times New Roman" w:hAnsi="Times New Roman" w:cs="Times New Roman"/>
@@ -7549,6 +8002,7 @@
         </w:rPr>
         <w:t>c</w:t>
       </w:r>
+      <w:proofErr w:type="spellEnd"/>
       <w:r>
         <w:rPr>
           <w:rFonts w:ascii="Times New Roman" w:hAnsi="Times New Roman" w:cs="Times New Roman"/>
@@ -7580,6 +8034,7 @@
           <w:szCs w:val="32"/>
         </w:rPr>
       </w:pPr>
+      <w:proofErr w:type="spellStart"/>
       <w:r>
         <w:rPr>
           <w:rFonts w:ascii="Times New Roman" w:hAnsi="Times New Roman" w:cs="Times New Roman"/>
@@ -7590,6 +8045,7 @@
         </w:rPr>
         <w:t>triviaMind.c</w:t>
       </w:r>
+      <w:proofErr w:type="spellEnd"/>
       <w:r>
         <w:rPr>
           <w:rFonts w:ascii="Times New Roman" w:hAnsi="Times New Roman" w:cs="Times New Roman"/>
@@ -7995,6 +8451,7 @@
         </w:rPr>
         <w:t xml:space="preserve">: Contiene los datos de las preguntas y respuestas referidos al minijuego </w:t>
       </w:r>
+      <w:proofErr w:type="spellStart"/>
       <w:r>
         <w:rPr>
           <w:rFonts w:ascii="Times New Roman" w:hAnsi="Times New Roman" w:cs="Times New Roman"/>
@@ -8025,6 +8482,7 @@
         </w:rPr>
         <w:t>.c</w:t>
       </w:r>
+      <w:proofErr w:type="spellEnd"/>
     </w:p>
     <w:p>
       <w:pPr>
@@ -8112,6 +8570,7 @@
           <w:u w:val="single"/>
         </w:rPr>
       </w:pPr>
+      <w:proofErr w:type="spellStart"/>
       <w:r>
         <w:rPr>
           <w:rFonts w:ascii="Times New Roman" w:hAnsi="Times New Roman" w:cs="Times New Roman"/>
@@ -8121,20 +8580,10 @@
           <w:szCs w:val="36"/>
           <w:u w:val="single"/>
         </w:rPr>
-        <w:t xml:space="preserve">colors.h: </w:t>
-      </w:r>
-      <w:r>
-        <w:rPr>
-          <w:rFonts w:ascii="Times New Roman" w:hAnsi="Times New Roman" w:cs="Times New Roman"/>
-          <w:sz w:val="36"/>
-          <w:szCs w:val="36"/>
-        </w:rPr>
-        <w:t>Crea una serie de constantes que representas colores.</w:t>
-      </w:r>
-    </w:p>
-    <w:p>
-      <w:pPr>
-        <w:jc w:val="both"/>
+        <w:t>colors.h</w:t>
+      </w:r>
+      <w:proofErr w:type="spellEnd"/>
+      <w:r>
         <w:rPr>
           <w:rFonts w:ascii="Times New Roman" w:hAnsi="Times New Roman" w:cs="Times New Roman"/>
           <w:b/>
@@ -8143,7 +8592,16 @@
           <w:szCs w:val="36"/>
           <w:u w:val="single"/>
         </w:rPr>
-      </w:pPr>
+        <w:t xml:space="preserve">: </w:t>
+      </w:r>
+      <w:r>
+        <w:rPr>
+          <w:rFonts w:ascii="Times New Roman" w:hAnsi="Times New Roman" w:cs="Times New Roman"/>
+          <w:sz w:val="36"/>
+          <w:szCs w:val="36"/>
+        </w:rPr>
+        <w:t>Crea una serie de constantes que representas colores.</w:t>
+      </w:r>
     </w:p>
     <w:p>
       <w:pPr>
@@ -8170,7 +8628,10 @@
           <w:u w:val="single"/>
         </w:rPr>
       </w:pPr>
-      <w:r>
+    </w:p>
+    <w:p>
+      <w:pPr>
+        <w:jc w:val="both"/>
         <w:rPr>
           <w:rFonts w:ascii="Times New Roman" w:hAnsi="Times New Roman" w:cs="Times New Roman"/>
           <w:b/>
@@ -8179,75 +8640,97 @@
           <w:szCs w:val="36"/>
           <w:u w:val="single"/>
         </w:rPr>
-        <w:t>Seguimiento del proyecto:</w:t>
-      </w:r>
-    </w:p>
-    <w:p>
-      <w:pPr>
-        <w:jc w:val="both"/>
-        <w:rPr>
-          <w:rFonts w:ascii="Times New Roman" w:hAnsi="Times New Roman" w:cs="Times New Roman"/>
+      </w:pPr>
+      <w:r>
+        <w:rPr>
+          <w:rFonts w:ascii="Times New Roman" w:hAnsi="Times New Roman" w:cs="Times New Roman"/>
+          <w:b/>
+          <w:bCs/>
           <w:sz w:val="36"/>
           <w:szCs w:val="36"/>
-        </w:rPr>
-      </w:pPr>
-      <w:r>
-        <w:rPr>
-          <w:rFonts w:ascii="Times New Roman" w:hAnsi="Times New Roman" w:cs="Times New Roman"/>
-          <w:sz w:val="36"/>
-          <w:szCs w:val="36"/>
+          <w:u w:val="single"/>
+        </w:rPr>
+        <w:t>Seguimiento del proyecto:</w:t>
+      </w:r>
+    </w:p>
+    <w:p>
+      <w:pPr>
+        <w:jc w:val="both"/>
+        <w:rPr>
+          <w:rFonts w:ascii="Times New Roman" w:hAnsi="Times New Roman" w:cs="Times New Roman"/>
+          <w:sz w:val="32"/>
+          <w:szCs w:val="32"/>
+        </w:rPr>
+      </w:pPr>
+      <w:r>
+        <w:rPr>
+          <w:rFonts w:ascii="Times New Roman" w:hAnsi="Times New Roman" w:cs="Times New Roman"/>
+          <w:sz w:val="32"/>
+          <w:szCs w:val="32"/>
         </w:rPr>
         <w:t xml:space="preserve">Seguimiento del proyecto en </w:t>
       </w:r>
-      <w:r>
-        <w:rPr>
-          <w:rFonts w:ascii="Times New Roman" w:hAnsi="Times New Roman" w:cs="Times New Roman"/>
-          <w:b/>
-          <w:bCs/>
-          <w:sz w:val="36"/>
-          <w:szCs w:val="36"/>
-        </w:rPr>
-        <w:t xml:space="preserve">Notion </w:t>
-      </w:r>
-      <w:r>
-        <w:rPr>
-          <w:rFonts w:ascii="Times New Roman" w:hAnsi="Times New Roman" w:cs="Times New Roman"/>
-          <w:b/>
-          <w:bCs/>
-          <w:sz w:val="36"/>
-          <w:szCs w:val="36"/>
+      <w:proofErr w:type="spellStart"/>
+      <w:r>
+        <w:rPr>
+          <w:rFonts w:ascii="Times New Roman" w:hAnsi="Times New Roman" w:cs="Times New Roman"/>
+          <w:b/>
+          <w:bCs/>
+          <w:sz w:val="32"/>
+          <w:szCs w:val="32"/>
+        </w:rPr>
+        <w:t>Notion</w:t>
+      </w:r>
+      <w:proofErr w:type="spellEnd"/>
+      <w:r>
+        <w:rPr>
+          <w:rFonts w:ascii="Times New Roman" w:hAnsi="Times New Roman" w:cs="Times New Roman"/>
+          <w:b/>
+          <w:bCs/>
+          <w:sz w:val="32"/>
+          <w:szCs w:val="32"/>
+        </w:rPr>
+        <w:t xml:space="preserve"> </w:t>
+      </w:r>
+      <w:r>
+        <w:rPr>
+          <w:rFonts w:ascii="Times New Roman" w:hAnsi="Times New Roman" w:cs="Times New Roman"/>
+          <w:b/>
+          <w:bCs/>
+          <w:sz w:val="32"/>
+          <w:szCs w:val="32"/>
         </w:rPr>
         <w:t>(</w:t>
       </w:r>
       <w:r>
         <w:rPr>
           <w:rFonts w:ascii="Times New Roman" w:hAnsi="Times New Roman" w:cs="Times New Roman"/>
-          <w:sz w:val="36"/>
-          <w:szCs w:val="36"/>
+          <w:sz w:val="32"/>
+          <w:szCs w:val="32"/>
         </w:rPr>
         <w:t>página</w:t>
       </w:r>
       <w:r>
         <w:rPr>
           <w:rFonts w:ascii="Times New Roman" w:hAnsi="Times New Roman" w:cs="Times New Roman"/>
-          <w:sz w:val="36"/>
-          <w:szCs w:val="36"/>
+          <w:sz w:val="32"/>
+          <w:szCs w:val="32"/>
         </w:rPr>
         <w:t xml:space="preserve"> web</w:t>
       </w:r>
       <w:r>
         <w:rPr>
           <w:rFonts w:ascii="Times New Roman" w:hAnsi="Times New Roman" w:cs="Times New Roman"/>
-          <w:sz w:val="36"/>
-          <w:szCs w:val="36"/>
+          <w:sz w:val="32"/>
+          <w:szCs w:val="32"/>
         </w:rPr>
         <w:t>, inicio de sesión necesario para ver</w:t>
       </w:r>
       <w:r>
         <w:rPr>
           <w:rFonts w:ascii="Times New Roman" w:hAnsi="Times New Roman" w:cs="Times New Roman"/>
-          <w:sz w:val="36"/>
-          <w:szCs w:val="36"/>
+          <w:sz w:val="32"/>
+          <w:szCs w:val="32"/>
         </w:rPr>
         <w:t>):</w:t>
       </w:r>
@@ -8258,6 +8741,8 @@
         <w:rPr>
           <w:rFonts w:ascii="Times New Roman" w:hAnsi="Times New Roman" w:cs="Times New Roman"/>
           <w:color w:val="227ACB"/>
+          <w:sz w:val="32"/>
+          <w:szCs w:val="32"/>
         </w:rPr>
       </w:pPr>
       <w:hyperlink r:id="rId29" w:history="1">
@@ -8265,6 +8750,8 @@
           <w:rPr>
             <w:rStyle w:val="Hipervnculo"/>
             <w:rFonts w:ascii="Times New Roman" w:hAnsi="Times New Roman" w:cs="Times New Roman"/>
+            <w:sz w:val="32"/>
+            <w:szCs w:val="32"/>
           </w:rPr>
           <w:t>https://www.notion.so/677b7fbe01a8454b97879e792bdbf1fd?v=650adc9bb58c4ed08e8c3f8b9805103f&amp;pvs=4</w:t>
         </w:r>
@@ -8275,15 +8762,15 @@
         <w:jc w:val="both"/>
         <w:rPr>
           <w:rFonts w:ascii="Times New Roman" w:hAnsi="Times New Roman" w:cs="Times New Roman"/>
-          <w:sz w:val="36"/>
-          <w:szCs w:val="36"/>
-        </w:rPr>
-      </w:pPr>
-      <w:r>
-        <w:rPr>
-          <w:rFonts w:ascii="Times New Roman" w:hAnsi="Times New Roman" w:cs="Times New Roman"/>
-          <w:sz w:val="36"/>
-          <w:szCs w:val="36"/>
+          <w:sz w:val="32"/>
+          <w:szCs w:val="32"/>
+        </w:rPr>
+      </w:pPr>
+      <w:r>
+        <w:rPr>
+          <w:rFonts w:ascii="Times New Roman" w:hAnsi="Times New Roman" w:cs="Times New Roman"/>
+          <w:sz w:val="32"/>
+          <w:szCs w:val="32"/>
         </w:rPr>
         <w:t xml:space="preserve">Seguimiento del proyecto en </w:t>
       </w:r>
@@ -8292,16 +8779,16 @@
           <w:rFonts w:ascii="Times New Roman" w:hAnsi="Times New Roman" w:cs="Times New Roman"/>
           <w:b/>
           <w:bCs/>
-          <w:sz w:val="36"/>
-          <w:szCs w:val="36"/>
+          <w:sz w:val="32"/>
+          <w:szCs w:val="32"/>
         </w:rPr>
         <w:t xml:space="preserve">GitHub </w:t>
       </w:r>
       <w:r>
         <w:rPr>
           <w:rFonts w:ascii="Times New Roman" w:hAnsi="Times New Roman" w:cs="Times New Roman"/>
-          <w:sz w:val="36"/>
-          <w:szCs w:val="36"/>
+          <w:sz w:val="32"/>
+          <w:szCs w:val="32"/>
         </w:rPr>
         <w:t>(página web):</w:t>
       </w:r>
@@ -8311,8 +8798,8 @@
         <w:jc w:val="both"/>
         <w:rPr>
           <w:rFonts w:ascii="Times New Roman" w:hAnsi="Times New Roman" w:cs="Times New Roman"/>
-          <w:sz w:val="36"/>
-          <w:szCs w:val="36"/>
+          <w:sz w:val="32"/>
+          <w:szCs w:val="32"/>
         </w:rPr>
       </w:pPr>
       <w:hyperlink r:id="rId30" w:history="1">
@@ -8320,8 +8807,8 @@
           <w:rPr>
             <w:rStyle w:val="Hipervnculo"/>
             <w:rFonts w:ascii="Times New Roman" w:hAnsi="Times New Roman" w:cs="Times New Roman"/>
-            <w:sz w:val="36"/>
-            <w:szCs w:val="36"/>
+            <w:sz w:val="32"/>
+            <w:szCs w:val="32"/>
           </w:rPr>
           <w:t>https://github.com/LoKk291/Tamagotchi-C.git</w:t>
         </w:r>
@@ -8332,33 +8819,30 @@
         <w:jc w:val="both"/>
         <w:rPr>
           <w:rFonts w:ascii="Times New Roman" w:hAnsi="Times New Roman" w:cs="Times New Roman"/>
-          <w:b/>
-          <w:bCs/>
-          <w:sz w:val="36"/>
-          <w:szCs w:val="36"/>
+          <w:sz w:val="32"/>
+          <w:szCs w:val="32"/>
+        </w:rPr>
+      </w:pPr>
+    </w:p>
+    <w:p>
+      <w:pPr>
+        <w:jc w:val="both"/>
+        <w:rPr>
+          <w:rFonts w:ascii="Times New Roman" w:hAnsi="Times New Roman" w:cs="Times New Roman"/>
+          <w:b/>
+          <w:bCs/>
+          <w:sz w:val="32"/>
+          <w:szCs w:val="32"/>
           <w:u w:val="single"/>
         </w:rPr>
       </w:pPr>
-    </w:p>
-    <w:p>
-      <w:pPr>
-        <w:jc w:val="both"/>
-        <w:rPr>
-          <w:rFonts w:ascii="Times New Roman" w:hAnsi="Times New Roman" w:cs="Times New Roman"/>
-          <w:b/>
-          <w:bCs/>
-          <w:sz w:val="36"/>
-          <w:szCs w:val="36"/>
-          <w:u w:val="single"/>
-        </w:rPr>
-      </w:pPr>
-      <w:r>
-        <w:rPr>
-          <w:rFonts w:ascii="Times New Roman" w:hAnsi="Times New Roman" w:cs="Times New Roman"/>
-          <w:b/>
-          <w:bCs/>
-          <w:sz w:val="36"/>
-          <w:szCs w:val="36"/>
+      <w:r>
+        <w:rPr>
+          <w:rFonts w:ascii="Times New Roman" w:hAnsi="Times New Roman" w:cs="Times New Roman"/>
+          <w:b/>
+          <w:bCs/>
+          <w:sz w:val="32"/>
+          <w:szCs w:val="32"/>
           <w:u w:val="single"/>
         </w:rPr>
         <w:t>Debilidades:</w:t>
@@ -8377,18 +8861,36 @@
           <w:rFonts w:ascii="Times New Roman" w:hAnsi="Times New Roman" w:cs="Times New Roman"/>
           <w:b/>
           <w:bCs/>
-          <w:sz w:val="36"/>
-          <w:szCs w:val="36"/>
+          <w:sz w:val="32"/>
+          <w:szCs w:val="32"/>
           <w:u w:val="single"/>
         </w:rPr>
       </w:pPr>
       <w:r>
         <w:rPr>
           <w:rFonts w:ascii="Times New Roman" w:hAnsi="Times New Roman" w:cs="Times New Roman"/>
-          <w:sz w:val="36"/>
-          <w:szCs w:val="36"/>
-        </w:rPr>
-        <w:t>El inventario de los arboles binarios, es volátil, es decir que dichos datos, se almacenan únicamente en la memoria RAM, y cuando se cierra el programa, y por consecuente, se pierden.</w:t>
+          <w:sz w:val="32"/>
+          <w:szCs w:val="32"/>
+        </w:rPr>
+        <w:t xml:space="preserve">El inventario de los </w:t>
+      </w:r>
+      <w:proofErr w:type="spellStart"/>
+      <w:r>
+        <w:rPr>
+          <w:rFonts w:ascii="Times New Roman" w:hAnsi="Times New Roman" w:cs="Times New Roman"/>
+          <w:sz w:val="32"/>
+          <w:szCs w:val="32"/>
+        </w:rPr>
+        <w:t>arboles</w:t>
+      </w:r>
+      <w:proofErr w:type="spellEnd"/>
+      <w:r>
+        <w:rPr>
+          <w:rFonts w:ascii="Times New Roman" w:hAnsi="Times New Roman" w:cs="Times New Roman"/>
+          <w:sz w:val="32"/>
+          <w:szCs w:val="32"/>
+        </w:rPr>
+        <w:t xml:space="preserve"> binarios, es volátil, es decir que dichos datos, se almacenan únicamente en la memoria RAM, y cuando se cierra el programa, y por consecuente, se pierden.</w:t>
       </w:r>
     </w:p>
     <w:p>
@@ -8400,8 +8902,8 @@
           <w:rFonts w:ascii="Times New Roman" w:hAnsi="Times New Roman" w:cs="Times New Roman"/>
           <w:b/>
           <w:bCs/>
-          <w:sz w:val="36"/>
-          <w:szCs w:val="36"/>
+          <w:sz w:val="32"/>
+          <w:szCs w:val="32"/>
           <w:u w:val="single"/>
         </w:rPr>
       </w:pPr>
@@ -8419,16 +8921,16 @@
           <w:rFonts w:ascii="Times New Roman" w:hAnsi="Times New Roman" w:cs="Times New Roman"/>
           <w:b/>
           <w:bCs/>
-          <w:sz w:val="36"/>
-          <w:szCs w:val="36"/>
+          <w:sz w:val="32"/>
+          <w:szCs w:val="32"/>
           <w:u w:val="single"/>
         </w:rPr>
       </w:pPr>
       <w:r>
         <w:rPr>
           <w:rFonts w:ascii="Times New Roman" w:hAnsi="Times New Roman" w:cs="Times New Roman"/>
-          <w:sz w:val="36"/>
-          <w:szCs w:val="36"/>
+          <w:sz w:val="32"/>
+          <w:szCs w:val="32"/>
         </w:rPr>
         <w:t xml:space="preserve">En una sección ya identificada del minijuego </w:t>
       </w:r>
@@ -8437,29 +8939,84 @@
           <w:rFonts w:ascii="Times New Roman" w:hAnsi="Times New Roman" w:cs="Times New Roman"/>
           <w:b/>
           <w:bCs/>
-          <w:sz w:val="36"/>
-          <w:szCs w:val="36"/>
-        </w:rPr>
-        <w:t>‘Triviamind’</w:t>
-      </w:r>
-      <w:r>
-        <w:rPr>
-          <w:rFonts w:ascii="Times New Roman" w:hAnsi="Times New Roman" w:cs="Times New Roman"/>
-          <w:sz w:val="36"/>
-          <w:szCs w:val="36"/>
-        </w:rPr>
-        <w:t>, hay un crasheo inesperado, debido al tiempo limitado para el proyecto, no se ha solucionado.</w:t>
-      </w:r>
-    </w:p>
-    <w:p>
-      <w:pPr>
+          <w:sz w:val="32"/>
+          <w:szCs w:val="32"/>
+        </w:rPr>
+        <w:t>‘</w:t>
+      </w:r>
+      <w:proofErr w:type="spellStart"/>
+      <w:r>
+        <w:rPr>
+          <w:rFonts w:ascii="Times New Roman" w:hAnsi="Times New Roman" w:cs="Times New Roman"/>
+          <w:b/>
+          <w:bCs/>
+          <w:sz w:val="32"/>
+          <w:szCs w:val="32"/>
+        </w:rPr>
+        <w:t>Triviamind</w:t>
+      </w:r>
+      <w:proofErr w:type="spellEnd"/>
+      <w:r>
+        <w:rPr>
+          <w:rFonts w:ascii="Times New Roman" w:hAnsi="Times New Roman" w:cs="Times New Roman"/>
+          <w:b/>
+          <w:bCs/>
+          <w:sz w:val="32"/>
+          <w:szCs w:val="32"/>
+        </w:rPr>
+        <w:t>’</w:t>
+      </w:r>
+      <w:r>
+        <w:rPr>
+          <w:rFonts w:ascii="Times New Roman" w:hAnsi="Times New Roman" w:cs="Times New Roman"/>
+          <w:sz w:val="32"/>
+          <w:szCs w:val="32"/>
+        </w:rPr>
+        <w:t xml:space="preserve">, hay un </w:t>
+      </w:r>
+      <w:proofErr w:type="spellStart"/>
+      <w:r>
+        <w:rPr>
+          <w:rFonts w:ascii="Times New Roman" w:hAnsi="Times New Roman" w:cs="Times New Roman"/>
+          <w:sz w:val="32"/>
+          <w:szCs w:val="32"/>
+        </w:rPr>
+        <w:t>crasheo</w:t>
+      </w:r>
+      <w:proofErr w:type="spellEnd"/>
+      <w:r>
+        <w:rPr>
+          <w:rFonts w:ascii="Times New Roman" w:hAnsi="Times New Roman" w:cs="Times New Roman"/>
+          <w:sz w:val="32"/>
+          <w:szCs w:val="32"/>
+        </w:rPr>
+        <w:t xml:space="preserve"> inesperado, debido al tiempo limitado para el proyecto, no se ha solucionado.</w:t>
+      </w:r>
+    </w:p>
+    <w:p>
+      <w:pPr>
+        <w:pStyle w:val="Prrafodelista"/>
+        <w:rPr>
+          <w:rFonts w:ascii="Times New Roman" w:hAnsi="Times New Roman" w:cs="Times New Roman"/>
+          <w:b/>
+          <w:bCs/>
+          <w:sz w:val="32"/>
+          <w:szCs w:val="32"/>
+          <w:u w:val="single"/>
+        </w:rPr>
+      </w:pPr>
+    </w:p>
+    <w:p>
+      <w:pPr>
+        <w:pStyle w:val="Prrafodelista"/>
         <w:spacing w:line="240" w:lineRule="auto"/>
         <w:jc w:val="both"/>
         <w:rPr>
           <w:rFonts w:ascii="Times New Roman" w:hAnsi="Times New Roman" w:cs="Times New Roman"/>
           <w:b/>
-          <w:sz w:val="20"/>
-          <w:szCs w:val="20"/>
+          <w:bCs/>
+          <w:sz w:val="32"/>
+          <w:szCs w:val="32"/>
           <w:u w:val="single"/>
         </w:rPr>
       </w:pPr>
@@ -8477,16 +9034,16 @@
           <w:rFonts w:ascii="Times New Roman" w:hAnsi="Times New Roman" w:cs="Times New Roman"/>
           <w:b/>
           <w:bCs/>
-          <w:sz w:val="36"/>
-          <w:szCs w:val="36"/>
+          <w:sz w:val="32"/>
+          <w:szCs w:val="32"/>
           <w:u w:val="single"/>
         </w:rPr>
       </w:pPr>
       <w:r>
         <w:rPr>
           <w:rFonts w:ascii="Times New Roman" w:hAnsi="Times New Roman" w:cs="Times New Roman"/>
-          <w:sz w:val="36"/>
-          <w:szCs w:val="36"/>
+          <w:sz w:val="32"/>
+          <w:szCs w:val="32"/>
         </w:rPr>
         <w:t>Imposibilidad de volver a crear una nueva partida, luego de ya haber iniciado una.</w:t>
       </w:r>
@@ -8494,12 +9051,14 @@
     <w:p>
       <w:pPr>
         <w:pStyle w:val="Prrafodelista"/>
-        <w:rPr>
-          <w:rFonts w:ascii="Times New Roman" w:hAnsi="Times New Roman" w:cs="Times New Roman"/>
-          <w:b/>
-          <w:bCs/>
-          <w:sz w:val="36"/>
-          <w:szCs w:val="36"/>
+        <w:spacing w:line="240" w:lineRule="auto"/>
+        <w:jc w:val="both"/>
+        <w:rPr>
+          <w:rFonts w:ascii="Times New Roman" w:hAnsi="Times New Roman" w:cs="Times New Roman"/>
+          <w:b/>
+          <w:bCs/>
+          <w:sz w:val="32"/>
+          <w:szCs w:val="32"/>
           <w:u w:val="single"/>
         </w:rPr>
       </w:pPr>
@@ -8517,24 +9076,24 @@
           <w:rFonts w:ascii="Times New Roman" w:hAnsi="Times New Roman" w:cs="Times New Roman"/>
           <w:b/>
           <w:bCs/>
-          <w:sz w:val="36"/>
-          <w:szCs w:val="36"/>
+          <w:sz w:val="32"/>
+          <w:szCs w:val="32"/>
           <w:u w:val="single"/>
         </w:rPr>
       </w:pPr>
       <w:r>
         <w:rPr>
           <w:rFonts w:ascii="Times New Roman" w:hAnsi="Times New Roman" w:cs="Times New Roman"/>
-          <w:sz w:val="36"/>
-          <w:szCs w:val="36"/>
+          <w:sz w:val="32"/>
+          <w:szCs w:val="32"/>
         </w:rPr>
         <w:t>Una vez que la mascota muere, no se puede volver a jugar</w:t>
       </w:r>
       <w:r>
         <w:rPr>
           <w:rFonts w:ascii="Times New Roman" w:hAnsi="Times New Roman" w:cs="Times New Roman"/>
-          <w:sz w:val="36"/>
-          <w:szCs w:val="36"/>
+          <w:sz w:val="32"/>
+          <w:szCs w:val="32"/>
         </w:rPr>
         <w:t>, será una implementación futura.</w:t>
       </w:r>
@@ -8546,8 +9105,23 @@
           <w:rFonts w:ascii="Times New Roman" w:hAnsi="Times New Roman" w:cs="Times New Roman"/>
           <w:b/>
           <w:bCs/>
-          <w:sz w:val="36"/>
-          <w:szCs w:val="36"/>
+          <w:sz w:val="32"/>
+          <w:szCs w:val="32"/>
+          <w:u w:val="single"/>
+        </w:rPr>
+      </w:pPr>
+    </w:p>
+    <w:p>
+      <w:pPr>
+        <w:pStyle w:val="Prrafodelista"/>
+        <w:spacing w:line="240" w:lineRule="auto"/>
+        <w:jc w:val="both"/>
+        <w:rPr>
+          <w:rFonts w:ascii="Times New Roman" w:hAnsi="Times New Roman" w:cs="Times New Roman"/>
+          <w:b/>
+          <w:bCs/>
+          <w:sz w:val="32"/>
+          <w:szCs w:val="32"/>
           <w:u w:val="single"/>
         </w:rPr>
       </w:pPr>
@@ -8565,16 +9139,16 @@
           <w:rFonts w:ascii="Times New Roman" w:hAnsi="Times New Roman" w:cs="Times New Roman"/>
           <w:b/>
           <w:bCs/>
-          <w:sz w:val="36"/>
-          <w:szCs w:val="36"/>
+          <w:sz w:val="32"/>
+          <w:szCs w:val="32"/>
           <w:u w:val="single"/>
         </w:rPr>
       </w:pPr>
       <w:r>
         <w:rPr>
           <w:rFonts w:ascii="Times New Roman" w:hAnsi="Times New Roman" w:cs="Times New Roman"/>
-          <w:sz w:val="36"/>
-          <w:szCs w:val="36"/>
+          <w:sz w:val="32"/>
+          <w:szCs w:val="32"/>
         </w:rPr>
         <w:t>La cantidad de monedas en inventario, se pueden ver únicamente, en las funciones de alimentación y medicina.</w:t>
       </w:r>
@@ -8582,12 +9156,14 @@
     <w:p>
       <w:pPr>
         <w:pStyle w:val="Prrafodelista"/>
-        <w:rPr>
-          <w:rFonts w:ascii="Times New Roman" w:hAnsi="Times New Roman" w:cs="Times New Roman"/>
-          <w:b/>
-          <w:bCs/>
-          <w:sz w:val="36"/>
-          <w:szCs w:val="36"/>
+        <w:spacing w:line="240" w:lineRule="auto"/>
+        <w:jc w:val="both"/>
+        <w:rPr>
+          <w:rFonts w:ascii="Times New Roman" w:hAnsi="Times New Roman" w:cs="Times New Roman"/>
+          <w:b/>
+          <w:bCs/>
+          <w:sz w:val="32"/>
+          <w:szCs w:val="32"/>
           <w:u w:val="single"/>
         </w:rPr>
       </w:pPr>
@@ -8605,6 +9181,63 @@
           <w:rFonts w:ascii="Times New Roman" w:hAnsi="Times New Roman" w:cs="Times New Roman"/>
           <w:b/>
           <w:bCs/>
+          <w:sz w:val="32"/>
+          <w:szCs w:val="32"/>
+          <w:u w:val="single"/>
+        </w:rPr>
+      </w:pPr>
+      <w:r>
+        <w:rPr>
+          <w:rFonts w:ascii="Times New Roman" w:hAnsi="Times New Roman" w:cs="Times New Roman"/>
+          <w:sz w:val="32"/>
+          <w:szCs w:val="32"/>
+        </w:rPr>
+        <w:t xml:space="preserve">Luego de haber finalizado una partida del minijuego </w:t>
+      </w:r>
+      <w:proofErr w:type="spellStart"/>
+      <w:r>
+        <w:rPr>
+          <w:rFonts w:ascii="Times New Roman" w:hAnsi="Times New Roman" w:cs="Times New Roman"/>
+          <w:b/>
+          <w:bCs/>
+          <w:sz w:val="32"/>
+          <w:szCs w:val="32"/>
+        </w:rPr>
+        <w:t>tikTakToe</w:t>
+      </w:r>
+      <w:proofErr w:type="spellEnd"/>
+      <w:r>
+        <w:rPr>
+          <w:rFonts w:ascii="Times New Roman" w:hAnsi="Times New Roman" w:cs="Times New Roman"/>
+          <w:b/>
+          <w:bCs/>
+          <w:sz w:val="32"/>
+          <w:szCs w:val="32"/>
+        </w:rPr>
+        <w:t xml:space="preserve">, </w:t>
+      </w:r>
+      <w:r>
+        <w:rPr>
+          <w:rFonts w:ascii="Times New Roman" w:hAnsi="Times New Roman" w:cs="Times New Roman"/>
+          <w:sz w:val="32"/>
+          <w:szCs w:val="32"/>
+        </w:rPr>
+        <w:t>en caso de elegir volver a jugarlo, se debe ingresar desde el menú principal.</w:t>
+      </w:r>
+    </w:p>
+    <w:p>
+      <w:pPr>
+        <w:pStyle w:val="Prrafodelista"/>
+        <w:numPr>
+          <w:ilvl w:val="0"/>
+          <w:numId w:val="20"/>
+        </w:numPr>
+        <w:spacing w:line="240" w:lineRule="auto"/>
+        <w:jc w:val="both"/>
+        <w:rPr>
+          <w:rFonts w:ascii="Times New Roman" w:hAnsi="Times New Roman" w:cs="Times New Roman"/>
+          <w:b/>
+          <w:bCs/>
           <w:sz w:val="36"/>
           <w:szCs w:val="36"/>
           <w:u w:val="single"/>
@@ -8613,45 +9246,14 @@
       <w:r>
         <w:rPr>
           <w:rFonts w:ascii="Times New Roman" w:hAnsi="Times New Roman" w:cs="Times New Roman"/>
-          <w:sz w:val="36"/>
-          <w:szCs w:val="36"/>
-        </w:rPr>
-        <w:t xml:space="preserve">Luego de haber finalizado una partida del minijuego </w:t>
-      </w:r>
-      <w:r>
-        <w:rPr>
-          <w:rFonts w:ascii="Times New Roman" w:hAnsi="Times New Roman" w:cs="Times New Roman"/>
-          <w:b/>
-          <w:bCs/>
-          <w:sz w:val="36"/>
-          <w:szCs w:val="36"/>
-        </w:rPr>
-        <w:t xml:space="preserve">tikTakToe, </w:t>
-      </w:r>
-    </w:p>
-    <w:p>
-      <w:pPr>
-        <w:spacing w:line="240" w:lineRule="auto"/>
-        <w:ind w:left="709"/>
-        <w:jc w:val="both"/>
-        <w:rPr>
-          <w:rFonts w:ascii="Times New Roman" w:hAnsi="Times New Roman" w:cs="Times New Roman"/>
-          <w:sz w:val="36"/>
-          <w:szCs w:val="36"/>
-        </w:rPr>
-      </w:pPr>
-      <w:r>
-        <w:rPr>
-          <w:rFonts w:ascii="Times New Roman" w:hAnsi="Times New Roman" w:cs="Times New Roman"/>
-          <w:sz w:val="36"/>
-          <w:szCs w:val="36"/>
-        </w:rPr>
-        <w:t>en caso de elegir volver a jugarlo, se debe ingresar desde el menú principal.</w:t>
-      </w:r>
-    </w:p>
-    <w:p>
-      <w:pPr>
-        <w:spacing w:line="240" w:lineRule="auto"/>
+          <w:sz w:val="32"/>
+          <w:szCs w:val="32"/>
+        </w:rPr>
+        <w:t>Los minijuegos aún no suben el estado de ánimo de la mascota.</w:t>
+      </w:r>
+    </w:p>
+    <w:p>
+      <w:pPr>
         <w:jc w:val="both"/>
         <w:rPr>
           <w:rFonts w:ascii="Times New Roman" w:hAnsi="Times New Roman" w:cs="Times New Roman"/>
@@ -8662,10 +9264,7 @@
           <w:u w:val="single"/>
         </w:rPr>
       </w:pPr>
-    </w:p>
-    <w:p>
-      <w:pPr>
-        <w:jc w:val="both"/>
+      <w:r>
         <w:rPr>
           <w:rFonts w:ascii="Times New Roman" w:hAnsi="Times New Roman" w:cs="Times New Roman"/>
           <w:b/>
@@ -8674,16 +9273,7 @@
           <w:szCs w:val="36"/>
           <w:u w:val="single"/>
         </w:rPr>
-      </w:pPr>
-      <w:r>
-        <w:rPr>
-          <w:rFonts w:ascii="Times New Roman" w:hAnsi="Times New Roman" w:cs="Times New Roman"/>
-          <w:b/>
-          <w:bCs/>
-          <w:sz w:val="36"/>
-          <w:szCs w:val="36"/>
-          <w:u w:val="single"/>
-        </w:rPr>
+        <w:lastRenderedPageBreak/>
         <w:t>Bibliografías</w:t>
       </w:r>
       <w:r>
@@ -10502,7 +11092,7 @@
   <w:abstractNum w:abstractNumId="13" w15:restartNumberingAfterBreak="0">
     <w:nsid w:val="4EDA44EE"/>
     <w:multiLevelType w:val="hybridMultilevel"/>
-    <w:tmpl w:val="C70C991E"/>
+    <w:tmpl w:val="C57A6D8E"/>
     <w:lvl w:ilvl="0" w:tplc="2C0A0001">
       <w:start w:val="1"/>
       <w:numFmt w:val="bullet"/>

</xml_diff>

<commit_message>
Actualizacion final de la documentación
</commit_message>
<xml_diff>
--- a/documentation/Proyecto final_DOCUMENTACION.docx
+++ b/documentation/Proyecto final_DOCUMENTACION.docx
@@ -3624,7 +3624,29 @@
           <w:sz w:val="32"/>
           <w:szCs w:val="32"/>
         </w:rPr>
-        <w:t xml:space="preserve"> ‘node’ </w:t>
+        <w:t xml:space="preserve"> ‘</w:t>
+      </w:r>
+      <w:proofErr w:type="spellStart"/>
+      <w:r>
+        <w:rPr>
+          <w:rFonts w:ascii="Times New Roman" w:hAnsi="Times New Roman" w:cs="Times New Roman"/>
+          <w:b/>
+          <w:bCs/>
+          <w:sz w:val="32"/>
+          <w:szCs w:val="32"/>
+        </w:rPr>
+        <w:t>node</w:t>
+      </w:r>
+      <w:proofErr w:type="spellEnd"/>
+      <w:r>
+        <w:rPr>
+          <w:rFonts w:ascii="Times New Roman" w:hAnsi="Times New Roman" w:cs="Times New Roman"/>
+          <w:b/>
+          <w:bCs/>
+          <w:sz w:val="32"/>
+          <w:szCs w:val="32"/>
+        </w:rPr>
+        <w:t xml:space="preserve">’ </w:t>
       </w:r>
       <w:r>
         <w:rPr>
@@ -3761,6 +3783,7 @@
         </w:rPr>
         <w:t>´</w:t>
       </w:r>
+      <w:proofErr w:type="spellStart"/>
       <w:r>
         <w:rPr>
           <w:rFonts w:ascii="Times New Roman" w:hAnsi="Times New Roman" w:cs="Times New Roman"/>
@@ -3771,6 +3794,7 @@
         </w:rPr>
         <w:t>price</w:t>
       </w:r>
+      <w:proofErr w:type="spellEnd"/>
       <w:r>
         <w:rPr>
           <w:rFonts w:ascii="Times New Roman" w:hAnsi="Times New Roman" w:cs="Times New Roman"/>
@@ -4305,6 +4329,7 @@
         </w:rPr>
         <w:t>‘</w:t>
       </w:r>
+      <w:proofErr w:type="spellStart"/>
       <w:r>
         <w:rPr>
           <w:rFonts w:ascii="Times New Roman" w:hAnsi="Times New Roman" w:cs="Times New Roman"/>
@@ -4315,6 +4340,7 @@
         </w:rPr>
         <w:t>wallet</w:t>
       </w:r>
+      <w:proofErr w:type="spellEnd"/>
       <w:r>
         <w:rPr>
           <w:rFonts w:ascii="Times New Roman" w:hAnsi="Times New Roman" w:cs="Times New Roman"/>
@@ -4349,15 +4375,27 @@
         </w:rPr>
         <w:t>la función ‘</w:t>
       </w:r>
-      <w:r>
-        <w:rPr>
-          <w:rFonts w:ascii="Times New Roman" w:hAnsi="Times New Roman" w:cs="Times New Roman"/>
-          <w:b/>
-          <w:bCs/>
-          <w:sz w:val="32"/>
-          <w:szCs w:val="32"/>
-        </w:rPr>
-        <w:t>alimentation’</w:t>
+      <w:proofErr w:type="spellStart"/>
+      <w:r>
+        <w:rPr>
+          <w:rFonts w:ascii="Times New Roman" w:hAnsi="Times New Roman" w:cs="Times New Roman"/>
+          <w:b/>
+          <w:bCs/>
+          <w:sz w:val="32"/>
+          <w:szCs w:val="32"/>
+        </w:rPr>
+        <w:t>alimentation</w:t>
+      </w:r>
+      <w:proofErr w:type="spellEnd"/>
+      <w:r>
+        <w:rPr>
+          <w:rFonts w:ascii="Times New Roman" w:hAnsi="Times New Roman" w:cs="Times New Roman"/>
+          <w:b/>
+          <w:bCs/>
+          <w:sz w:val="32"/>
+          <w:szCs w:val="32"/>
+        </w:rPr>
+        <w:t>’</w:t>
       </w:r>
       <w:r>
         <w:rPr>
@@ -4375,7 +4413,29 @@
           <w:sz w:val="32"/>
           <w:szCs w:val="32"/>
         </w:rPr>
-        <w:t>‘do-while’</w:t>
+        <w:t>‘do-</w:t>
+      </w:r>
+      <w:proofErr w:type="spellStart"/>
+      <w:r>
+        <w:rPr>
+          <w:rFonts w:ascii="Times New Roman" w:hAnsi="Times New Roman" w:cs="Times New Roman"/>
+          <w:b/>
+          <w:bCs/>
+          <w:sz w:val="32"/>
+          <w:szCs w:val="32"/>
+        </w:rPr>
+        <w:t>while</w:t>
+      </w:r>
+      <w:proofErr w:type="spellEnd"/>
+      <w:r>
+        <w:rPr>
+          <w:rFonts w:ascii="Times New Roman" w:hAnsi="Times New Roman" w:cs="Times New Roman"/>
+          <w:b/>
+          <w:bCs/>
+          <w:sz w:val="32"/>
+          <w:szCs w:val="32"/>
+        </w:rPr>
+        <w:t>’</w:t>
       </w:r>
       <w:r>
         <w:rPr>
@@ -4574,7 +4634,25 @@
           <w:sz w:val="32"/>
           <w:szCs w:val="32"/>
         </w:rPr>
-        <w:t>En esta sección del código, se utiliza la estructura de datos de arboles binarios para implementar el sistema de inventario y gestión de medicamentos. Dichos árboles se utilizan para almacenar medicamentos disponibles en el inventario de la mascota, permitiendo la búsqueda, inserción y eliminación eficiente de elementos.</w:t>
+        <w:t xml:space="preserve">En esta sección del código, se utiliza la estructura de datos de </w:t>
+      </w:r>
+      <w:proofErr w:type="spellStart"/>
+      <w:r>
+        <w:rPr>
+          <w:rFonts w:ascii="Times New Roman" w:hAnsi="Times New Roman" w:cs="Times New Roman"/>
+          <w:sz w:val="32"/>
+          <w:szCs w:val="32"/>
+        </w:rPr>
+        <w:t>arboles</w:t>
+      </w:r>
+      <w:proofErr w:type="spellEnd"/>
+      <w:r>
+        <w:rPr>
+          <w:rFonts w:ascii="Times New Roman" w:hAnsi="Times New Roman" w:cs="Times New Roman"/>
+          <w:sz w:val="32"/>
+          <w:szCs w:val="32"/>
+        </w:rPr>
+        <w:t xml:space="preserve"> binarios para implementar el sistema de inventario y gestión de medicamentos. Dichos árboles se utilizan para almacenar medicamentos disponibles en el inventario de la mascota, permitiendo la búsqueda, inserción y eliminación eficiente de elementos.</w:t>
       </w:r>
     </w:p>
     <w:p>
@@ -4617,7 +4695,29 @@
           <w:sz w:val="32"/>
           <w:szCs w:val="32"/>
         </w:rPr>
-        <w:t>‘product’</w:t>
+        <w:t>‘</w:t>
+      </w:r>
+      <w:proofErr w:type="spellStart"/>
+      <w:r>
+        <w:rPr>
+          <w:rFonts w:ascii="Times New Roman" w:hAnsi="Times New Roman" w:cs="Times New Roman"/>
+          <w:b/>
+          <w:bCs/>
+          <w:sz w:val="32"/>
+          <w:szCs w:val="32"/>
+        </w:rPr>
+        <w:t>product</w:t>
+      </w:r>
+      <w:proofErr w:type="spellEnd"/>
+      <w:r>
+        <w:rPr>
+          <w:rFonts w:ascii="Times New Roman" w:hAnsi="Times New Roman" w:cs="Times New Roman"/>
+          <w:b/>
+          <w:bCs/>
+          <w:sz w:val="32"/>
+          <w:szCs w:val="32"/>
+        </w:rPr>
+        <w:t>’</w:t>
       </w:r>
       <w:r>
         <w:rPr>
@@ -4662,7 +4762,29 @@
           <w:sz w:val="32"/>
           <w:szCs w:val="32"/>
         </w:rPr>
-        <w:t xml:space="preserve">‘productName’: </w:t>
+        <w:t>‘</w:t>
+      </w:r>
+      <w:proofErr w:type="spellStart"/>
+      <w:r>
+        <w:rPr>
+          <w:rFonts w:ascii="Times New Roman" w:hAnsi="Times New Roman" w:cs="Times New Roman"/>
+          <w:b/>
+          <w:bCs/>
+          <w:sz w:val="32"/>
+          <w:szCs w:val="32"/>
+        </w:rPr>
+        <w:t>productName</w:t>
+      </w:r>
+      <w:proofErr w:type="spellEnd"/>
+      <w:r>
+        <w:rPr>
+          <w:rFonts w:ascii="Times New Roman" w:hAnsi="Times New Roman" w:cs="Times New Roman"/>
+          <w:b/>
+          <w:bCs/>
+          <w:sz w:val="32"/>
+          <w:szCs w:val="32"/>
+        </w:rPr>
+        <w:t xml:space="preserve">’: </w:t>
       </w:r>
       <w:r>
         <w:rPr>
@@ -4729,7 +4851,29 @@
           <w:sz w:val="32"/>
           <w:szCs w:val="32"/>
         </w:rPr>
-        <w:t xml:space="preserve">‘price’: </w:t>
+        <w:t>‘</w:t>
+      </w:r>
+      <w:proofErr w:type="spellStart"/>
+      <w:r>
+        <w:rPr>
+          <w:rFonts w:ascii="Times New Roman" w:hAnsi="Times New Roman" w:cs="Times New Roman"/>
+          <w:b/>
+          <w:bCs/>
+          <w:sz w:val="32"/>
+          <w:szCs w:val="32"/>
+        </w:rPr>
+        <w:t>price</w:t>
+      </w:r>
+      <w:proofErr w:type="spellEnd"/>
+      <w:r>
+        <w:rPr>
+          <w:rFonts w:ascii="Times New Roman" w:hAnsi="Times New Roman" w:cs="Times New Roman"/>
+          <w:b/>
+          <w:bCs/>
+          <w:sz w:val="32"/>
+          <w:szCs w:val="32"/>
+        </w:rPr>
+        <w:t xml:space="preserve">’: </w:t>
       </w:r>
       <w:r>
         <w:rPr>
@@ -4857,7 +5001,29 @@
           <w:sz w:val="32"/>
           <w:szCs w:val="32"/>
         </w:rPr>
-        <w:t>‘createNodePr’</w:t>
+        <w:t>‘</w:t>
+      </w:r>
+      <w:proofErr w:type="spellStart"/>
+      <w:r>
+        <w:rPr>
+          <w:rFonts w:ascii="Times New Roman" w:hAnsi="Times New Roman" w:cs="Times New Roman"/>
+          <w:b/>
+          <w:bCs/>
+          <w:sz w:val="32"/>
+          <w:szCs w:val="32"/>
+        </w:rPr>
+        <w:t>createNodePr</w:t>
+      </w:r>
+      <w:proofErr w:type="spellEnd"/>
+      <w:r>
+        <w:rPr>
+          <w:rFonts w:ascii="Times New Roman" w:hAnsi="Times New Roman" w:cs="Times New Roman"/>
+          <w:b/>
+          <w:bCs/>
+          <w:sz w:val="32"/>
+          <w:szCs w:val="32"/>
+        </w:rPr>
+        <w:t>’</w:t>
       </w:r>
       <w:r>
         <w:rPr>
@@ -4899,7 +5065,29 @@
           <w:sz w:val="32"/>
           <w:szCs w:val="32"/>
         </w:rPr>
-        <w:t xml:space="preserve">‘InsertNodePr’ </w:t>
+        <w:t>‘</w:t>
+      </w:r>
+      <w:proofErr w:type="spellStart"/>
+      <w:r>
+        <w:rPr>
+          <w:rFonts w:ascii="Times New Roman" w:hAnsi="Times New Roman" w:cs="Times New Roman"/>
+          <w:b/>
+          <w:bCs/>
+          <w:sz w:val="32"/>
+          <w:szCs w:val="32"/>
+        </w:rPr>
+        <w:t>InsertNodePr</w:t>
+      </w:r>
+      <w:proofErr w:type="spellEnd"/>
+      <w:r>
+        <w:rPr>
+          <w:rFonts w:ascii="Times New Roman" w:hAnsi="Times New Roman" w:cs="Times New Roman"/>
+          <w:b/>
+          <w:bCs/>
+          <w:sz w:val="32"/>
+          <w:szCs w:val="32"/>
+        </w:rPr>
+        <w:t xml:space="preserve">’ </w:t>
       </w:r>
       <w:r>
         <w:rPr>
@@ -4991,7 +5179,29 @@
           <w:sz w:val="32"/>
           <w:szCs w:val="32"/>
         </w:rPr>
-        <w:t xml:space="preserve">‘searchNode’ </w:t>
+        <w:t>‘</w:t>
+      </w:r>
+      <w:proofErr w:type="spellStart"/>
+      <w:r>
+        <w:rPr>
+          <w:rFonts w:ascii="Times New Roman" w:hAnsi="Times New Roman" w:cs="Times New Roman"/>
+          <w:b/>
+          <w:bCs/>
+          <w:sz w:val="32"/>
+          <w:szCs w:val="32"/>
+        </w:rPr>
+        <w:t>searchNode</w:t>
+      </w:r>
+      <w:proofErr w:type="spellEnd"/>
+      <w:r>
+        <w:rPr>
+          <w:rFonts w:ascii="Times New Roman" w:hAnsi="Times New Roman" w:cs="Times New Roman"/>
+          <w:b/>
+          <w:bCs/>
+          <w:sz w:val="32"/>
+          <w:szCs w:val="32"/>
+        </w:rPr>
+        <w:t xml:space="preserve">’ </w:t>
       </w:r>
       <w:r>
         <w:rPr>
@@ -5081,7 +5291,29 @@
           <w:sz w:val="32"/>
           <w:szCs w:val="32"/>
         </w:rPr>
-        <w:t xml:space="preserve">‘showInventoryPr’ </w:t>
+        <w:t>‘</w:t>
+      </w:r>
+      <w:proofErr w:type="spellStart"/>
+      <w:r>
+        <w:rPr>
+          <w:rFonts w:ascii="Times New Roman" w:hAnsi="Times New Roman" w:cs="Times New Roman"/>
+          <w:b/>
+          <w:bCs/>
+          <w:sz w:val="32"/>
+          <w:szCs w:val="32"/>
+        </w:rPr>
+        <w:t>showInventoryPr</w:t>
+      </w:r>
+      <w:proofErr w:type="spellEnd"/>
+      <w:r>
+        <w:rPr>
+          <w:rFonts w:ascii="Times New Roman" w:hAnsi="Times New Roman" w:cs="Times New Roman"/>
+          <w:b/>
+          <w:bCs/>
+          <w:sz w:val="32"/>
+          <w:szCs w:val="32"/>
+        </w:rPr>
+        <w:t xml:space="preserve">’ </w:t>
       </w:r>
       <w:r>
         <w:rPr>
@@ -5110,6 +5342,7 @@
         </w:rPr>
         <w:t xml:space="preserve">Recibe la raíz del árbol y realiza un recorrido </w:t>
       </w:r>
+      <w:proofErr w:type="spellStart"/>
       <w:r>
         <w:rPr>
           <w:rFonts w:ascii="Times New Roman" w:hAnsi="Times New Roman" w:cs="Times New Roman"/>
@@ -5120,6 +5353,7 @@
         </w:rPr>
         <w:t>inorden</w:t>
       </w:r>
+      <w:proofErr w:type="spellEnd"/>
       <w:r>
         <w:rPr>
           <w:rFonts w:ascii="Times New Roman" w:hAnsi="Times New Roman" w:cs="Times New Roman"/>
@@ -5170,7 +5404,29 @@
           <w:sz w:val="32"/>
           <w:szCs w:val="32"/>
         </w:rPr>
-        <w:t xml:space="preserve">‘deleteNodePr’ </w:t>
+        <w:t>‘</w:t>
+      </w:r>
+      <w:proofErr w:type="spellStart"/>
+      <w:r>
+        <w:rPr>
+          <w:rFonts w:ascii="Times New Roman" w:hAnsi="Times New Roman" w:cs="Times New Roman"/>
+          <w:b/>
+          <w:bCs/>
+          <w:sz w:val="32"/>
+          <w:szCs w:val="32"/>
+        </w:rPr>
+        <w:t>deleteNodePr</w:t>
+      </w:r>
+      <w:proofErr w:type="spellEnd"/>
+      <w:r>
+        <w:rPr>
+          <w:rFonts w:ascii="Times New Roman" w:hAnsi="Times New Roman" w:cs="Times New Roman"/>
+          <w:b/>
+          <w:bCs/>
+          <w:sz w:val="32"/>
+          <w:szCs w:val="32"/>
+        </w:rPr>
+        <w:t xml:space="preserve">’ </w:t>
       </w:r>
       <w:r>
         <w:rPr>
@@ -5329,7 +5585,29 @@
           <w:sz w:val="32"/>
           <w:szCs w:val="32"/>
         </w:rPr>
-        <w:t>‘consumeMedicine’</w:t>
+        <w:t>‘</w:t>
+      </w:r>
+      <w:proofErr w:type="spellStart"/>
+      <w:r>
+        <w:rPr>
+          <w:rFonts w:ascii="Times New Roman" w:hAnsi="Times New Roman" w:cs="Times New Roman"/>
+          <w:b/>
+          <w:bCs/>
+          <w:sz w:val="32"/>
+          <w:szCs w:val="32"/>
+        </w:rPr>
+        <w:t>consumeMedicine</w:t>
+      </w:r>
+      <w:proofErr w:type="spellEnd"/>
+      <w:r>
+        <w:rPr>
+          <w:rFonts w:ascii="Times New Roman" w:hAnsi="Times New Roman" w:cs="Times New Roman"/>
+          <w:b/>
+          <w:bCs/>
+          <w:sz w:val="32"/>
+          <w:szCs w:val="32"/>
+        </w:rPr>
+        <w:t>’</w:t>
       </w:r>
       <w:r>
         <w:rPr>
@@ -5453,7 +5731,29 @@
           <w:sz w:val="32"/>
           <w:szCs w:val="32"/>
         </w:rPr>
-        <w:t xml:space="preserve">‘healing’ </w:t>
+        <w:t>‘</w:t>
+      </w:r>
+      <w:proofErr w:type="spellStart"/>
+      <w:r>
+        <w:rPr>
+          <w:rFonts w:ascii="Times New Roman" w:hAnsi="Times New Roman" w:cs="Times New Roman"/>
+          <w:b/>
+          <w:bCs/>
+          <w:sz w:val="32"/>
+          <w:szCs w:val="32"/>
+        </w:rPr>
+        <w:t>healing</w:t>
+      </w:r>
+      <w:proofErr w:type="spellEnd"/>
+      <w:r>
+        <w:rPr>
+          <w:rFonts w:ascii="Times New Roman" w:hAnsi="Times New Roman" w:cs="Times New Roman"/>
+          <w:b/>
+          <w:bCs/>
+          <w:sz w:val="32"/>
+          <w:szCs w:val="32"/>
+        </w:rPr>
+        <w:t xml:space="preserve">’ </w:t>
       </w:r>
       <w:r>
         <w:rPr>
@@ -5482,6 +5782,7 @@
         </w:rPr>
         <w:t xml:space="preserve">El menú permite al usuario comprar medicamentos, mostrar el inventario, consumir medicamentos y salir del sistema. Se utiliza la estructura </w:t>
       </w:r>
+      <w:proofErr w:type="spellStart"/>
       <w:r>
         <w:rPr>
           <w:rFonts w:ascii="Times New Roman" w:hAnsi="Times New Roman" w:cs="Times New Roman"/>
@@ -5492,6 +5793,7 @@
         </w:rPr>
         <w:t>walletData</w:t>
       </w:r>
+      <w:proofErr w:type="spellEnd"/>
       <w:r>
         <w:rPr>
           <w:rFonts w:ascii="Times New Roman" w:hAnsi="Times New Roman" w:cs="Times New Roman"/>
@@ -5759,15 +6061,27 @@
           <w:szCs w:val="32"/>
         </w:rPr>
       </w:pPr>
-      <w:r>
-        <w:rPr>
-          <w:rFonts w:ascii="Times New Roman" w:hAnsi="Times New Roman" w:cs="Times New Roman"/>
-          <w:b/>
-          <w:bCs/>
-          <w:sz w:val="32"/>
-          <w:szCs w:val="32"/>
-        </w:rPr>
-        <w:t>AssetsData:</w:t>
+      <w:proofErr w:type="spellStart"/>
+      <w:r>
+        <w:rPr>
+          <w:rFonts w:ascii="Times New Roman" w:hAnsi="Times New Roman" w:cs="Times New Roman"/>
+          <w:b/>
+          <w:bCs/>
+          <w:sz w:val="32"/>
+          <w:szCs w:val="32"/>
+        </w:rPr>
+        <w:t>AssetsData</w:t>
+      </w:r>
+      <w:proofErr w:type="spellEnd"/>
+      <w:r>
+        <w:rPr>
+          <w:rFonts w:ascii="Times New Roman" w:hAnsi="Times New Roman" w:cs="Times New Roman"/>
+          <w:b/>
+          <w:bCs/>
+          <w:sz w:val="32"/>
+          <w:szCs w:val="32"/>
+        </w:rPr>
+        <w:t>:</w:t>
       </w:r>
       <w:r>
         <w:rPr>
@@ -5800,6 +6114,7 @@
           <w:szCs w:val="32"/>
         </w:rPr>
       </w:pPr>
+      <w:proofErr w:type="spellStart"/>
       <w:r>
         <w:rPr>
           <w:rFonts w:ascii="Times New Roman" w:hAnsi="Times New Roman" w:cs="Times New Roman"/>
@@ -5810,6 +6125,7 @@
         </w:rPr>
         <w:t>dataStateBars</w:t>
       </w:r>
+      <w:proofErr w:type="spellEnd"/>
       <w:r>
         <w:rPr>
           <w:rFonts w:ascii="Times New Roman" w:hAnsi="Times New Roman" w:cs="Times New Roman"/>
@@ -5833,6 +6149,7 @@
           <w:szCs w:val="32"/>
         </w:rPr>
       </w:pPr>
+      <w:proofErr w:type="spellStart"/>
       <w:r>
         <w:rPr>
           <w:rFonts w:ascii="Times New Roman" w:hAnsi="Times New Roman" w:cs="Times New Roman"/>
@@ -5843,6 +6160,7 @@
         </w:rPr>
         <w:t>elpasedTime</w:t>
       </w:r>
+      <w:proofErr w:type="spellEnd"/>
       <w:r>
         <w:rPr>
           <w:rFonts w:ascii="Times New Roman" w:hAnsi="Times New Roman" w:cs="Times New Roman"/>
@@ -5874,6 +6192,7 @@
           <w:szCs w:val="32"/>
         </w:rPr>
       </w:pPr>
+      <w:proofErr w:type="spellStart"/>
       <w:r>
         <w:rPr>
           <w:rFonts w:ascii="Times New Roman" w:hAnsi="Times New Roman" w:cs="Times New Roman"/>
@@ -5884,6 +6203,7 @@
         </w:rPr>
         <w:t>walletData</w:t>
       </w:r>
+      <w:proofErr w:type="spellEnd"/>
       <w:r>
         <w:rPr>
           <w:rFonts w:ascii="Times New Roman" w:hAnsi="Times New Roman" w:cs="Times New Roman"/>
@@ -5923,6 +6243,7 @@
           <w:szCs w:val="32"/>
         </w:rPr>
       </w:pPr>
+      <w:proofErr w:type="spellStart"/>
       <w:r>
         <w:rPr>
           <w:rFonts w:ascii="Times New Roman" w:hAnsi="Times New Roman" w:cs="Times New Roman"/>
@@ -5933,6 +6254,7 @@
         </w:rPr>
         <w:t>node</w:t>
       </w:r>
+      <w:proofErr w:type="spellEnd"/>
       <w:r>
         <w:rPr>
           <w:rFonts w:ascii="Times New Roman" w:hAnsi="Times New Roman" w:cs="Times New Roman"/>
@@ -5956,6 +6278,7 @@
           <w:szCs w:val="32"/>
         </w:rPr>
       </w:pPr>
+      <w:proofErr w:type="spellStart"/>
       <w:r>
         <w:rPr>
           <w:rFonts w:ascii="Times New Roman" w:hAnsi="Times New Roman" w:cs="Times New Roman"/>
@@ -5966,6 +6289,7 @@
         </w:rPr>
         <w:t>product</w:t>
       </w:r>
+      <w:proofErr w:type="spellEnd"/>
       <w:r>
         <w:rPr>
           <w:rFonts w:ascii="Times New Roman" w:hAnsi="Times New Roman" w:cs="Times New Roman"/>
@@ -6007,6 +6331,7 @@
           <w:szCs w:val="32"/>
         </w:rPr>
       </w:pPr>
+      <w:proofErr w:type="spellStart"/>
       <w:r>
         <w:rPr>
           <w:rFonts w:ascii="Times New Roman" w:hAnsi="Times New Roman" w:cs="Times New Roman"/>
@@ -6017,6 +6342,7 @@
         </w:rPr>
         <w:t>question</w:t>
       </w:r>
+      <w:proofErr w:type="spellEnd"/>
       <w:r>
         <w:rPr>
           <w:rFonts w:ascii="Times New Roman" w:hAnsi="Times New Roman" w:cs="Times New Roman"/>
@@ -6068,6 +6394,7 @@
           <w:szCs w:val="32"/>
         </w:rPr>
       </w:pPr>
+      <w:proofErr w:type="spellStart"/>
       <w:r>
         <w:rPr>
           <w:rFonts w:ascii="Times New Roman" w:hAnsi="Times New Roman" w:cs="Times New Roman"/>
@@ -6078,6 +6405,7 @@
         </w:rPr>
         <w:t>firstTime</w:t>
       </w:r>
+      <w:proofErr w:type="spellEnd"/>
       <w:r>
         <w:rPr>
           <w:rFonts w:ascii="Times New Roman" w:hAnsi="Times New Roman" w:cs="Times New Roman"/>
@@ -6109,6 +6437,7 @@
           <w:szCs w:val="32"/>
         </w:rPr>
       </w:pPr>
+      <w:proofErr w:type="spellStart"/>
       <w:r>
         <w:rPr>
           <w:rFonts w:ascii="Times New Roman" w:hAnsi="Times New Roman" w:cs="Times New Roman"/>
@@ -6119,6 +6448,7 @@
         </w:rPr>
         <w:t>assetsLoad</w:t>
       </w:r>
+      <w:proofErr w:type="spellEnd"/>
       <w:r>
         <w:rPr>
           <w:rFonts w:ascii="Times New Roman" w:hAnsi="Times New Roman" w:cs="Times New Roman"/>
@@ -6150,6 +6480,7 @@
           <w:szCs w:val="32"/>
         </w:rPr>
       </w:pPr>
+      <w:proofErr w:type="spellStart"/>
       <w:r>
         <w:rPr>
           <w:rFonts w:ascii="Times New Roman" w:hAnsi="Times New Roman" w:cs="Times New Roman"/>
@@ -6160,6 +6491,7 @@
         </w:rPr>
         <w:t>timeConverter</w:t>
       </w:r>
+      <w:proofErr w:type="spellEnd"/>
       <w:r>
         <w:rPr>
           <w:rFonts w:ascii="Times New Roman" w:hAnsi="Times New Roman" w:cs="Times New Roman"/>
@@ -6168,6 +6500,7 @@
         </w:rPr>
         <w:t xml:space="preserve">: convierte los segundos de la variable </w:t>
       </w:r>
+      <w:proofErr w:type="spellStart"/>
       <w:r>
         <w:rPr>
           <w:rFonts w:ascii="Times New Roman" w:hAnsi="Times New Roman" w:cs="Times New Roman"/>
@@ -6178,6 +6511,7 @@
         </w:rPr>
         <w:t>timeResult</w:t>
       </w:r>
+      <w:proofErr w:type="spellEnd"/>
       <w:r>
         <w:rPr>
           <w:rFonts w:ascii="Times New Roman" w:hAnsi="Times New Roman" w:cs="Times New Roman"/>
@@ -6186,6 +6520,7 @@
         </w:rPr>
         <w:t xml:space="preserve"> de la función </w:t>
       </w:r>
+      <w:proofErr w:type="spellStart"/>
       <w:r>
         <w:rPr>
           <w:rFonts w:ascii="Times New Roman" w:hAnsi="Times New Roman" w:cs="Times New Roman"/>
@@ -6196,6 +6531,7 @@
         </w:rPr>
         <w:t>lastOpenGetterAndSaver</w:t>
       </w:r>
+      <w:proofErr w:type="spellEnd"/>
       <w:r>
         <w:rPr>
           <w:rFonts w:ascii="Times New Roman" w:hAnsi="Times New Roman" w:cs="Times New Roman"/>
@@ -6204,6 +6540,7 @@
         </w:rPr>
         <w:t xml:space="preserve"> horas/minutos/segundos y almacena los datos procesados en la estructura </w:t>
       </w:r>
+      <w:proofErr w:type="spellStart"/>
       <w:r>
         <w:rPr>
           <w:rFonts w:ascii="Times New Roman" w:hAnsi="Times New Roman" w:cs="Times New Roman"/>
@@ -6214,6 +6551,7 @@
         </w:rPr>
         <w:t>elapsedTime</w:t>
       </w:r>
+      <w:proofErr w:type="spellEnd"/>
       <w:r>
         <w:rPr>
           <w:rFonts w:ascii="Times New Roman" w:hAnsi="Times New Roman" w:cs="Times New Roman"/>
@@ -6239,6 +6577,7 @@
           <w:szCs w:val="32"/>
         </w:rPr>
       </w:pPr>
+      <w:proofErr w:type="spellStart"/>
       <w:r>
         <w:rPr>
           <w:rFonts w:ascii="Times New Roman" w:hAnsi="Times New Roman" w:cs="Times New Roman"/>
@@ -6249,6 +6588,7 @@
         </w:rPr>
         <w:t>stateBarsGetterAndSaver</w:t>
       </w:r>
+      <w:proofErr w:type="spellEnd"/>
       <w:r>
         <w:rPr>
           <w:rFonts w:ascii="Times New Roman" w:hAnsi="Times New Roman" w:cs="Times New Roman"/>
@@ -6280,6 +6620,7 @@
           <w:szCs w:val="32"/>
         </w:rPr>
       </w:pPr>
+      <w:proofErr w:type="spellStart"/>
       <w:r>
         <w:rPr>
           <w:rFonts w:ascii="Times New Roman" w:hAnsi="Times New Roman" w:cs="Times New Roman"/>
@@ -6290,6 +6631,7 @@
         </w:rPr>
         <w:t>alimentation</w:t>
       </w:r>
+      <w:proofErr w:type="spellEnd"/>
       <w:r>
         <w:rPr>
           <w:rFonts w:ascii="Times New Roman" w:hAnsi="Times New Roman" w:cs="Times New Roman"/>
@@ -6321,6 +6663,7 @@
           <w:szCs w:val="32"/>
         </w:rPr>
       </w:pPr>
+      <w:proofErr w:type="spellStart"/>
       <w:r>
         <w:rPr>
           <w:rFonts w:ascii="Times New Roman" w:hAnsi="Times New Roman" w:cs="Times New Roman"/>
@@ -6331,6 +6674,7 @@
         </w:rPr>
         <w:t>healing</w:t>
       </w:r>
+      <w:proofErr w:type="spellEnd"/>
       <w:r>
         <w:rPr>
           <w:rFonts w:ascii="Times New Roman" w:hAnsi="Times New Roman" w:cs="Times New Roman"/>
@@ -6378,6 +6722,7 @@
           <w:szCs w:val="32"/>
         </w:rPr>
       </w:pPr>
+      <w:proofErr w:type="spellStart"/>
       <w:r>
         <w:rPr>
           <w:rFonts w:ascii="Times New Roman" w:hAnsi="Times New Roman" w:cs="Times New Roman"/>
@@ -6388,6 +6733,7 @@
         </w:rPr>
         <w:t>colorBar</w:t>
       </w:r>
+      <w:proofErr w:type="spellEnd"/>
       <w:r>
         <w:rPr>
           <w:rFonts w:ascii="Times New Roman" w:hAnsi="Times New Roman" w:cs="Times New Roman"/>
@@ -6407,24 +6753,58 @@
           <w:szCs w:val="32"/>
         </w:rPr>
       </w:pPr>
-      <w:r>
-        <w:rPr>
-          <w:rFonts w:ascii="Times New Roman" w:hAnsi="Times New Roman" w:cs="Times New Roman"/>
-          <w:sz w:val="32"/>
-          <w:szCs w:val="32"/>
-        </w:rPr>
-        <w:t xml:space="preserve">Ej: la propiedad </w:t>
-      </w:r>
-      <w:r>
-        <w:rPr>
-          <w:rFonts w:ascii="Times New Roman" w:hAnsi="Times New Roman" w:cs="Times New Roman"/>
-          <w:b/>
-          <w:bCs/>
-          <w:sz w:val="32"/>
-          <w:szCs w:val="32"/>
-        </w:rPr>
-        <w:t>ptrDataStateBars-&gt;health</w:t>
-      </w:r>
+      <w:proofErr w:type="spellStart"/>
+      <w:r>
+        <w:rPr>
+          <w:rFonts w:ascii="Times New Roman" w:hAnsi="Times New Roman" w:cs="Times New Roman"/>
+          <w:sz w:val="32"/>
+          <w:szCs w:val="32"/>
+        </w:rPr>
+        <w:t>Ej</w:t>
+      </w:r>
+      <w:proofErr w:type="spellEnd"/>
+      <w:r>
+        <w:rPr>
+          <w:rFonts w:ascii="Times New Roman" w:hAnsi="Times New Roman" w:cs="Times New Roman"/>
+          <w:sz w:val="32"/>
+          <w:szCs w:val="32"/>
+        </w:rPr>
+        <w:t xml:space="preserve">: la propiedad </w:t>
+      </w:r>
+      <w:proofErr w:type="spellStart"/>
+      <w:r>
+        <w:rPr>
+          <w:rFonts w:ascii="Times New Roman" w:hAnsi="Times New Roman" w:cs="Times New Roman"/>
+          <w:b/>
+          <w:bCs/>
+          <w:sz w:val="32"/>
+          <w:szCs w:val="32"/>
+        </w:rPr>
+        <w:t>ptrDataStateBars</w:t>
+      </w:r>
+      <w:proofErr w:type="spellEnd"/>
+      <w:r>
+        <w:rPr>
+          <w:rFonts w:ascii="Times New Roman" w:hAnsi="Times New Roman" w:cs="Times New Roman"/>
+          <w:b/>
+          <w:bCs/>
+          <w:sz w:val="32"/>
+          <w:szCs w:val="32"/>
+        </w:rPr>
+        <w:t>-&gt;</w:t>
+      </w:r>
+      <w:proofErr w:type="spellStart"/>
+      <w:r>
+        <w:rPr>
+          <w:rFonts w:ascii="Times New Roman" w:hAnsi="Times New Roman" w:cs="Times New Roman"/>
+          <w:b/>
+          <w:bCs/>
+          <w:sz w:val="32"/>
+          <w:szCs w:val="32"/>
+        </w:rPr>
+        <w:t>health</w:t>
+      </w:r>
+      <w:proofErr w:type="spellEnd"/>
       <w:r>
         <w:rPr>
           <w:rFonts w:ascii="Times New Roman" w:hAnsi="Times New Roman" w:cs="Times New Roman"/>
@@ -6456,6 +6836,7 @@
           <w:szCs w:val="32"/>
         </w:rPr>
       </w:pPr>
+      <w:proofErr w:type="spellStart"/>
       <w:r>
         <w:rPr>
           <w:rFonts w:ascii="Times New Roman" w:hAnsi="Times New Roman" w:cs="Times New Roman"/>
@@ -6467,6 +6848,7 @@
         <w:lastRenderedPageBreak/>
         <w:t>drawBars</w:t>
       </w:r>
+      <w:proofErr w:type="spellEnd"/>
       <w:r>
         <w:rPr>
           <w:rFonts w:ascii="Times New Roman" w:hAnsi="Times New Roman" w:cs="Times New Roman"/>
@@ -6514,6 +6896,7 @@
           <w:szCs w:val="32"/>
         </w:rPr>
       </w:pPr>
+      <w:proofErr w:type="spellStart"/>
       <w:r>
         <w:rPr>
           <w:rFonts w:ascii="Times New Roman" w:hAnsi="Times New Roman" w:cs="Times New Roman"/>
@@ -6524,6 +6907,7 @@
         </w:rPr>
         <w:t>showStateBars</w:t>
       </w:r>
+      <w:proofErr w:type="spellEnd"/>
       <w:r>
         <w:rPr>
           <w:rFonts w:ascii="Times New Roman" w:hAnsi="Times New Roman" w:cs="Times New Roman"/>
@@ -6571,6 +6955,7 @@
           <w:szCs w:val="32"/>
         </w:rPr>
       </w:pPr>
+      <w:proofErr w:type="spellStart"/>
       <w:r>
         <w:rPr>
           <w:rFonts w:ascii="Times New Roman" w:hAnsi="Times New Roman" w:cs="Times New Roman"/>
@@ -6581,6 +6966,7 @@
         </w:rPr>
         <w:t>randomPhrases</w:t>
       </w:r>
+      <w:proofErr w:type="spellEnd"/>
       <w:r>
         <w:rPr>
           <w:rFonts w:ascii="Times New Roman" w:hAnsi="Times New Roman" w:cs="Times New Roman"/>
@@ -6640,6 +7026,7 @@
           <w:szCs w:val="32"/>
         </w:rPr>
       </w:pPr>
+      <w:proofErr w:type="spellStart"/>
       <w:r>
         <w:rPr>
           <w:rFonts w:ascii="Times New Roman" w:hAnsi="Times New Roman" w:cs="Times New Roman"/>
@@ -6650,6 +7037,7 @@
         </w:rPr>
         <w:t>splashScreen</w:t>
       </w:r>
+      <w:proofErr w:type="spellEnd"/>
       <w:r>
         <w:rPr>
           <w:rFonts w:ascii="Times New Roman" w:hAnsi="Times New Roman" w:cs="Times New Roman"/>
@@ -6681,6 +7069,7 @@
           <w:szCs w:val="32"/>
         </w:rPr>
       </w:pPr>
+      <w:proofErr w:type="spellStart"/>
       <w:r>
         <w:rPr>
           <w:rFonts w:ascii="Times New Roman" w:hAnsi="Times New Roman" w:cs="Times New Roman"/>
@@ -6691,6 +7080,7 @@
         </w:rPr>
         <w:t>showAvatar</w:t>
       </w:r>
+      <w:proofErr w:type="spellEnd"/>
       <w:r>
         <w:rPr>
           <w:rFonts w:ascii="Times New Roman" w:hAnsi="Times New Roman" w:cs="Times New Roman"/>
@@ -6722,6 +7112,7 @@
           <w:szCs w:val="32"/>
         </w:rPr>
       </w:pPr>
+      <w:proofErr w:type="spellStart"/>
       <w:r>
         <w:rPr>
           <w:rFonts w:ascii="Times New Roman" w:hAnsi="Times New Roman" w:cs="Times New Roman"/>
@@ -6732,6 +7123,7 @@
         </w:rPr>
         <w:t>randomPetName</w:t>
       </w:r>
+      <w:proofErr w:type="spellEnd"/>
       <w:r>
         <w:rPr>
           <w:rFonts w:ascii="Times New Roman" w:hAnsi="Times New Roman" w:cs="Times New Roman"/>
@@ -6771,6 +7163,7 @@
         </w:rPr>
         <w:t>-</w:t>
       </w:r>
+      <w:proofErr w:type="spellStart"/>
       <w:r>
         <w:rPr>
           <w:rFonts w:ascii="Times New Roman" w:hAnsi="Times New Roman" w:cs="Times New Roman"/>
@@ -6781,6 +7174,7 @@
         </w:rPr>
         <w:t>settings</w:t>
       </w:r>
+      <w:proofErr w:type="spellEnd"/>
       <w:r>
         <w:rPr>
           <w:rFonts w:ascii="Times New Roman" w:hAnsi="Times New Roman" w:cs="Times New Roman"/>
@@ -6789,6 +7183,7 @@
         </w:rPr>
         <w:t xml:space="preserve">:  permite modificar los ajustes del archivo </w:t>
       </w:r>
+      <w:proofErr w:type="spellStart"/>
       <w:r>
         <w:rPr>
           <w:rFonts w:ascii="Times New Roman" w:hAnsi="Times New Roman" w:cs="Times New Roman"/>
@@ -6799,6 +7194,7 @@
         </w:rPr>
         <w:t>assets</w:t>
       </w:r>
+      <w:proofErr w:type="spellEnd"/>
       <w:r>
         <w:rPr>
           <w:rFonts w:ascii="Times New Roman" w:hAnsi="Times New Roman" w:cs="Times New Roman"/>
@@ -6807,6 +7203,7 @@
         </w:rPr>
         <w:t>, luego de ejecutada la función debe recargar la estructura "</w:t>
       </w:r>
+      <w:proofErr w:type="spellStart"/>
       <w:r>
         <w:rPr>
           <w:rFonts w:ascii="Times New Roman" w:hAnsi="Times New Roman" w:cs="Times New Roman"/>
@@ -6817,6 +7214,7 @@
         </w:rPr>
         <w:t>AssetsData</w:t>
       </w:r>
+      <w:proofErr w:type="spellEnd"/>
       <w:r>
         <w:rPr>
           <w:rFonts w:ascii="Times New Roman" w:hAnsi="Times New Roman" w:cs="Times New Roman"/>
@@ -6825,6 +7223,7 @@
         </w:rPr>
         <w:t xml:space="preserve">" tiene dos modos, </w:t>
       </w:r>
+      <w:proofErr w:type="spellStart"/>
       <w:r>
         <w:rPr>
           <w:rFonts w:ascii="Times New Roman" w:hAnsi="Times New Roman" w:cs="Times New Roman"/>
@@ -6835,6 +7234,7 @@
         </w:rPr>
         <w:t>mode</w:t>
       </w:r>
+      <w:proofErr w:type="spellEnd"/>
       <w:r>
         <w:rPr>
           <w:rFonts w:ascii="Times New Roman" w:hAnsi="Times New Roman" w:cs="Times New Roman"/>
@@ -6843,6 +7243,7 @@
         </w:rPr>
         <w:t xml:space="preserve"> = 1 permite modificar los valores / </w:t>
       </w:r>
+      <w:proofErr w:type="spellStart"/>
       <w:r>
         <w:rPr>
           <w:rFonts w:ascii="Times New Roman" w:hAnsi="Times New Roman" w:cs="Times New Roman"/>
@@ -6853,6 +7254,7 @@
         </w:rPr>
         <w:t>mode</w:t>
       </w:r>
+      <w:proofErr w:type="spellEnd"/>
       <w:r>
         <w:rPr>
           <w:rFonts w:ascii="Times New Roman" w:hAnsi="Times New Roman" w:cs="Times New Roman"/>
@@ -6884,6 +7286,7 @@
           <w:szCs w:val="32"/>
         </w:rPr>
       </w:pPr>
+      <w:proofErr w:type="spellStart"/>
       <w:r>
         <w:rPr>
           <w:rFonts w:ascii="Times New Roman" w:hAnsi="Times New Roman" w:cs="Times New Roman"/>
@@ -6894,6 +7297,7 @@
         </w:rPr>
         <w:t>walletGetterAndSaver</w:t>
       </w:r>
+      <w:proofErr w:type="spellEnd"/>
       <w:r>
         <w:rPr>
           <w:rFonts w:ascii="Times New Roman" w:hAnsi="Times New Roman" w:cs="Times New Roman"/>
@@ -6902,6 +7306,7 @@
         </w:rPr>
         <w:t xml:space="preserve">: guarda o carga la cantidad de monedas del usuario; </w:t>
       </w:r>
+      <w:proofErr w:type="spellStart"/>
       <w:r>
         <w:rPr>
           <w:rFonts w:ascii="Times New Roman" w:hAnsi="Times New Roman" w:cs="Times New Roman"/>
@@ -6912,6 +7317,7 @@
         </w:rPr>
         <w:t>mode</w:t>
       </w:r>
+      <w:proofErr w:type="spellEnd"/>
       <w:r>
         <w:rPr>
           <w:rFonts w:ascii="Times New Roman" w:hAnsi="Times New Roman" w:cs="Times New Roman"/>
@@ -6920,6 +7326,7 @@
         </w:rPr>
         <w:t xml:space="preserve"> = 1 guarda la información en el archivo wallet.txt, </w:t>
       </w:r>
+      <w:proofErr w:type="spellStart"/>
       <w:r>
         <w:rPr>
           <w:rFonts w:ascii="Times New Roman" w:hAnsi="Times New Roman" w:cs="Times New Roman"/>
@@ -6930,6 +7337,7 @@
         </w:rPr>
         <w:t>mode</w:t>
       </w:r>
+      <w:proofErr w:type="spellEnd"/>
       <w:r>
         <w:rPr>
           <w:rFonts w:ascii="Times New Roman" w:hAnsi="Times New Roman" w:cs="Times New Roman"/>
@@ -6961,6 +7369,7 @@
           <w:szCs w:val="32"/>
         </w:rPr>
       </w:pPr>
+      <w:proofErr w:type="spellStart"/>
       <w:r>
         <w:rPr>
           <w:rFonts w:ascii="Times New Roman" w:hAnsi="Times New Roman" w:cs="Times New Roman"/>
@@ -6971,6 +7380,7 @@
         </w:rPr>
         <w:t>stateBarsDecrement</w:t>
       </w:r>
+      <w:proofErr w:type="spellEnd"/>
       <w:r>
         <w:rPr>
           <w:rFonts w:ascii="Times New Roman" w:hAnsi="Times New Roman" w:cs="Times New Roman"/>
@@ -7002,6 +7412,7 @@
           <w:szCs w:val="32"/>
         </w:rPr>
       </w:pPr>
+      <w:proofErr w:type="spellStart"/>
       <w:r>
         <w:rPr>
           <w:rFonts w:ascii="Times New Roman" w:hAnsi="Times New Roman" w:cs="Times New Roman"/>
@@ -7012,6 +7423,7 @@
         </w:rPr>
         <w:t>deathScreen</w:t>
       </w:r>
+      <w:proofErr w:type="spellEnd"/>
       <w:r>
         <w:rPr>
           <w:rFonts w:ascii="Times New Roman" w:hAnsi="Times New Roman" w:cs="Times New Roman"/>
@@ -7084,6 +7496,7 @@
           <w:szCs w:val="32"/>
         </w:rPr>
       </w:pPr>
+      <w:proofErr w:type="spellStart"/>
       <w:r>
         <w:rPr>
           <w:rFonts w:ascii="Times New Roman" w:hAnsi="Times New Roman" w:cs="Times New Roman"/>
@@ -7094,6 +7507,7 @@
         </w:rPr>
         <w:t>gameExecute</w:t>
       </w:r>
+      <w:proofErr w:type="spellEnd"/>
       <w:r>
         <w:rPr>
           <w:rFonts w:ascii="Times New Roman" w:hAnsi="Times New Roman" w:cs="Times New Roman"/>
@@ -7125,6 +7539,7 @@
           <w:szCs w:val="32"/>
         </w:rPr>
       </w:pPr>
+      <w:proofErr w:type="spellStart"/>
       <w:r>
         <w:rPr>
           <w:rFonts w:ascii="Times New Roman" w:hAnsi="Times New Roman" w:cs="Times New Roman"/>
@@ -7135,6 +7550,7 @@
         </w:rPr>
         <w:t>sickPet</w:t>
       </w:r>
+      <w:proofErr w:type="spellEnd"/>
       <w:r>
         <w:rPr>
           <w:rFonts w:ascii="Times New Roman" w:hAnsi="Times New Roman" w:cs="Times New Roman"/>
@@ -7143,6 +7559,7 @@
         </w:rPr>
         <w:t xml:space="preserve">: dependiendo del número generado, la mascota se enferma o no, si se enferma, se guarda uno en el archivo </w:t>
       </w:r>
+      <w:proofErr w:type="spellStart"/>
       <w:r>
         <w:rPr>
           <w:rFonts w:ascii="Times New Roman" w:hAnsi="Times New Roman" w:cs="Times New Roman"/>
@@ -7153,6 +7570,7 @@
         </w:rPr>
         <w:t>sick</w:t>
       </w:r>
+      <w:proofErr w:type="spellEnd"/>
       <w:r>
         <w:rPr>
           <w:rFonts w:ascii="Times New Roman" w:hAnsi="Times New Roman" w:cs="Times New Roman"/>
@@ -7190,6 +7608,7 @@
         </w:rPr>
         <w:t xml:space="preserve"> la función se encarga de leer el estado desde el archivo </w:t>
       </w:r>
+      <w:proofErr w:type="spellStart"/>
       <w:r>
         <w:rPr>
           <w:rFonts w:ascii="Times New Roman" w:hAnsi="Times New Roman" w:cs="Times New Roman"/>
@@ -7200,6 +7619,7 @@
         </w:rPr>
         <w:t>sickPet</w:t>
       </w:r>
+      <w:proofErr w:type="spellEnd"/>
       <w:r>
         <w:rPr>
           <w:rFonts w:ascii="Times New Roman" w:hAnsi="Times New Roman" w:cs="Times New Roman"/>
@@ -7256,6 +7676,7 @@
         </w:rPr>
         <w:t xml:space="preserve">si no que solo se crea un puntero en el </w:t>
       </w:r>
+      <w:proofErr w:type="spellStart"/>
       <w:r>
         <w:rPr>
           <w:rFonts w:ascii="Times New Roman" w:hAnsi="Times New Roman" w:cs="Times New Roman"/>
@@ -7266,6 +7687,7 @@
         </w:rPr>
         <w:t>main</w:t>
       </w:r>
+      <w:proofErr w:type="spellEnd"/>
       <w:r>
         <w:rPr>
           <w:rFonts w:ascii="Times New Roman" w:hAnsi="Times New Roman" w:cs="Times New Roman"/>
@@ -7282,6 +7704,7 @@
         </w:rPr>
         <w:t xml:space="preserve"> [</w:t>
       </w:r>
+      <w:proofErr w:type="spellStart"/>
       <w:r>
         <w:rPr>
           <w:rFonts w:ascii="Times New Roman" w:hAnsi="Times New Roman" w:cs="Times New Roman"/>
@@ -7292,6 +7715,7 @@
         </w:rPr>
         <w:t>mode</w:t>
       </w:r>
+      <w:proofErr w:type="spellEnd"/>
       <w:r>
         <w:rPr>
           <w:rFonts w:ascii="Times New Roman" w:hAnsi="Times New Roman" w:cs="Times New Roman"/>
@@ -7300,6 +7724,7 @@
         </w:rPr>
         <w:t xml:space="preserve"> 0 = lee </w:t>
       </w:r>
+      <w:proofErr w:type="spellStart"/>
       <w:r>
         <w:rPr>
           <w:rFonts w:ascii="Times New Roman" w:hAnsi="Times New Roman" w:cs="Times New Roman"/>
@@ -7310,6 +7735,7 @@
         </w:rPr>
         <w:t>mode</w:t>
       </w:r>
+      <w:proofErr w:type="spellEnd"/>
       <w:r>
         <w:rPr>
           <w:rFonts w:ascii="Times New Roman" w:hAnsi="Times New Roman" w:cs="Times New Roman"/>
@@ -7341,6 +7767,7 @@
           <w:szCs w:val="32"/>
         </w:rPr>
       </w:pPr>
+      <w:proofErr w:type="spellStart"/>
       <w:r>
         <w:rPr>
           <w:rFonts w:ascii="Times New Roman" w:hAnsi="Times New Roman" w:cs="Times New Roman"/>
@@ -7351,6 +7778,7 @@
         </w:rPr>
         <w:t>separateQuestionsAnswers</w:t>
       </w:r>
+      <w:proofErr w:type="spellEnd"/>
       <w:r>
         <w:rPr>
           <w:rFonts w:ascii="Times New Roman" w:hAnsi="Times New Roman" w:cs="Times New Roman"/>
@@ -7375,6 +7803,7 @@
         </w:rPr>
         <w:t xml:space="preserve">La función </w:t>
       </w:r>
+      <w:proofErr w:type="spellStart"/>
       <w:r>
         <w:rPr>
           <w:rFonts w:ascii="Times New Roman" w:hAnsi="Times New Roman" w:cs="Times New Roman"/>
@@ -7385,13 +7814,32 @@
         </w:rPr>
         <w:t>strlok</w:t>
       </w:r>
-      <w:r>
-        <w:rPr>
-          <w:rFonts w:ascii="Times New Roman" w:hAnsi="Times New Roman" w:cs="Times New Roman"/>
-          <w:sz w:val="32"/>
-          <w:szCs w:val="32"/>
-        </w:rPr>
-        <w:t xml:space="preserve"> divide la cadena en subcadenas utilizando un delimitador específico.</w:t>
+      <w:proofErr w:type="spellEnd"/>
+      <w:r>
+        <w:rPr>
+          <w:rFonts w:ascii="Times New Roman" w:hAnsi="Times New Roman" w:cs="Times New Roman"/>
+          <w:sz w:val="32"/>
+          <w:szCs w:val="32"/>
+        </w:rPr>
+        <w:t xml:space="preserve"> divide la cadena en </w:t>
+      </w:r>
+      <w:proofErr w:type="spellStart"/>
+      <w:r>
+        <w:rPr>
+          <w:rFonts w:ascii="Times New Roman" w:hAnsi="Times New Roman" w:cs="Times New Roman"/>
+          <w:sz w:val="32"/>
+          <w:szCs w:val="32"/>
+        </w:rPr>
+        <w:t>subcadenas</w:t>
+      </w:r>
+      <w:proofErr w:type="spellEnd"/>
+      <w:r>
+        <w:rPr>
+          <w:rFonts w:ascii="Times New Roman" w:hAnsi="Times New Roman" w:cs="Times New Roman"/>
+          <w:sz w:val="32"/>
+          <w:szCs w:val="32"/>
+        </w:rPr>
+        <w:t xml:space="preserve"> utilizando un delimitador específico.</w:t>
       </w:r>
     </w:p>
     <w:p>
@@ -7408,6 +7856,7 @@
           <w:szCs w:val="32"/>
         </w:rPr>
       </w:pPr>
+      <w:proofErr w:type="spellStart"/>
       <w:r>
         <w:rPr>
           <w:rFonts w:ascii="Times New Roman" w:hAnsi="Times New Roman" w:cs="Times New Roman"/>
@@ -7419,6 +7868,7 @@
         <w:lastRenderedPageBreak/>
         <w:t>generateRandomNumber</w:t>
       </w:r>
+      <w:proofErr w:type="spellEnd"/>
       <w:r>
         <w:rPr>
           <w:rFonts w:ascii="Times New Roman" w:hAnsi="Times New Roman" w:cs="Times New Roman"/>
@@ -7461,6 +7911,7 @@
         </w:rPr>
         <w:t xml:space="preserve"> y </w:t>
       </w:r>
+      <w:proofErr w:type="spellStart"/>
       <w:r>
         <w:rPr>
           <w:rFonts w:ascii="Times New Roman" w:hAnsi="Times New Roman" w:cs="Times New Roman"/>
@@ -7471,6 +7922,7 @@
         </w:rPr>
         <w:t>max</w:t>
       </w:r>
+      <w:proofErr w:type="spellEnd"/>
       <w:r>
         <w:rPr>
           <w:rFonts w:ascii="Times New Roman" w:hAnsi="Times New Roman" w:cs="Times New Roman"/>
@@ -7496,6 +7948,7 @@
           <w:szCs w:val="32"/>
         </w:rPr>
       </w:pPr>
+      <w:proofErr w:type="spellStart"/>
       <w:r>
         <w:rPr>
           <w:rFonts w:ascii="Times New Roman" w:hAnsi="Times New Roman" w:cs="Times New Roman"/>
@@ -7514,7 +7967,18 @@
           <w:sz w:val="32"/>
           <w:szCs w:val="32"/>
         </w:rPr>
-        <w:t>A:</w:t>
+        <w:t>A</w:t>
+      </w:r>
+      <w:proofErr w:type="spellEnd"/>
+      <w:r>
+        <w:rPr>
+          <w:rFonts w:ascii="Times New Roman" w:hAnsi="Times New Roman" w:cs="Times New Roman"/>
+          <w:b/>
+          <w:bCs/>
+          <w:sz w:val="32"/>
+          <w:szCs w:val="32"/>
+        </w:rPr>
+        <w:t>:</w:t>
       </w:r>
       <w:r>
         <w:rPr>
@@ -7541,6 +8005,7 @@
           <w:szCs w:val="32"/>
         </w:rPr>
       </w:pPr>
+      <w:proofErr w:type="spellStart"/>
       <w:r>
         <w:rPr>
           <w:rFonts w:ascii="Times New Roman" w:hAnsi="Times New Roman" w:cs="Times New Roman"/>
@@ -7559,7 +8024,18 @@
           <w:sz w:val="32"/>
           <w:szCs w:val="32"/>
         </w:rPr>
-        <w:t>B:</w:t>
+        <w:t>B</w:t>
+      </w:r>
+      <w:proofErr w:type="spellEnd"/>
+      <w:r>
+        <w:rPr>
+          <w:rFonts w:ascii="Times New Roman" w:hAnsi="Times New Roman" w:cs="Times New Roman"/>
+          <w:b/>
+          <w:bCs/>
+          <w:sz w:val="32"/>
+          <w:szCs w:val="32"/>
+        </w:rPr>
+        <w:t>:</w:t>
       </w:r>
       <w:r>
         <w:rPr>
@@ -7636,6 +8112,7 @@
           <w:szCs w:val="32"/>
         </w:rPr>
       </w:pPr>
+      <w:proofErr w:type="spellStart"/>
       <w:r>
         <w:rPr>
           <w:rFonts w:ascii="Times New Roman" w:hAnsi="Times New Roman" w:cs="Times New Roman"/>
@@ -7666,6 +8143,7 @@
         </w:rPr>
         <w:t>c</w:t>
       </w:r>
+      <w:proofErr w:type="spellEnd"/>
       <w:r>
         <w:rPr>
           <w:rFonts w:ascii="Times New Roman" w:hAnsi="Times New Roman" w:cs="Times New Roman"/>
@@ -7697,6 +8175,7 @@
           <w:szCs w:val="32"/>
         </w:rPr>
       </w:pPr>
+      <w:proofErr w:type="spellStart"/>
       <w:r>
         <w:rPr>
           <w:rFonts w:ascii="Times New Roman" w:hAnsi="Times New Roman" w:cs="Times New Roman"/>
@@ -7707,6 +8186,7 @@
         </w:rPr>
         <w:t>triviaMind.c</w:t>
       </w:r>
+      <w:proofErr w:type="spellEnd"/>
       <w:r>
         <w:rPr>
           <w:rFonts w:ascii="Times New Roman" w:hAnsi="Times New Roman" w:cs="Times New Roman"/>
@@ -8112,6 +8592,7 @@
         </w:rPr>
         <w:t xml:space="preserve">: Contiene los datos de las preguntas y respuestas referidos al minijuego </w:t>
       </w:r>
+      <w:proofErr w:type="spellStart"/>
       <w:r>
         <w:rPr>
           <w:rFonts w:ascii="Times New Roman" w:hAnsi="Times New Roman" w:cs="Times New Roman"/>
@@ -8142,6 +8623,7 @@
         </w:rPr>
         <w:t>.c</w:t>
       </w:r>
+      <w:proofErr w:type="spellEnd"/>
     </w:p>
     <w:p>
       <w:pPr>
@@ -8230,6 +8712,7 @@
           <w:u w:val="single"/>
         </w:rPr>
       </w:pPr>
+      <w:proofErr w:type="spellStart"/>
       <w:r>
         <w:rPr>
           <w:rFonts w:ascii="Times New Roman" w:hAnsi="Times New Roman" w:cs="Times New Roman"/>
@@ -8239,20 +8722,10 @@
           <w:szCs w:val="36"/>
           <w:u w:val="single"/>
         </w:rPr>
-        <w:t xml:space="preserve">colors.h: </w:t>
-      </w:r>
-      <w:r>
-        <w:rPr>
-          <w:rFonts w:ascii="Times New Roman" w:hAnsi="Times New Roman" w:cs="Times New Roman"/>
-          <w:sz w:val="36"/>
-          <w:szCs w:val="36"/>
-        </w:rPr>
-        <w:t>Crea una serie de constantes que representas colores.</w:t>
-      </w:r>
-    </w:p>
-    <w:p>
-      <w:pPr>
-        <w:jc w:val="both"/>
+        <w:t>colors.h</w:t>
+      </w:r>
+      <w:proofErr w:type="spellEnd"/>
+      <w:r>
         <w:rPr>
           <w:rFonts w:ascii="Times New Roman" w:hAnsi="Times New Roman" w:cs="Times New Roman"/>
           <w:b/>
@@ -8261,7 +8734,16 @@
           <w:szCs w:val="36"/>
           <w:u w:val="single"/>
         </w:rPr>
-      </w:pPr>
+        <w:t xml:space="preserve">: </w:t>
+      </w:r>
+      <w:r>
+        <w:rPr>
+          <w:rFonts w:ascii="Times New Roman" w:hAnsi="Times New Roman" w:cs="Times New Roman"/>
+          <w:sz w:val="36"/>
+          <w:szCs w:val="36"/>
+        </w:rPr>
+        <w:t>Crea una serie de constantes que representas colores.</w:t>
+      </w:r>
     </w:p>
     <w:p>
       <w:pPr>
@@ -8288,7 +8770,10 @@
           <w:u w:val="single"/>
         </w:rPr>
       </w:pPr>
-      <w:r>
+    </w:p>
+    <w:p>
+      <w:pPr>
+        <w:jc w:val="both"/>
         <w:rPr>
           <w:rFonts w:ascii="Times New Roman" w:hAnsi="Times New Roman" w:cs="Times New Roman"/>
           <w:b/>
@@ -8297,6 +8782,16 @@
           <w:szCs w:val="36"/>
           <w:u w:val="single"/>
         </w:rPr>
+      </w:pPr>
+      <w:r>
+        <w:rPr>
+          <w:rFonts w:ascii="Times New Roman" w:hAnsi="Times New Roman" w:cs="Times New Roman"/>
+          <w:b/>
+          <w:bCs/>
+          <w:sz w:val="36"/>
+          <w:szCs w:val="36"/>
+          <w:u w:val="single"/>
+        </w:rPr>
         <w:t>Seguimiento del proyecto:</w:t>
       </w:r>
     </w:p>
@@ -8317,15 +8812,27 @@
         </w:rPr>
         <w:t xml:space="preserve">Seguimiento del proyecto en </w:t>
       </w:r>
-      <w:r>
-        <w:rPr>
-          <w:rFonts w:ascii="Times New Roman" w:hAnsi="Times New Roman" w:cs="Times New Roman"/>
-          <w:b/>
-          <w:bCs/>
-          <w:sz w:val="32"/>
-          <w:szCs w:val="32"/>
-        </w:rPr>
-        <w:t xml:space="preserve">Notion </w:t>
+      <w:proofErr w:type="spellStart"/>
+      <w:r>
+        <w:rPr>
+          <w:rFonts w:ascii="Times New Roman" w:hAnsi="Times New Roman" w:cs="Times New Roman"/>
+          <w:b/>
+          <w:bCs/>
+          <w:sz w:val="32"/>
+          <w:szCs w:val="32"/>
+        </w:rPr>
+        <w:t>Notion</w:t>
+      </w:r>
+      <w:proofErr w:type="spellEnd"/>
+      <w:r>
+        <w:rPr>
+          <w:rFonts w:ascii="Times New Roman" w:hAnsi="Times New Roman" w:cs="Times New Roman"/>
+          <w:b/>
+          <w:bCs/>
+          <w:sz w:val="32"/>
+          <w:szCs w:val="32"/>
+        </w:rPr>
+        <w:t xml:space="preserve"> </w:t>
       </w:r>
       <w:r>
         <w:rPr>
@@ -8466,147 +8973,6 @@
           <w:rFonts w:ascii="Times New Roman" w:hAnsi="Times New Roman" w:cs="Times New Roman"/>
           <w:b/>
           <w:bCs/>
-          <w:sz w:val="32"/>
-          <w:szCs w:val="32"/>
-          <w:u w:val="single"/>
-        </w:rPr>
-      </w:pPr>
-      <w:r>
-        <w:rPr>
-          <w:rFonts w:ascii="Times New Roman" w:hAnsi="Times New Roman" w:cs="Times New Roman"/>
-          <w:b/>
-          <w:bCs/>
-          <w:sz w:val="32"/>
-          <w:szCs w:val="32"/>
-          <w:u w:val="single"/>
-        </w:rPr>
-        <w:t>Debilidades:</w:t>
-      </w:r>
-    </w:p>
-    <w:p>
-      <w:pPr>
-        <w:pStyle w:val="Prrafodelista"/>
-        <w:numPr>
-          <w:ilvl w:val="0"/>
-          <w:numId w:val="20"/>
-        </w:numPr>
-        <w:spacing w:line="240" w:lineRule="auto"/>
-        <w:jc w:val="both"/>
-        <w:rPr>
-          <w:rFonts w:ascii="Times New Roman" w:hAnsi="Times New Roman" w:cs="Times New Roman"/>
-          <w:b/>
-          <w:bCs/>
-          <w:sz w:val="32"/>
-          <w:szCs w:val="32"/>
-          <w:u w:val="single"/>
-        </w:rPr>
-      </w:pPr>
-      <w:r>
-        <w:rPr>
-          <w:rFonts w:ascii="Times New Roman" w:hAnsi="Times New Roman" w:cs="Times New Roman"/>
-          <w:sz w:val="32"/>
-          <w:szCs w:val="32"/>
-        </w:rPr>
-        <w:t xml:space="preserve">El inventario de los </w:t>
-      </w:r>
-      <w:r>
-        <w:rPr>
-          <w:rFonts w:ascii="Times New Roman" w:hAnsi="Times New Roman" w:cs="Times New Roman"/>
-          <w:sz w:val="32"/>
-          <w:szCs w:val="32"/>
-        </w:rPr>
-        <w:t>árboles</w:t>
-      </w:r>
-      <w:r>
-        <w:rPr>
-          <w:rFonts w:ascii="Times New Roman" w:hAnsi="Times New Roman" w:cs="Times New Roman"/>
-          <w:sz w:val="32"/>
-          <w:szCs w:val="32"/>
-        </w:rPr>
-        <w:t xml:space="preserve"> binarios, es volátil, es decir que dichos datos, se almacenan únicamente en la memoria RAM, y cuando se cierra el programa, y por consecuente, se pierden.</w:t>
-      </w:r>
-    </w:p>
-    <w:p>
-      <w:pPr>
-        <w:pStyle w:val="Prrafodelista"/>
-        <w:spacing w:line="240" w:lineRule="auto"/>
-        <w:jc w:val="both"/>
-        <w:rPr>
-          <w:rFonts w:ascii="Times New Roman" w:hAnsi="Times New Roman" w:cs="Times New Roman"/>
-          <w:b/>
-          <w:bCs/>
-          <w:sz w:val="32"/>
-          <w:szCs w:val="32"/>
-          <w:u w:val="single"/>
-        </w:rPr>
-      </w:pPr>
-    </w:p>
-    <w:p>
-      <w:pPr>
-        <w:pStyle w:val="Prrafodelista"/>
-        <w:numPr>
-          <w:ilvl w:val="0"/>
-          <w:numId w:val="20"/>
-        </w:numPr>
-        <w:spacing w:line="240" w:lineRule="auto"/>
-        <w:jc w:val="both"/>
-        <w:rPr>
-          <w:rFonts w:ascii="Times New Roman" w:hAnsi="Times New Roman" w:cs="Times New Roman"/>
-          <w:b/>
-          <w:bCs/>
-          <w:sz w:val="32"/>
-          <w:szCs w:val="32"/>
-          <w:u w:val="single"/>
-        </w:rPr>
-      </w:pPr>
-      <w:r>
-        <w:rPr>
-          <w:rFonts w:ascii="Times New Roman" w:hAnsi="Times New Roman" w:cs="Times New Roman"/>
-          <w:sz w:val="32"/>
-          <w:szCs w:val="32"/>
-        </w:rPr>
-        <w:t xml:space="preserve">En una sección ya identificada del minijuego </w:t>
-      </w:r>
-      <w:r>
-        <w:rPr>
-          <w:rFonts w:ascii="Times New Roman" w:hAnsi="Times New Roman" w:cs="Times New Roman"/>
-          <w:b/>
-          <w:bCs/>
-          <w:sz w:val="32"/>
-          <w:szCs w:val="32"/>
-        </w:rPr>
-        <w:t>‘Triviamind’</w:t>
-      </w:r>
-      <w:r>
-        <w:rPr>
-          <w:rFonts w:ascii="Times New Roman" w:hAnsi="Times New Roman" w:cs="Times New Roman"/>
-          <w:sz w:val="32"/>
-          <w:szCs w:val="32"/>
-        </w:rPr>
-        <w:t>, hay un crasheo inesperado, debido al tiempo limitado para el proyecto, no se ha solucionado.</w:t>
-      </w:r>
-    </w:p>
-    <w:p>
-      <w:pPr>
-        <w:spacing w:line="240" w:lineRule="auto"/>
-        <w:jc w:val="both"/>
-        <w:rPr>
-          <w:rFonts w:ascii="Times New Roman" w:hAnsi="Times New Roman" w:cs="Times New Roman"/>
-          <w:b/>
-          <w:bCs/>
-          <w:sz w:val="36"/>
-          <w:szCs w:val="36"/>
-          <w:u w:val="single"/>
-        </w:rPr>
-      </w:pPr>
-    </w:p>
-    <w:p>
-      <w:pPr>
-        <w:jc w:val="both"/>
-        <w:rPr>
-          <w:rFonts w:ascii="Times New Roman" w:hAnsi="Times New Roman" w:cs="Times New Roman"/>
-          <w:b/>
-          <w:bCs/>
           <w:sz w:val="36"/>
           <w:szCs w:val="36"/>
           <w:u w:val="single"/>
@@ -8920,7 +9286,16 @@
           <w:sz w:val="32"/>
           <w:szCs w:val="32"/>
         </w:rPr>
-        <w:t xml:space="preserve">, además de afinar las habilidades de los participantes en los </w:t>
+        <w:t xml:space="preserve">, además de afinar las </w:t>
+      </w:r>
+      <w:r>
+        <w:rPr>
+          <w:rFonts w:ascii="Times New Roman" w:hAnsi="Times New Roman" w:cs="Times New Roman"/>
+          <w:sz w:val="32"/>
+          <w:szCs w:val="32"/>
+        </w:rPr>
+        <w:lastRenderedPageBreak/>
+        <w:t xml:space="preserve">habilidades de los participantes en los </w:t>
       </w:r>
       <w:r>
         <w:rPr>

</xml_diff>